<commit_message>
Added System Evolution First Draft
Not very thorough but it might be good enough for now if I don't have time to come back to it.
</commit_message>
<xml_diff>
--- a/documentation/RequirementsAndSpecifications.docx
+++ b/documentation/RequirementsAndSpecifications.docx
@@ -1294,26 +1294,13 @@
         <w:spacing w:after="0" w:line="240" w:lineRule="auto"/>
       </w:pPr>
       <w:r>
-        <w:t xml:space="preserve">Please refer to Section 4.4 in the </w:t>
-      </w:r>
-      <w:proofErr w:type="spellStart"/>
-      <w:r>
-        <w:t>CptS</w:t>
-      </w:r>
-      <w:proofErr w:type="spellEnd"/>
-      <w:r>
-        <w:t xml:space="preserve"> 322 &amp;</w:t>
+        <w:t>Please refer to Section 4.4 in the CptS 322 &amp;</w:t>
       </w:r>
       <w:r>
         <w:t xml:space="preserve"> </w:t>
       </w:r>
-      <w:proofErr w:type="spellStart"/>
-      <w:r>
-        <w:t>CptS</w:t>
-      </w:r>
-      <w:proofErr w:type="spellEnd"/>
-      <w:r>
-        <w:t xml:space="preserve"> 422 textbooks like “Object-Oriented Software Engineering” to refresh your knowledge on software requirements. </w:t>
+      <w:r>
+        <w:t xml:space="preserve">CptS 422 textbooks like “Object-Oriented Software Engineering” to refresh your knowledge on software requirements. </w:t>
       </w:r>
     </w:p>
     <w:p>
@@ -1409,10 +1396,7 @@
         <w:spacing w:after="0" w:line="240" w:lineRule="auto"/>
       </w:pPr>
       <w:r>
-        <w:t xml:space="preserve">List the functional </w:t>
-      </w:r>
-      <w:r>
-        <w:t>requirements in this section</w:t>
+        <w:t>List the functional requirements in this section</w:t>
       </w:r>
       <w:r>
         <w:rPr>
@@ -1519,10 +1503,7 @@
         <w:spacing w:after="0" w:line="240" w:lineRule="auto"/>
       </w:pPr>
       <w:r>
-        <w:t xml:space="preserve">List your requirements for this project module here. Each listed requirement MAY INCLUDE the </w:t>
-      </w:r>
-      <w:r>
-        <w:t>following items:</w:t>
+        <w:t>List your requirements for this project module here. Each listed requirement MAY INCLUDE the following items:</w:t>
       </w:r>
     </w:p>
     <w:p>
@@ -1859,18 +1840,106 @@
         <w:spacing w:after="0" w:line="240" w:lineRule="auto"/>
       </w:pPr>
       <w:r>
-        <w:t>This should describe the fundamental assumptions on which your project is based, and any anticipated changes due to hardware evolution, changing user needs, and so on. This section is useful as it may help avoid design decisions that would constrain likely future changes to your project. They are also designed to identify risk points in your design process, which need to be kept in mind as your development continues. These can be hardware, software, or client issues where your assumptions about what will wo</w:t>
-      </w:r>
-      <w:r>
-        <w:t xml:space="preserve">rk or be required end up being incorrect. For example, if you think the computer </w:t>
+        <w:t>T</w:t>
+      </w:r>
+      <w:r>
+        <w:t xml:space="preserve">he Cousins Lab’s </w:t>
+      </w:r>
+      <w:r>
+        <w:t xml:space="preserve">relationship with WSU places it in a position to </w:t>
+      </w:r>
+      <w:r>
+        <w:t>enlist Computer Science students to work on t</w:t>
+      </w:r>
+      <w:r>
+        <w:t xml:space="preserve">his codebase each year as part of their capstone. We see this in the </w:t>
+      </w:r>
+      <w:r>
+        <w:t xml:space="preserve">project’s </w:t>
+      </w:r>
+      <w:r>
+        <w:t>history</w:t>
+      </w:r>
+      <w:r>
+        <w:t xml:space="preserve">, having two teams as previous maintainers. </w:t>
+      </w:r>
+      <w:r>
+        <w:t xml:space="preserve">The </w:t>
+      </w:r>
+      <w:r>
+        <w:t>sponsor liaison, Dr. Cousins, has voiced an intention to have software created for many of the instruments in the lab</w:t>
+      </w:r>
+      <w:r>
+        <w:t xml:space="preserve">. With these considerations, we should make our </w:t>
+      </w:r>
+      <w:r>
+        <w:t xml:space="preserve">software compatible with different machines if </w:t>
       </w:r>
       <w:proofErr w:type="gramStart"/>
       <w:r>
-        <w:t>platform</w:t>
+        <w:t>possible, and</w:t>
       </w:r>
       <w:proofErr w:type="gramEnd"/>
       <w:r>
-        <w:t xml:space="preserve"> you’re choosing might have driver issues you’ll have to either do significant extra work to fix the drivers or find another platform on a short timeline. That’s something you should note in this section as an anticipated change point.</w:t>
+        <w:t xml:space="preserve"> make it maintainable and extendable by </w:t>
+      </w:r>
+      <w:r>
+        <w:t>software engineers with the skill and education level of a</w:t>
+      </w:r>
+      <w:r>
+        <w:t xml:space="preserve"> college senior. </w:t>
+      </w:r>
+    </w:p>
+    <w:p>
+      <w:pPr>
+        <w:spacing w:after="0" w:line="240" w:lineRule="auto"/>
+      </w:pPr>
+    </w:p>
+    <w:p>
+      <w:pPr>
+        <w:spacing w:after="0" w:line="240" w:lineRule="auto"/>
+      </w:pPr>
+      <w:r>
+        <w:t xml:space="preserve">We can see what this looks like from the </w:t>
+      </w:r>
+      <w:r>
+        <w:t xml:space="preserve">issues and opportunities presented by previous teams. For instance, </w:t>
+      </w:r>
+      <w:r>
+        <w:t>the modules written from the lab’s primary Mass Spectrometer, may be usable for the second one, provided we write software to reformat its data</w:t>
+      </w:r>
+      <w:r>
+        <w:t xml:space="preserve"> </w:t>
+      </w:r>
+      <w:r>
+        <w:t>stream</w:t>
+      </w:r>
+      <w:r>
+        <w:t xml:space="preserve">. </w:t>
+      </w:r>
+      <w:r>
+        <w:t xml:space="preserve">In another case, some of the existing code lacks basic files </w:t>
+      </w:r>
+      <w:r>
+        <w:t xml:space="preserve">to enable maintenance, like a requirements.txt </w:t>
+      </w:r>
+      <w:r>
+        <w:t xml:space="preserve">for relevant Python libraries </w:t>
+      </w:r>
+      <w:r>
+        <w:t xml:space="preserve">or </w:t>
+      </w:r>
+      <w:r>
+        <w:t>the context</w:t>
+      </w:r>
+      <w:r>
+        <w:t xml:space="preserve"> files</w:t>
+      </w:r>
+      <w:r>
+        <w:t xml:space="preserve"> for executable creation.</w:t>
+      </w:r>
+      <w:r>
+        <w:t xml:space="preserve"> </w:t>
       </w:r>
     </w:p>
     <w:p>
@@ -1958,15 +2027,7 @@
         <w:spacing w:after="0" w:line="240" w:lineRule="auto"/>
       </w:pPr>
       <w:r>
-        <w:t xml:space="preserve">Please use either IEEE or Chicago format for your references. Keep in mind that Google Scholar or </w:t>
-      </w:r>
-      <w:proofErr w:type="spellStart"/>
-      <w:r>
-        <w:t>BibTeX</w:t>
-      </w:r>
-      <w:proofErr w:type="spellEnd"/>
-      <w:r>
-        <w:t xml:space="preserve"> can help you easily format your citations for periodicals and journals.</w:t>
+        <w:t>Please use either IEEE or Chicago format for your references. Keep in mind that Google Scholar or BibTeX can help you easily format your citations for periodicals and journals.</w:t>
       </w:r>
     </w:p>
     <w:sectPr>

</xml_diff>

<commit_message>
Removed text in use cases that I forgot to remove
</commit_message>
<xml_diff>
--- a/documentation/RequirementsAndSpecifications.docx
+++ b/documentation/RequirementsAndSpecifications.docx
@@ -1868,15 +1868,16 @@
               <w:spacing w:after="200" w:line="276" w:lineRule="auto"/>
             </w:pPr>
             <w:r>
-              <w:t>Select input files for data from three separate instruments. The instruments being used are as follows: LI-COR Leaf-gas Exchange System, tunable diode laser (TDL), and Picarro (measures different oxygen isotopes).</w:t>
-            </w:r>
-          </w:p>
-          <w:p>
-            <w:pPr>
-              <w:spacing w:after="200" w:line="276" w:lineRule="auto"/>
-            </w:pPr>
-            <w:r>
-              <w:t>Analyze the exchange between CO2 and water in a leaf by combining data from three separate instruments. The instruments being used are as follows: Licor (leaf gas exchange system), TDL (tunable diode laser), and Picarro (measures isotopic signature of water).</w:t>
+              <w:rPr/>
+              <w:t xml:space="preserve">Select input files for data from three separate instruments. The instruments being used are as follows: LI-COR Leaf-gas Exchange System, tunable diode laser (TDL), and </w:t>
+            </w:r>
+            <w:r>
+              <w:rPr/>
+              <w:t>Picarro</w:t>
+            </w:r>
+            <w:r>
+              <w:rPr/>
+              <w:t xml:space="preserve"> (measures different oxygen isotopes).</w:t>
             </w:r>
           </w:p>
         </w:tc>

</xml_diff>

<commit_message>
Fixed formatting and minor errors in Requirements and Specifications
</commit_message>
<xml_diff>
--- a/documentation/RequirementsAndSpecifications.docx
+++ b/documentation/RequirementsAndSpecifications.docx
@@ -229,7 +229,7 @@
     </w:p>
     <w:sdt>
       <w:sdtPr>
-        <w:id w:val="811287786"/>
+        <w:id w:val="1767994455"/>
         <w:docPartObj>
           <w:docPartGallery w:val="Table of Contents"/>
           <w:docPartUnique/>
@@ -257,7 +257,7 @@
           <w:r>
             <w:fldChar w:fldCharType="separate"/>
           </w:r>
-          <w:hyperlink w:anchor="_Toc1842949719">
+          <w:hyperlink w:anchor="_Toc1076996599">
             <w:r>
               <w:rPr>
                 <w:rStyle w:val="Hyperlink"/>
@@ -280,7 +280,7 @@
               <w:fldChar w:fldCharType="begin"/>
             </w:r>
             <w:r>
-              <w:instrText xml:space="preserve">PAGEREF _Toc1842949719 \h</w:instrText>
+              <w:instrText xml:space="preserve">PAGEREF _Toc1076996599 \h</w:instrText>
             </w:r>
             <w:r>
               <w:fldChar w:fldCharType="separate"/>
@@ -308,7 +308,7 @@
               <w:rStyle w:val="Hyperlink"/>
             </w:rPr>
           </w:pPr>
-          <w:hyperlink w:anchor="_Toc666976101">
+          <w:hyperlink w:anchor="_Toc653378370">
             <w:r>
               <w:rPr>
                 <w:rStyle w:val="Hyperlink"/>
@@ -331,7 +331,7 @@
               <w:fldChar w:fldCharType="begin"/>
             </w:r>
             <w:r>
-              <w:instrText xml:space="preserve">PAGEREF _Toc666976101 \h</w:instrText>
+              <w:instrText xml:space="preserve">PAGEREF _Toc653378370 \h</w:instrText>
             </w:r>
             <w:r>
               <w:fldChar w:fldCharType="separate"/>
@@ -360,7 +360,7 @@
               <w:rStyle w:val="Hyperlink"/>
             </w:rPr>
           </w:pPr>
-          <w:hyperlink w:anchor="_Toc541375191">
+          <w:hyperlink w:anchor="_Toc1804306379">
             <w:r>
               <w:rPr>
                 <w:rStyle w:val="Hyperlink"/>
@@ -383,7 +383,7 @@
               <w:fldChar w:fldCharType="begin"/>
             </w:r>
             <w:r>
-              <w:instrText xml:space="preserve">PAGEREF _Toc541375191 \h</w:instrText>
+              <w:instrText xml:space="preserve">PAGEREF _Toc1804306379 \h</w:instrText>
             </w:r>
             <w:r>
               <w:fldChar w:fldCharType="separate"/>
@@ -412,7 +412,7 @@
               <w:rStyle w:val="Hyperlink"/>
             </w:rPr>
           </w:pPr>
-          <w:hyperlink w:anchor="_Toc1218614732">
+          <w:hyperlink w:anchor="_Toc1252918645">
             <w:r>
               <w:rPr>
                 <w:rStyle w:val="Hyperlink"/>
@@ -435,7 +435,7 @@
               <w:fldChar w:fldCharType="begin"/>
             </w:r>
             <w:r>
-              <w:instrText xml:space="preserve">PAGEREF _Toc1218614732 \h</w:instrText>
+              <w:instrText xml:space="preserve">PAGEREF _Toc1252918645 \h</w:instrText>
             </w:r>
             <w:r>
               <w:fldChar w:fldCharType="separate"/>
@@ -464,7 +464,7 @@
               <w:rStyle w:val="Hyperlink"/>
             </w:rPr>
           </w:pPr>
-          <w:hyperlink w:anchor="_Toc592875579">
+          <w:hyperlink w:anchor="_Toc19583398">
             <w:r>
               <w:rPr>
                 <w:rStyle w:val="Hyperlink"/>
@@ -487,7 +487,7 @@
               <w:fldChar w:fldCharType="begin"/>
             </w:r>
             <w:r>
-              <w:instrText xml:space="preserve">PAGEREF _Toc592875579 \h</w:instrText>
+              <w:instrText xml:space="preserve">PAGEREF _Toc19583398 \h</w:instrText>
             </w:r>
             <w:r>
               <w:fldChar w:fldCharType="separate"/>
@@ -516,7 +516,7 @@
               <w:rStyle w:val="Hyperlink"/>
             </w:rPr>
           </w:pPr>
-          <w:hyperlink w:anchor="_Toc179006625">
+          <w:hyperlink w:anchor="_Toc712733030">
             <w:r>
               <w:rPr>
                 <w:rStyle w:val="Hyperlink"/>
@@ -539,7 +539,7 @@
               <w:fldChar w:fldCharType="begin"/>
             </w:r>
             <w:r>
-              <w:instrText xml:space="preserve">PAGEREF _Toc179006625 \h</w:instrText>
+              <w:instrText xml:space="preserve">PAGEREF _Toc712733030 \h</w:instrText>
             </w:r>
             <w:r>
               <w:fldChar w:fldCharType="separate"/>
@@ -568,7 +568,7 @@
               <w:rStyle w:val="Hyperlink"/>
             </w:rPr>
           </w:pPr>
-          <w:hyperlink w:anchor="_Toc1468514458">
+          <w:hyperlink w:anchor="_Toc1468902604">
             <w:r>
               <w:rPr>
                 <w:rStyle w:val="Hyperlink"/>
@@ -591,7 +591,7 @@
               <w:fldChar w:fldCharType="begin"/>
             </w:r>
             <w:r>
-              <w:instrText xml:space="preserve">PAGEREF _Toc1468514458 \h</w:instrText>
+              <w:instrText xml:space="preserve">PAGEREF _Toc1468902604 \h</w:instrText>
             </w:r>
             <w:r>
               <w:fldChar w:fldCharType="separate"/>
@@ -600,7 +600,7 @@
               <w:rPr>
                 <w:rStyle w:val="Hyperlink"/>
               </w:rPr>
-              <w:t>7</w:t>
+              <w:t>6</w:t>
             </w:r>
             <w:r>
               <w:fldChar w:fldCharType="end"/>
@@ -619,7 +619,7 @@
               <w:rStyle w:val="Hyperlink"/>
             </w:rPr>
           </w:pPr>
-          <w:hyperlink w:anchor="_Toc649305465">
+          <w:hyperlink w:anchor="_Toc1349870928">
             <w:r>
               <w:rPr>
                 <w:rStyle w:val="Hyperlink"/>
@@ -642,7 +642,7 @@
               <w:fldChar w:fldCharType="begin"/>
             </w:r>
             <w:r>
-              <w:instrText xml:space="preserve">PAGEREF _Toc649305465 \h</w:instrText>
+              <w:instrText xml:space="preserve">PAGEREF _Toc1349870928 \h</w:instrText>
             </w:r>
             <w:r>
               <w:fldChar w:fldCharType="separate"/>
@@ -670,7 +670,7 @@
               <w:rStyle w:val="Hyperlink"/>
             </w:rPr>
           </w:pPr>
-          <w:hyperlink w:anchor="_Toc58130720">
+          <w:hyperlink w:anchor="_Toc1766213667">
             <w:r>
               <w:rPr>
                 <w:rStyle w:val="Hyperlink"/>
@@ -693,7 +693,7 @@
               <w:fldChar w:fldCharType="begin"/>
             </w:r>
             <w:r>
-              <w:instrText xml:space="preserve">PAGEREF _Toc58130720 \h</w:instrText>
+              <w:instrText xml:space="preserve">PAGEREF _Toc1766213667 \h</w:instrText>
             </w:r>
             <w:r>
               <w:fldChar w:fldCharType="separate"/>
@@ -721,7 +721,7 @@
               <w:rStyle w:val="Hyperlink"/>
             </w:rPr>
           </w:pPr>
-          <w:hyperlink w:anchor="_Toc224299617">
+          <w:hyperlink w:anchor="_Toc1839912423">
             <w:r>
               <w:rPr>
                 <w:rStyle w:val="Hyperlink"/>
@@ -744,7 +744,7 @@
               <w:fldChar w:fldCharType="begin"/>
             </w:r>
             <w:r>
-              <w:instrText xml:space="preserve">PAGEREF _Toc224299617 \h</w:instrText>
+              <w:instrText xml:space="preserve">PAGEREF _Toc1839912423 \h</w:instrText>
             </w:r>
             <w:r>
               <w:fldChar w:fldCharType="separate"/>
@@ -753,7 +753,7 @@
               <w:rPr>
                 <w:rStyle w:val="Hyperlink"/>
               </w:rPr>
-              <w:t>9</w:t>
+              <w:t>8</w:t>
             </w:r>
             <w:r>
               <w:fldChar w:fldCharType="end"/>
@@ -771,7 +771,7 @@
               <w:rStyle w:val="Hyperlink"/>
             </w:rPr>
           </w:pPr>
-          <w:hyperlink w:anchor="_Toc38728766">
+          <w:hyperlink w:anchor="_Toc127219112">
             <w:r>
               <w:rPr>
                 <w:rStyle w:val="Hyperlink"/>
@@ -794,7 +794,7 @@
               <w:fldChar w:fldCharType="begin"/>
             </w:r>
             <w:r>
-              <w:instrText xml:space="preserve">PAGEREF _Toc38728766 \h</w:instrText>
+              <w:instrText xml:space="preserve">PAGEREF _Toc127219112 \h</w:instrText>
             </w:r>
             <w:r>
               <w:fldChar w:fldCharType="separate"/>
@@ -821,7 +821,7 @@
               <w:rStyle w:val="Hyperlink"/>
             </w:rPr>
           </w:pPr>
-          <w:hyperlink w:anchor="_Toc1444828945">
+          <w:hyperlink w:anchor="_Toc1008617155">
             <w:r>
               <w:rPr>
                 <w:rStyle w:val="Hyperlink"/>
@@ -844,7 +844,7 @@
               <w:fldChar w:fldCharType="begin"/>
             </w:r>
             <w:r>
-              <w:instrText xml:space="preserve">PAGEREF _Toc1444828945 \h</w:instrText>
+              <w:instrText xml:space="preserve">PAGEREF _Toc1008617155 \h</w:instrText>
             </w:r>
             <w:r>
               <w:fldChar w:fldCharType="separate"/>
@@ -898,12 +898,12 @@
       </w:pPr>
       <w:bookmarkStart w:name="_gjdgxs" w:id="2"/>
       <w:bookmarkEnd w:id="2"/>
-      <w:bookmarkStart w:name="_Toc1842949719" w:id="2025381690"/>
+      <w:bookmarkStart w:name="_Toc1076996599" w:id="1177018694"/>
       <w:r>
         <w:rPr/>
         <w:t>Introduction</w:t>
       </w:r>
-      <w:bookmarkEnd w:id="2025381690"/>
+      <w:bookmarkEnd w:id="1177018694"/>
     </w:p>
     <w:p>
       <w:pPr>
@@ -989,12 +989,12 @@
       </w:pPr>
       <w:bookmarkStart w:name="_30j0zll" w:id="3"/>
       <w:bookmarkEnd w:id="3"/>
-      <w:bookmarkStart w:name="_Toc666976101" w:id="1826637927"/>
+      <w:bookmarkStart w:name="_Toc653378370" w:id="683822224"/>
       <w:r>
         <w:rPr/>
         <w:t>System Requirements Specification</w:t>
       </w:r>
-      <w:bookmarkEnd w:id="1826637927"/>
+      <w:bookmarkEnd w:id="683822224"/>
     </w:p>
     <w:p>
       <w:pPr>
@@ -1012,12 +1012,12 @@
       </w:pPr>
       <w:bookmarkStart w:name="_1fob9te" w:id="4"/>
       <w:bookmarkEnd w:id="4"/>
-      <w:bookmarkStart w:name="_Toc541375191" w:id="221771396"/>
+      <w:bookmarkStart w:name="_Toc1804306379" w:id="461107889"/>
       <w:r>
         <w:rPr/>
         <w:t>Use Cases</w:t>
       </w:r>
-      <w:bookmarkEnd w:id="221771396"/>
+      <w:bookmarkEnd w:id="461107889"/>
     </w:p>
     <w:p>
       <w:pPr>
@@ -2343,8 +2343,12 @@
           <w:p>
             <w:pPr>
               <w:spacing w:after="200" w:line="276" w:lineRule="auto"/>
-              <w:ind w:left="360"/>
+              <w:ind w:left="0"/>
             </w:pPr>
+            <w:r>
+              <w:rPr/>
+              <w:t>None</w:t>
+            </w:r>
           </w:p>
         </w:tc>
       </w:tr>
@@ -3085,12 +3089,12 @@
       </w:pPr>
       <w:bookmarkStart w:name="_3znysh7" w:id="5"/>
       <w:bookmarkEnd w:id="5"/>
-      <w:bookmarkStart w:name="_Toc1218614732" w:id="1989868134"/>
+      <w:bookmarkStart w:name="_Toc1252918645" w:id="427442322"/>
       <w:r>
         <w:rPr/>
         <w:t>Functional Requirements</w:t>
       </w:r>
-      <w:bookmarkEnd w:id="1989868134"/>
+      <w:bookmarkEnd w:id="427442322"/>
     </w:p>
     <w:p>
       <w:pPr>
@@ -3106,14 +3110,14 @@
         </w:numPr>
         <w:rPr/>
       </w:pPr>
-      <w:bookmarkStart w:name="_Toc592875579" w:id="2045101400"/>
+      <w:bookmarkStart w:name="_Toc19583398" w:id="407454209"/>
       <w:r>
         <w:rPr>
           <w:color w:val="000000" w:themeColor="text1" w:themeTint="FF" w:themeShade="FF"/>
         </w:rPr>
         <w:t>Calculating Concentrations (Module 1)</w:t>
       </w:r>
-      <w:bookmarkEnd w:id="2045101400"/>
+      <w:bookmarkEnd w:id="407454209"/>
       <w:r>
         <w:rPr>
           <w:color w:val="000000" w:themeColor="text1" w:themeTint="FF" w:themeShade="FF"/>
@@ -3320,14 +3324,14 @@
         <w:rPr/>
         <w:t xml:space="preserve"> </w:t>
       </w:r>
-      <w:bookmarkStart w:name="_Toc179006625" w:id="272137159"/>
+      <w:bookmarkStart w:name="_Toc712733030" w:id="469690452"/>
       <w:r>
         <w:rPr>
           <w:color w:val="000000" w:themeColor="text1" w:themeTint="FF" w:themeShade="FF"/>
         </w:rPr>
         <w:t>Analyzing Enzyme Activity (Module 3)</w:t>
       </w:r>
-      <w:bookmarkEnd w:id="272137159"/>
+      <w:bookmarkEnd w:id="469690452"/>
       <w:r>
         <w:rPr/>
         <w:t xml:space="preserve">  </w:t>
@@ -3381,51 +3385,36 @@
       <w:pPr>
         <w:spacing w:after="0" w:line="240" w:lineRule="auto"/>
         <w:rPr>
-          <w:color w:val="000000" w:themeColor="text1"/>
-        </w:rPr>
-      </w:pPr>
-      <w:r>
-        <w:rPr>
-          <w:b/>
-          <w:bCs/>
-          <w:color w:val="000000" w:themeColor="text1"/>
+          <w:color w:val="000000" w:themeColor="text1" w:themeTint="FF" w:themeShade="FF"/>
+        </w:rPr>
+      </w:pPr>
+      <w:r>
+        <w:rPr>
+          <w:b w:val="1"/>
+          <w:bCs w:val="1"/>
+          <w:color w:val="000000" w:themeColor="text1" w:themeTint="FF" w:themeShade="FF"/>
         </w:rPr>
         <w:t>Priority</w:t>
       </w:r>
       <w:r>
         <w:rPr>
-          <w:color w:val="000000" w:themeColor="text1"/>
+          <w:color w:val="000000" w:themeColor="text1" w:themeTint="FF" w:themeShade="FF"/>
         </w:rPr>
         <w:t xml:space="preserve">: </w:t>
       </w:r>
       <w:r>
         <w:rPr>
-          <w:color w:val="000000" w:themeColor="text1"/>
+          <w:color w:val="000000" w:themeColor="text1" w:themeTint="FF" w:themeShade="FF"/>
           <w:u w:val="single"/>
         </w:rPr>
         <w:t>Priority Level 0</w:t>
       </w:r>
       <w:r>
         <w:rPr>
-          <w:color w:val="000000" w:themeColor="text1"/>
+          <w:color w:val="000000" w:themeColor="text1" w:themeTint="FF" w:themeShade="FF"/>
         </w:rPr>
         <w:t>: Essential and required functionality</w:t>
       </w:r>
-    </w:p>
-    <w:p>
-      <w:pPr>
-        <w:spacing w:after="0" w:line="240" w:lineRule="auto"/>
-      </w:pPr>
-    </w:p>
-    <w:p>
-      <w:pPr>
-        <w:spacing w:after="0" w:line="240" w:lineRule="auto"/>
-      </w:pPr>
-    </w:p>
-    <w:p>
-      <w:pPr>
-        <w:spacing w:after="0" w:line="240" w:lineRule="auto"/>
-      </w:pPr>
     </w:p>
     <w:p>
       <w:pPr>
@@ -3450,14 +3439,14 @@
         <w:rPr/>
         <w:t xml:space="preserve"> </w:t>
       </w:r>
-      <w:bookmarkStart w:name="_Toc1468514458" w:id="1298101270"/>
+      <w:bookmarkStart w:name="_Toc1468902604" w:id="803845319"/>
       <w:r>
         <w:rPr>
           <w:color w:val="000000" w:themeColor="text1" w:themeTint="FF" w:themeShade="FF"/>
         </w:rPr>
         <w:t>Data Conversion (Module 4)</w:t>
       </w:r>
-      <w:bookmarkEnd w:id="1298101270"/>
+      <w:bookmarkEnd w:id="803845319"/>
       <w:r>
         <w:rPr/>
         <w:t xml:space="preserve">  </w:t>
@@ -3570,20 +3559,21 @@
           <w:ilvl w:val="2"/>
           <w:numId w:val="26"/>
         </w:numPr>
+        <w:spacing w:after="0" w:line="240" w:lineRule="auto"/>
         <w:rPr/>
       </w:pPr>
       <w:r>
         <w:rPr/>
         <w:t xml:space="preserve"> </w:t>
       </w:r>
-      <w:bookmarkStart w:name="_Toc649305465" w:id="706896772"/>
+      <w:bookmarkStart w:name="_Toc1349870928" w:id="680191662"/>
       <w:r>
         <w:rPr>
           <w:color w:val="000000" w:themeColor="text1" w:themeTint="FF" w:themeShade="FF"/>
         </w:rPr>
         <w:t>Analyzing Exchanges in Leaves (Module 5)</w:t>
       </w:r>
-      <w:bookmarkEnd w:id="706896772"/>
+      <w:bookmarkEnd w:id="680191662"/>
       <w:r>
         <w:rPr>
           <w:color w:val="000000" w:themeColor="text1" w:themeTint="FF" w:themeShade="FF"/>
@@ -3598,11 +3588,6 @@
     <w:p>
       <w:pPr>
         <w:spacing w:after="0" w:line="240" w:lineRule="auto"/>
-      </w:pPr>
-    </w:p>
-    <w:p>
-      <w:pPr>
-        <w:spacing w:after="0" w:line="240" w:lineRule="auto"/>
         <w:rPr>
           <w:color w:val="000000" w:themeColor="text1"/>
         </w:rPr>
@@ -3942,93 +3927,7 @@
     </w:p>
     <w:p>
       <w:pPr>
-        <w:spacing w:after="0" w:line="240" w:lineRule="auto"/>
-        <w:rPr>
-          <w:color w:val="000000" w:themeColor="text1"/>
-        </w:rPr>
-      </w:pPr>
-    </w:p>
-    <w:p>
-      <w:pPr>
-        <w:spacing w:after="0" w:line="240" w:lineRule="auto"/>
-        <w:rPr>
-          <w:color w:val="000000" w:themeColor="text1"/>
-        </w:rPr>
-      </w:pPr>
-      <w:r>
-        <w:rPr>
-          <w:b/>
-          <w:bCs/>
-          <w:color w:val="000000" w:themeColor="text1"/>
-        </w:rPr>
-        <w:t xml:space="preserve">Ability to Change Plotting Speed: </w:t>
-      </w:r>
-      <w:r>
-        <w:rPr>
-          <w:color w:val="000000" w:themeColor="text1"/>
-        </w:rPr>
-        <w:t>The application must provide the ability to change the speed at which the data is plotted as well as pause the plotting of data.</w:t>
-      </w:r>
-    </w:p>
-    <w:p>
-      <w:pPr>
-        <w:spacing w:after="0" w:line="240" w:lineRule="auto"/>
-        <w:rPr>
-          <w:color w:val="000000" w:themeColor="text1"/>
-        </w:rPr>
-      </w:pPr>
-      <w:r>
-        <w:rPr>
-          <w:b/>
-          <w:bCs/>
-          <w:color w:val="000000" w:themeColor="text1"/>
-        </w:rPr>
-        <w:t>Source</w:t>
-      </w:r>
-      <w:r>
-        <w:rPr>
-          <w:color w:val="000000" w:themeColor="text1"/>
-        </w:rPr>
-        <w:t>: The client at the Cousins Photosynthesis Lab originated this requirement. The client and lab researchers need this feature to conveniently plot data at a speed that allows for easy observation.</w:t>
-      </w:r>
-    </w:p>
-    <w:p>
-      <w:pPr>
-        <w:spacing w:after="0" w:line="240" w:lineRule="auto"/>
-        <w:rPr>
-          <w:color w:val="000000" w:themeColor="text1"/>
-        </w:rPr>
-      </w:pPr>
-      <w:r>
-        <w:rPr>
-          <w:b/>
-          <w:bCs/>
-          <w:color w:val="000000" w:themeColor="text1"/>
-        </w:rPr>
-        <w:t>Priority</w:t>
-      </w:r>
-      <w:r>
-        <w:rPr>
-          <w:color w:val="000000" w:themeColor="text1"/>
-        </w:rPr>
-        <w:t xml:space="preserve">: </w:t>
-      </w:r>
-      <w:r>
-        <w:rPr>
-          <w:color w:val="000000" w:themeColor="text1"/>
-          <w:u w:val="single"/>
-        </w:rPr>
-        <w:t>Priority Level 1</w:t>
-      </w:r>
-      <w:r>
-        <w:rPr>
-          <w:color w:val="000000" w:themeColor="text1"/>
-        </w:rPr>
-        <w:t>: Desirable functionality</w:t>
-      </w:r>
-    </w:p>
-    <w:p>
-      <w:pPr>
+        <w:pStyle w:val="Normal"/>
         <w:spacing w:after="0" w:line="240" w:lineRule="auto"/>
         <w:rPr>
           <w:color w:val="000000" w:themeColor="text1"/>
@@ -4222,12 +4121,12 @@
       </w:pPr>
       <w:bookmarkStart w:name="_3dy6vkm" w:id="7"/>
       <w:bookmarkEnd w:id="7"/>
-      <w:bookmarkStart w:name="_Toc58130720" w:id="1051032880"/>
+      <w:bookmarkStart w:name="_Toc1766213667" w:id="2006787180"/>
       <w:r>
         <w:rPr/>
         <w:t>Non-Functional Requirements</w:t>
       </w:r>
-      <w:bookmarkEnd w:id="1051032880"/>
+      <w:bookmarkEnd w:id="2006787180"/>
     </w:p>
     <w:p>
       <w:pPr>
@@ -4570,12 +4469,12 @@
       </w:pPr>
       <w:bookmarkStart w:name="_1t3h5sf" w:id="8"/>
       <w:bookmarkEnd w:id="8"/>
-      <w:bookmarkStart w:name="_Toc224299617" w:id="299659333"/>
+      <w:bookmarkStart w:name="_Toc1839912423" w:id="971839560"/>
       <w:r>
         <w:rPr/>
         <w:t>System Evolution</w:t>
       </w:r>
-      <w:bookmarkEnd w:id="299659333"/>
+      <w:bookmarkEnd w:id="971839560"/>
     </w:p>
     <w:p>
       <w:pPr>
@@ -4693,12 +4592,12 @@
       </w:pPr>
       <w:bookmarkStart w:name="_4d34og8" w:id="9"/>
       <w:bookmarkEnd w:id="9"/>
-      <w:bookmarkStart w:name="_Toc38728766" w:id="1558954399"/>
+      <w:bookmarkStart w:name="_Toc127219112" w:id="1148245492"/>
       <w:r>
         <w:rPr/>
         <w:t>Glossary</w:t>
       </w:r>
-      <w:bookmarkEnd w:id="1558954399"/>
+      <w:bookmarkEnd w:id="1148245492"/>
     </w:p>
     <w:p/>
     <w:p>
@@ -4748,12 +4647,12 @@
       </w:pPr>
       <w:bookmarkStart w:name="_2s8eyo1" w:id="10"/>
       <w:bookmarkEnd w:id="10"/>
-      <w:bookmarkStart w:name="_Toc1444828945" w:id="2120655081"/>
+      <w:bookmarkStart w:name="_Toc1008617155" w:id="267317444"/>
       <w:r>
         <w:rPr/>
         <w:t>References</w:t>
       </w:r>
-      <w:bookmarkEnd w:id="2120655081"/>
+      <w:bookmarkEnd w:id="267317444"/>
     </w:p>
     <w:p>
       <w:pPr>

</xml_diff>

<commit_message>
Added intro to Non-functional Requirements
in Requirements and Specifications document
</commit_message>
<xml_diff>
--- a/documentation/RequirementsAndSpecifications.docx
+++ b/documentation/RequirementsAndSpecifications.docx
@@ -1,6 +1,6 @@
 
 <file path=word/document.xml><?xml version="1.0" encoding="utf-8"?>
-<w:document xmlns:wpc="http://schemas.microsoft.com/office/word/2010/wordprocessingCanvas" xmlns:cx="http://schemas.microsoft.com/office/drawing/2014/chartex" xmlns:cx1="http://schemas.microsoft.com/office/drawing/2015/9/8/chartex" xmlns:cx2="http://schemas.microsoft.com/office/drawing/2015/10/21/chartex" xmlns:cx3="http://schemas.microsoft.com/office/drawing/2016/5/9/chartex" xmlns:cx4="http://schemas.microsoft.com/office/drawing/2016/5/10/chartex" xmlns:cx5="http://schemas.microsoft.com/office/drawing/2016/5/11/chartex" xmlns:cx6="http://schemas.microsoft.com/office/drawing/2016/5/12/chartex" xmlns:cx7="http://schemas.microsoft.com/office/drawing/2016/5/13/chartex" xmlns:cx8="http://schemas.microsoft.com/office/drawing/2016/5/14/chartex" xmlns:mc="http://schemas.openxmlformats.org/markup-compatibility/2006" xmlns:aink="http://schemas.microsoft.com/office/drawing/2016/ink" xmlns:am3d="http://schemas.microsoft.com/office/drawing/2017/model3d" xmlns:o="urn:schemas-microsoft-com:office:office" xmlns:oel="http://schemas.microsoft.com/office/2019/extlst" xmlns:r="http://schemas.openxmlformats.org/officeDocument/2006/relationships" xmlns:m="http://schemas.openxmlformats.org/officeDocument/2006/math" xmlns:v="urn:schemas-microsoft-com:vml" xmlns:wp14="http://schemas.microsoft.com/office/word/2010/wordprocessingDrawing" xmlns:wp="http://schemas.openxmlformats.org/drawingml/2006/wordprocessingDrawing" xmlns:w10="urn:schemas-microsoft-com:office:word" xmlns:w="http://schemas.openxmlformats.org/wordprocessingml/2006/main" xmlns:w14="http://schemas.microsoft.com/office/word/2010/wordml" xmlns:w15="http://schemas.microsoft.com/office/word/2012/wordml" xmlns:w16cex="http://schemas.microsoft.com/office/word/2018/wordml/cex" xmlns:w16cid="http://schemas.microsoft.com/office/word/2016/wordml/cid" xmlns:w16="http://schemas.microsoft.com/office/word/2018/wordml" xmlns:w16du="http://schemas.microsoft.com/office/word/2023/wordml/word16du" xmlns:w16sdtdh="http://schemas.microsoft.com/office/word/2020/wordml/sdtdatahash" xmlns:w16se="http://schemas.microsoft.com/office/word/2015/wordml/symex" xmlns:wpg="http://schemas.microsoft.com/office/word/2010/wordprocessingGroup" xmlns:wpi="http://schemas.microsoft.com/office/word/2010/wordprocessingInk" xmlns:wne="http://schemas.microsoft.com/office/word/2006/wordml" xmlns:wps="http://schemas.microsoft.com/office/word/2010/wordprocessingShape" xmlns:a="http://schemas.openxmlformats.org/drawingml/2006/main" xmlns:pic="http://schemas.openxmlformats.org/drawingml/2006/picture" xmlns:a14="http://schemas.microsoft.com/office/drawing/2010/main" mc:Ignorable="w14 w15 w16se w16cid w16 w16cex w16sdtdh w16du wp14">
+<w:document xmlns:wpc="http://schemas.microsoft.com/office/word/2010/wordprocessingCanvas" xmlns:cx="http://schemas.microsoft.com/office/drawing/2014/chartex" xmlns:cx1="http://schemas.microsoft.com/office/drawing/2015/9/8/chartex" xmlns:cx2="http://schemas.microsoft.com/office/drawing/2015/10/21/chartex" xmlns:cx3="http://schemas.microsoft.com/office/drawing/2016/5/9/chartex" xmlns:cx4="http://schemas.microsoft.com/office/drawing/2016/5/10/chartex" xmlns:cx5="http://schemas.microsoft.com/office/drawing/2016/5/11/chartex" xmlns:cx6="http://schemas.microsoft.com/office/drawing/2016/5/12/chartex" xmlns:cx7="http://schemas.microsoft.com/office/drawing/2016/5/13/chartex" xmlns:cx8="http://schemas.microsoft.com/office/drawing/2016/5/14/chartex" xmlns:mc="http://schemas.openxmlformats.org/markup-compatibility/2006" xmlns:aink="http://schemas.microsoft.com/office/drawing/2016/ink" xmlns:am3d="http://schemas.microsoft.com/office/drawing/2017/model3d" xmlns:o="urn:schemas-microsoft-com:office:office" xmlns:oel="http://schemas.microsoft.com/office/2019/extlst" xmlns:r="http://schemas.openxmlformats.org/officeDocument/2006/relationships" xmlns:m="http://schemas.openxmlformats.org/officeDocument/2006/math" xmlns:v="urn:schemas-microsoft-com:vml" xmlns:wp14="http://schemas.microsoft.com/office/word/2010/wordprocessingDrawing" xmlns:wp="http://schemas.openxmlformats.org/drawingml/2006/wordprocessingDrawing" xmlns:w10="urn:schemas-microsoft-com:office:word" xmlns:w="http://schemas.openxmlformats.org/wordprocessingml/2006/main" xmlns:w14="http://schemas.microsoft.com/office/word/2010/wordml" xmlns:w15="http://schemas.microsoft.com/office/word/2012/wordml" xmlns:w16cex="http://schemas.microsoft.com/office/word/2018/wordml/cex" xmlns:w16cid="http://schemas.microsoft.com/office/word/2016/wordml/cid" xmlns:w16="http://schemas.microsoft.com/office/word/2018/wordml" xmlns:w16du="http://schemas.microsoft.com/office/word/2023/wordml/word16du" xmlns:w16sdtdh="http://schemas.microsoft.com/office/word/2020/wordml/sdtdatahash" xmlns:w16se="http://schemas.microsoft.com/office/word/2015/wordml/symex" xmlns:wpg="http://schemas.microsoft.com/office/word/2010/wordprocessingGroup" xmlns:wpi="http://schemas.microsoft.com/office/word/2010/wordprocessingInk" xmlns:wne="http://schemas.microsoft.com/office/word/2006/wordml" xmlns:wps="http://schemas.microsoft.com/office/word/2010/wordprocessingShape" mc:Ignorable="w14 w15 w16se w16cid w16 w16cex w16sdtdh w16du wp14">
   <w:body>
     <w:p>
       <w:pPr>
@@ -19,7 +19,7 @@
           <w:szCs w:val="28"/>
         </w:rPr>
       </w:pPr>
-      <w:bookmarkStart w:name="_nnf7vmbt3tpa" w:colFirst="0" w:colLast="0" w:id="0"/>
+      <w:bookmarkStart w:id="0" w:name="_nnf7vmbt3tpa" w:colFirst="0" w:colLast="0"/>
       <w:bookmarkEnd w:id="0"/>
       <w:r>
         <w:t>Mass Spectrometer Interface</w:t>
@@ -33,7 +33,7 @@
           <w:rFonts w:ascii="Arial" w:hAnsi="Arial" w:cs="Arial"/>
         </w:rPr>
       </w:pPr>
-      <w:bookmarkStart w:name="_fghrny78mngo" w:colFirst="0" w:colLast="0" w:id="1"/>
+      <w:bookmarkStart w:id="1" w:name="_fghrny78mngo" w:colFirst="0" w:colLast="0"/>
       <w:bookmarkEnd w:id="1"/>
       <w:r>
         <w:rPr>
@@ -224,6 +224,7 @@
           <w:sz w:val="28"/>
           <w:szCs w:val="28"/>
         </w:rPr>
+        <w:lastRenderedPageBreak/>
         <w:t>TABLE OF CONTENTS</w:t>
       </w:r>
     </w:p>
@@ -240,58 +241,99 @@
           <w:pPr>
             <w:pStyle w:val="TOC1"/>
             <w:tabs>
-              <w:tab w:val="left" w:leader="none" w:pos="435"/>
-              <w:tab w:val="right" w:leader="none" w:pos="9345"/>
+              <w:tab w:val="left" w:pos="440"/>
+              <w:tab w:val="right" w:pos="9350"/>
             </w:tabs>
-            <w:spacing w:before="120" w:after="120"/>
             <w:rPr>
-              <w:rStyle w:val="Hyperlink"/>
+              <w:rFonts w:asciiTheme="minorHAnsi" w:eastAsiaTheme="minorEastAsia" w:hAnsiTheme="minorHAnsi" w:cstheme="minorBidi"/>
+              <w:noProof/>
+              <w:kern w:val="2"/>
+              <w:sz w:val="24"/>
+              <w:szCs w:val="24"/>
+              <w14:ligatures w14:val="standardContextual"/>
             </w:rPr>
           </w:pPr>
           <w:r>
             <w:fldChar w:fldCharType="begin"/>
           </w:r>
           <w:r>
-            <w:instrText xml:space="preserve">TOC \o "1-9" \z \u \h</w:instrText>
+            <w:instrText>TOC \o "1-9" \z \u \h</w:instrText>
           </w:r>
           <w:r>
             <w:fldChar w:fldCharType="separate"/>
           </w:r>
-          <w:hyperlink w:anchor="_Toc1076996599">
+          <w:hyperlink w:anchor="_Toc179473800" w:history="1">
             <w:r>
               <w:rPr>
                 <w:rStyle w:val="Hyperlink"/>
+                <w:noProof/>
               </w:rPr>
               <w:t>I.</w:t>
             </w:r>
             <w:r>
+              <w:rPr>
+                <w:rFonts w:asciiTheme="minorHAnsi" w:eastAsiaTheme="minorEastAsia" w:hAnsiTheme="minorHAnsi" w:cstheme="minorBidi"/>
+                <w:noProof/>
+                <w:kern w:val="2"/>
+                <w:sz w:val="24"/>
+                <w:szCs w:val="24"/>
+                <w14:ligatures w14:val="standardContextual"/>
+              </w:rPr>
               <w:tab/>
             </w:r>
             <w:r>
               <w:rPr>
                 <w:rStyle w:val="Hyperlink"/>
+                <w:noProof/>
               </w:rPr>
               <w:t>Introduction</w:t>
             </w:r>
             <w:r>
+              <w:rPr>
+                <w:noProof/>
+                <w:webHidden/>
+              </w:rPr>
               <w:tab/>
             </w:r>
             <w:r>
+              <w:rPr>
+                <w:noProof/>
+                <w:webHidden/>
+              </w:rPr>
               <w:fldChar w:fldCharType="begin"/>
             </w:r>
             <w:r>
-              <w:instrText xml:space="preserve">PAGEREF _Toc1076996599 \h</w:instrText>
-            </w:r>
-            <w:r>
+              <w:rPr>
+                <w:noProof/>
+                <w:webHidden/>
+              </w:rPr>
+              <w:instrText xml:space="preserve"> PAGEREF _Toc179473800 \h </w:instrText>
+            </w:r>
+            <w:r>
+              <w:rPr>
+                <w:noProof/>
+                <w:webHidden/>
+              </w:rPr>
+            </w:r>
+            <w:r>
+              <w:rPr>
+                <w:noProof/>
+                <w:webHidden/>
+              </w:rPr>
               <w:fldChar w:fldCharType="separate"/>
             </w:r>
             <w:r>
               <w:rPr>
-                <w:rStyle w:val="Hyperlink"/>
-              </w:rPr>
-              <w:t>2</w:t>
-            </w:r>
-            <w:r>
+                <w:noProof/>
+                <w:webHidden/>
+              </w:rPr>
+              <w:t>3</w:t>
+            </w:r>
+            <w:r>
+              <w:rPr>
+                <w:noProof/>
+                <w:webHidden/>
+              </w:rPr>
               <w:fldChar w:fldCharType="end"/>
             </w:r>
           </w:hyperlink>
@@ -300,49 +342,90 @@
           <w:pPr>
             <w:pStyle w:val="TOC1"/>
             <w:tabs>
-              <w:tab w:val="left" w:leader="none" w:pos="435"/>
-              <w:tab w:val="right" w:leader="none" w:pos="9345"/>
+              <w:tab w:val="left" w:pos="440"/>
+              <w:tab w:val="right" w:pos="9350"/>
             </w:tabs>
-            <w:spacing w:before="120" w:after="120"/>
             <w:rPr>
-              <w:rStyle w:val="Hyperlink"/>
+              <w:rFonts w:asciiTheme="minorHAnsi" w:eastAsiaTheme="minorEastAsia" w:hAnsiTheme="minorHAnsi" w:cstheme="minorBidi"/>
+              <w:noProof/>
+              <w:kern w:val="2"/>
+              <w:sz w:val="24"/>
+              <w:szCs w:val="24"/>
+              <w14:ligatures w14:val="standardContextual"/>
             </w:rPr>
           </w:pPr>
-          <w:hyperlink w:anchor="_Toc653378370">
+          <w:hyperlink w:anchor="_Toc179473801" w:history="1">
             <w:r>
               <w:rPr>
                 <w:rStyle w:val="Hyperlink"/>
+                <w:noProof/>
               </w:rPr>
               <w:t>II.</w:t>
             </w:r>
             <w:r>
+              <w:rPr>
+                <w:rFonts w:asciiTheme="minorHAnsi" w:eastAsiaTheme="minorEastAsia" w:hAnsiTheme="minorHAnsi" w:cstheme="minorBidi"/>
+                <w:noProof/>
+                <w:kern w:val="2"/>
+                <w:sz w:val="24"/>
+                <w:szCs w:val="24"/>
+                <w14:ligatures w14:val="standardContextual"/>
+              </w:rPr>
               <w:tab/>
             </w:r>
             <w:r>
               <w:rPr>
                 <w:rStyle w:val="Hyperlink"/>
+                <w:noProof/>
               </w:rPr>
               <w:t>System Requirements Specification</w:t>
             </w:r>
             <w:r>
+              <w:rPr>
+                <w:noProof/>
+                <w:webHidden/>
+              </w:rPr>
               <w:tab/>
             </w:r>
             <w:r>
+              <w:rPr>
+                <w:noProof/>
+                <w:webHidden/>
+              </w:rPr>
               <w:fldChar w:fldCharType="begin"/>
             </w:r>
             <w:r>
-              <w:instrText xml:space="preserve">PAGEREF _Toc653378370 \h</w:instrText>
-            </w:r>
-            <w:r>
+              <w:rPr>
+                <w:noProof/>
+                <w:webHidden/>
+              </w:rPr>
+              <w:instrText xml:space="preserve"> PAGEREF _Toc179473801 \h </w:instrText>
+            </w:r>
+            <w:r>
+              <w:rPr>
+                <w:noProof/>
+                <w:webHidden/>
+              </w:rPr>
+            </w:r>
+            <w:r>
+              <w:rPr>
+                <w:noProof/>
+                <w:webHidden/>
+              </w:rPr>
               <w:fldChar w:fldCharType="separate"/>
             </w:r>
             <w:r>
               <w:rPr>
-                <w:rStyle w:val="Hyperlink"/>
+                <w:noProof/>
+                <w:webHidden/>
               </w:rPr>
               <w:t>3</w:t>
             </w:r>
             <w:r>
+              <w:rPr>
+                <w:noProof/>
+                <w:webHidden/>
+              </w:rPr>
               <w:fldChar w:fldCharType="end"/>
             </w:r>
           </w:hyperlink>
@@ -351,50 +434,90 @@
           <w:pPr>
             <w:pStyle w:val="TOC2"/>
             <w:tabs>
-              <w:tab w:val="left" w:leader="none" w:pos="870"/>
-              <w:tab w:val="right" w:leader="none" w:pos="9345"/>
+              <w:tab w:val="left" w:pos="960"/>
+              <w:tab w:val="right" w:pos="9350"/>
             </w:tabs>
-            <w:spacing w:after="0"/>
-            <w:ind/>
             <w:rPr>
-              <w:rStyle w:val="Hyperlink"/>
+              <w:rFonts w:asciiTheme="minorHAnsi" w:eastAsiaTheme="minorEastAsia" w:hAnsiTheme="minorHAnsi" w:cstheme="minorBidi"/>
+              <w:noProof/>
+              <w:kern w:val="2"/>
+              <w:sz w:val="24"/>
+              <w:szCs w:val="24"/>
+              <w14:ligatures w14:val="standardContextual"/>
             </w:rPr>
           </w:pPr>
-          <w:hyperlink w:anchor="_Toc1804306379">
+          <w:hyperlink w:anchor="_Toc179473802" w:history="1">
             <w:r>
               <w:rPr>
                 <w:rStyle w:val="Hyperlink"/>
+                <w:noProof/>
               </w:rPr>
               <w:t>II.1.</w:t>
             </w:r>
             <w:r>
+              <w:rPr>
+                <w:rFonts w:asciiTheme="minorHAnsi" w:eastAsiaTheme="minorEastAsia" w:hAnsiTheme="minorHAnsi" w:cstheme="minorBidi"/>
+                <w:noProof/>
+                <w:kern w:val="2"/>
+                <w:sz w:val="24"/>
+                <w:szCs w:val="24"/>
+                <w14:ligatures w14:val="standardContextual"/>
+              </w:rPr>
               <w:tab/>
             </w:r>
             <w:r>
               <w:rPr>
                 <w:rStyle w:val="Hyperlink"/>
+                <w:noProof/>
               </w:rPr>
               <w:t>Use Cases</w:t>
             </w:r>
             <w:r>
+              <w:rPr>
+                <w:noProof/>
+                <w:webHidden/>
+              </w:rPr>
               <w:tab/>
             </w:r>
             <w:r>
+              <w:rPr>
+                <w:noProof/>
+                <w:webHidden/>
+              </w:rPr>
               <w:fldChar w:fldCharType="begin"/>
             </w:r>
             <w:r>
-              <w:instrText xml:space="preserve">PAGEREF _Toc1804306379 \h</w:instrText>
-            </w:r>
-            <w:r>
+              <w:rPr>
+                <w:noProof/>
+                <w:webHidden/>
+              </w:rPr>
+              <w:instrText xml:space="preserve"> PAGEREF _Toc179473802 \h </w:instrText>
+            </w:r>
+            <w:r>
+              <w:rPr>
+                <w:noProof/>
+                <w:webHidden/>
+              </w:rPr>
+            </w:r>
+            <w:r>
+              <w:rPr>
+                <w:noProof/>
+                <w:webHidden/>
+              </w:rPr>
               <w:fldChar w:fldCharType="separate"/>
             </w:r>
             <w:r>
               <w:rPr>
-                <w:rStyle w:val="Hyperlink"/>
+                <w:noProof/>
+                <w:webHidden/>
               </w:rPr>
               <w:t>3</w:t>
             </w:r>
             <w:r>
+              <w:rPr>
+                <w:noProof/>
+                <w:webHidden/>
+              </w:rPr>
               <w:fldChar w:fldCharType="end"/>
             </w:r>
           </w:hyperlink>
@@ -403,50 +526,90 @@
           <w:pPr>
             <w:pStyle w:val="TOC2"/>
             <w:tabs>
-              <w:tab w:val="left" w:leader="none" w:pos="870"/>
-              <w:tab w:val="right" w:leader="none" w:pos="9345"/>
+              <w:tab w:val="left" w:pos="960"/>
+              <w:tab w:val="right" w:pos="9350"/>
             </w:tabs>
-            <w:spacing w:after="0"/>
-            <w:ind/>
             <w:rPr>
-              <w:rStyle w:val="Hyperlink"/>
+              <w:rFonts w:asciiTheme="minorHAnsi" w:eastAsiaTheme="minorEastAsia" w:hAnsiTheme="minorHAnsi" w:cstheme="minorBidi"/>
+              <w:noProof/>
+              <w:kern w:val="2"/>
+              <w:sz w:val="24"/>
+              <w:szCs w:val="24"/>
+              <w14:ligatures w14:val="standardContextual"/>
             </w:rPr>
           </w:pPr>
-          <w:hyperlink w:anchor="_Toc1252918645">
+          <w:hyperlink w:anchor="_Toc179473803" w:history="1">
             <w:r>
               <w:rPr>
                 <w:rStyle w:val="Hyperlink"/>
+                <w:noProof/>
               </w:rPr>
               <w:t>II.2.</w:t>
             </w:r>
             <w:r>
+              <w:rPr>
+                <w:rFonts w:asciiTheme="minorHAnsi" w:eastAsiaTheme="minorEastAsia" w:hAnsiTheme="minorHAnsi" w:cstheme="minorBidi"/>
+                <w:noProof/>
+                <w:kern w:val="2"/>
+                <w:sz w:val="24"/>
+                <w:szCs w:val="24"/>
+                <w14:ligatures w14:val="standardContextual"/>
+              </w:rPr>
               <w:tab/>
             </w:r>
             <w:r>
               <w:rPr>
                 <w:rStyle w:val="Hyperlink"/>
+                <w:noProof/>
               </w:rPr>
               <w:t>Functional Requirements</w:t>
             </w:r>
             <w:r>
+              <w:rPr>
+                <w:noProof/>
+                <w:webHidden/>
+              </w:rPr>
               <w:tab/>
             </w:r>
             <w:r>
+              <w:rPr>
+                <w:noProof/>
+                <w:webHidden/>
+              </w:rPr>
               <w:fldChar w:fldCharType="begin"/>
             </w:r>
             <w:r>
-              <w:instrText xml:space="preserve">PAGEREF _Toc1252918645 \h</w:instrText>
-            </w:r>
-            <w:r>
+              <w:rPr>
+                <w:noProof/>
+                <w:webHidden/>
+              </w:rPr>
+              <w:instrText xml:space="preserve"> PAGEREF _Toc179473803 \h </w:instrText>
+            </w:r>
+            <w:r>
+              <w:rPr>
+                <w:noProof/>
+                <w:webHidden/>
+              </w:rPr>
+            </w:r>
+            <w:r>
+              <w:rPr>
+                <w:noProof/>
+                <w:webHidden/>
+              </w:rPr>
               <w:fldChar w:fldCharType="separate"/>
             </w:r>
             <w:r>
               <w:rPr>
-                <w:rStyle w:val="Hyperlink"/>
+                <w:noProof/>
+                <w:webHidden/>
               </w:rPr>
               <w:t>6</w:t>
             </w:r>
             <w:r>
+              <w:rPr>
+                <w:noProof/>
+                <w:webHidden/>
+              </w:rPr>
               <w:fldChar w:fldCharType="end"/>
             </w:r>
           </w:hyperlink>
@@ -455,50 +618,90 @@
           <w:pPr>
             <w:pStyle w:val="TOC3"/>
             <w:tabs>
-              <w:tab w:val="left" w:leader="none" w:pos="1320"/>
-              <w:tab w:val="right" w:leader="none" w:pos="9345"/>
+              <w:tab w:val="left" w:pos="1440"/>
+              <w:tab w:val="right" w:pos="9350"/>
             </w:tabs>
-            <w:spacing w:after="0"/>
-            <w:ind/>
             <w:rPr>
-              <w:rStyle w:val="Hyperlink"/>
+              <w:rFonts w:asciiTheme="minorHAnsi" w:eastAsiaTheme="minorEastAsia" w:hAnsiTheme="minorHAnsi" w:cstheme="minorBidi"/>
+              <w:noProof/>
+              <w:kern w:val="2"/>
+              <w:sz w:val="24"/>
+              <w:szCs w:val="24"/>
+              <w14:ligatures w14:val="standardContextual"/>
             </w:rPr>
           </w:pPr>
-          <w:hyperlink w:anchor="_Toc19583398">
+          <w:hyperlink w:anchor="_Toc179473804" w:history="1">
             <w:r>
               <w:rPr>
                 <w:rStyle w:val="Hyperlink"/>
+                <w:noProof/>
               </w:rPr>
               <w:t>II.2.1.</w:t>
             </w:r>
             <w:r>
+              <w:rPr>
+                <w:rFonts w:asciiTheme="minorHAnsi" w:eastAsiaTheme="minorEastAsia" w:hAnsiTheme="minorHAnsi" w:cstheme="minorBidi"/>
+                <w:noProof/>
+                <w:kern w:val="2"/>
+                <w:sz w:val="24"/>
+                <w:szCs w:val="24"/>
+                <w14:ligatures w14:val="standardContextual"/>
+              </w:rPr>
               <w:tab/>
             </w:r>
             <w:r>
               <w:rPr>
                 <w:rStyle w:val="Hyperlink"/>
+                <w:noProof/>
               </w:rPr>
               <w:t>Calculating Concentrations (Module 1)</w:t>
             </w:r>
             <w:r>
+              <w:rPr>
+                <w:noProof/>
+                <w:webHidden/>
+              </w:rPr>
               <w:tab/>
             </w:r>
             <w:r>
+              <w:rPr>
+                <w:noProof/>
+                <w:webHidden/>
+              </w:rPr>
               <w:fldChar w:fldCharType="begin"/>
             </w:r>
             <w:r>
-              <w:instrText xml:space="preserve">PAGEREF _Toc19583398 \h</w:instrText>
-            </w:r>
-            <w:r>
+              <w:rPr>
+                <w:noProof/>
+                <w:webHidden/>
+              </w:rPr>
+              <w:instrText xml:space="preserve"> PAGEREF _Toc179473804 \h </w:instrText>
+            </w:r>
+            <w:r>
+              <w:rPr>
+                <w:noProof/>
+                <w:webHidden/>
+              </w:rPr>
+            </w:r>
+            <w:r>
+              <w:rPr>
+                <w:noProof/>
+                <w:webHidden/>
+              </w:rPr>
               <w:fldChar w:fldCharType="separate"/>
             </w:r>
             <w:r>
               <w:rPr>
-                <w:rStyle w:val="Hyperlink"/>
+                <w:noProof/>
+                <w:webHidden/>
               </w:rPr>
               <w:t>6</w:t>
             </w:r>
             <w:r>
+              <w:rPr>
+                <w:noProof/>
+                <w:webHidden/>
+              </w:rPr>
               <w:fldChar w:fldCharType="end"/>
             </w:r>
           </w:hyperlink>
@@ -507,50 +710,90 @@
           <w:pPr>
             <w:pStyle w:val="TOC3"/>
             <w:tabs>
-              <w:tab w:val="left" w:leader="none" w:pos="1320"/>
-              <w:tab w:val="right" w:leader="none" w:pos="9345"/>
+              <w:tab w:val="left" w:pos="1440"/>
+              <w:tab w:val="right" w:pos="9350"/>
             </w:tabs>
-            <w:spacing w:after="0"/>
-            <w:ind/>
             <w:rPr>
-              <w:rStyle w:val="Hyperlink"/>
+              <w:rFonts w:asciiTheme="minorHAnsi" w:eastAsiaTheme="minorEastAsia" w:hAnsiTheme="minorHAnsi" w:cstheme="minorBidi"/>
+              <w:noProof/>
+              <w:kern w:val="2"/>
+              <w:sz w:val="24"/>
+              <w:szCs w:val="24"/>
+              <w14:ligatures w14:val="standardContextual"/>
             </w:rPr>
           </w:pPr>
-          <w:hyperlink w:anchor="_Toc712733030">
+          <w:hyperlink w:anchor="_Toc179473805" w:history="1">
             <w:r>
               <w:rPr>
                 <w:rStyle w:val="Hyperlink"/>
+                <w:noProof/>
               </w:rPr>
               <w:t>II.2.2.</w:t>
             </w:r>
             <w:r>
+              <w:rPr>
+                <w:rFonts w:asciiTheme="minorHAnsi" w:eastAsiaTheme="minorEastAsia" w:hAnsiTheme="minorHAnsi" w:cstheme="minorBidi"/>
+                <w:noProof/>
+                <w:kern w:val="2"/>
+                <w:sz w:val="24"/>
+                <w:szCs w:val="24"/>
+                <w14:ligatures w14:val="standardContextual"/>
+              </w:rPr>
               <w:tab/>
             </w:r>
             <w:r>
               <w:rPr>
                 <w:rStyle w:val="Hyperlink"/>
+                <w:noProof/>
               </w:rPr>
               <w:t>Analyzing Enzyme Activity (Module 3)</w:t>
             </w:r>
             <w:r>
+              <w:rPr>
+                <w:noProof/>
+                <w:webHidden/>
+              </w:rPr>
               <w:tab/>
             </w:r>
             <w:r>
+              <w:rPr>
+                <w:noProof/>
+                <w:webHidden/>
+              </w:rPr>
               <w:fldChar w:fldCharType="begin"/>
             </w:r>
             <w:r>
-              <w:instrText xml:space="preserve">PAGEREF _Toc712733030 \h</w:instrText>
-            </w:r>
-            <w:r>
+              <w:rPr>
+                <w:noProof/>
+                <w:webHidden/>
+              </w:rPr>
+              <w:instrText xml:space="preserve"> PAGEREF _Toc179473805 \h </w:instrText>
+            </w:r>
+            <w:r>
+              <w:rPr>
+                <w:noProof/>
+                <w:webHidden/>
+              </w:rPr>
+            </w:r>
+            <w:r>
+              <w:rPr>
+                <w:noProof/>
+                <w:webHidden/>
+              </w:rPr>
               <w:fldChar w:fldCharType="separate"/>
             </w:r>
             <w:r>
               <w:rPr>
-                <w:rStyle w:val="Hyperlink"/>
+                <w:noProof/>
+                <w:webHidden/>
               </w:rPr>
               <w:t>6</w:t>
             </w:r>
             <w:r>
+              <w:rPr>
+                <w:noProof/>
+                <w:webHidden/>
+              </w:rPr>
               <w:fldChar w:fldCharType="end"/>
             </w:r>
           </w:hyperlink>
@@ -559,50 +802,90 @@
           <w:pPr>
             <w:pStyle w:val="TOC3"/>
             <w:tabs>
-              <w:tab w:val="left" w:leader="none" w:pos="1320"/>
-              <w:tab w:val="right" w:leader="none" w:pos="9345"/>
+              <w:tab w:val="left" w:pos="1440"/>
+              <w:tab w:val="right" w:pos="9350"/>
             </w:tabs>
-            <w:spacing w:after="0"/>
-            <w:ind/>
             <w:rPr>
-              <w:rStyle w:val="Hyperlink"/>
+              <w:rFonts w:asciiTheme="minorHAnsi" w:eastAsiaTheme="minorEastAsia" w:hAnsiTheme="minorHAnsi" w:cstheme="minorBidi"/>
+              <w:noProof/>
+              <w:kern w:val="2"/>
+              <w:sz w:val="24"/>
+              <w:szCs w:val="24"/>
+              <w14:ligatures w14:val="standardContextual"/>
             </w:rPr>
           </w:pPr>
-          <w:hyperlink w:anchor="_Toc1468902604">
+          <w:hyperlink w:anchor="_Toc179473806" w:history="1">
             <w:r>
               <w:rPr>
                 <w:rStyle w:val="Hyperlink"/>
+                <w:noProof/>
               </w:rPr>
               <w:t>II.2.3.</w:t>
             </w:r>
             <w:r>
+              <w:rPr>
+                <w:rFonts w:asciiTheme="minorHAnsi" w:eastAsiaTheme="minorEastAsia" w:hAnsiTheme="minorHAnsi" w:cstheme="minorBidi"/>
+                <w:noProof/>
+                <w:kern w:val="2"/>
+                <w:sz w:val="24"/>
+                <w:szCs w:val="24"/>
+                <w14:ligatures w14:val="standardContextual"/>
+              </w:rPr>
               <w:tab/>
             </w:r>
             <w:r>
               <w:rPr>
                 <w:rStyle w:val="Hyperlink"/>
+                <w:noProof/>
               </w:rPr>
               <w:t>Data Conversion (Module 4)</w:t>
             </w:r>
             <w:r>
+              <w:rPr>
+                <w:noProof/>
+                <w:webHidden/>
+              </w:rPr>
               <w:tab/>
             </w:r>
             <w:r>
+              <w:rPr>
+                <w:noProof/>
+                <w:webHidden/>
+              </w:rPr>
               <w:fldChar w:fldCharType="begin"/>
             </w:r>
             <w:r>
-              <w:instrText xml:space="preserve">PAGEREF _Toc1468902604 \h</w:instrText>
-            </w:r>
-            <w:r>
+              <w:rPr>
+                <w:noProof/>
+                <w:webHidden/>
+              </w:rPr>
+              <w:instrText xml:space="preserve"> PAGEREF _Toc179473806 \h </w:instrText>
+            </w:r>
+            <w:r>
+              <w:rPr>
+                <w:noProof/>
+                <w:webHidden/>
+              </w:rPr>
+            </w:r>
+            <w:r>
+              <w:rPr>
+                <w:noProof/>
+                <w:webHidden/>
+              </w:rPr>
               <w:fldChar w:fldCharType="separate"/>
             </w:r>
             <w:r>
               <w:rPr>
-                <w:rStyle w:val="Hyperlink"/>
-              </w:rPr>
-              <w:t>6</w:t>
-            </w:r>
-            <w:r>
+                <w:noProof/>
+                <w:webHidden/>
+              </w:rPr>
+              <w:t>7</w:t>
+            </w:r>
+            <w:r>
+              <w:rPr>
+                <w:noProof/>
+                <w:webHidden/>
+              </w:rPr>
               <w:fldChar w:fldCharType="end"/>
             </w:r>
           </w:hyperlink>
@@ -611,49 +894,90 @@
           <w:pPr>
             <w:pStyle w:val="TOC3"/>
             <w:tabs>
-              <w:tab w:val="left" w:leader="none" w:pos="1320"/>
-              <w:tab w:val="right" w:leader="none" w:pos="9345"/>
+              <w:tab w:val="left" w:pos="1440"/>
+              <w:tab w:val="right" w:pos="9350"/>
             </w:tabs>
-            <w:spacing w:before="120" w:after="120"/>
             <w:rPr>
-              <w:rStyle w:val="Hyperlink"/>
+              <w:rFonts w:asciiTheme="minorHAnsi" w:eastAsiaTheme="minorEastAsia" w:hAnsiTheme="minorHAnsi" w:cstheme="minorBidi"/>
+              <w:noProof/>
+              <w:kern w:val="2"/>
+              <w:sz w:val="24"/>
+              <w:szCs w:val="24"/>
+              <w14:ligatures w14:val="standardContextual"/>
             </w:rPr>
           </w:pPr>
-          <w:hyperlink w:anchor="_Toc1349870928">
+          <w:hyperlink w:anchor="_Toc179473807" w:history="1">
             <w:r>
               <w:rPr>
                 <w:rStyle w:val="Hyperlink"/>
+                <w:noProof/>
               </w:rPr>
               <w:t>II.2.4.</w:t>
             </w:r>
             <w:r>
+              <w:rPr>
+                <w:rFonts w:asciiTheme="minorHAnsi" w:eastAsiaTheme="minorEastAsia" w:hAnsiTheme="minorHAnsi" w:cstheme="minorBidi"/>
+                <w:noProof/>
+                <w:kern w:val="2"/>
+                <w:sz w:val="24"/>
+                <w:szCs w:val="24"/>
+                <w14:ligatures w14:val="standardContextual"/>
+              </w:rPr>
               <w:tab/>
             </w:r>
             <w:r>
               <w:rPr>
                 <w:rStyle w:val="Hyperlink"/>
+                <w:noProof/>
               </w:rPr>
               <w:t>Analyzing Exchanges in Leaves (Module 5)</w:t>
             </w:r>
             <w:r>
+              <w:rPr>
+                <w:noProof/>
+                <w:webHidden/>
+              </w:rPr>
               <w:tab/>
             </w:r>
             <w:r>
+              <w:rPr>
+                <w:noProof/>
+                <w:webHidden/>
+              </w:rPr>
               <w:fldChar w:fldCharType="begin"/>
             </w:r>
             <w:r>
-              <w:instrText xml:space="preserve">PAGEREF _Toc1349870928 \h</w:instrText>
-            </w:r>
-            <w:r>
+              <w:rPr>
+                <w:noProof/>
+                <w:webHidden/>
+              </w:rPr>
+              <w:instrText xml:space="preserve"> PAGEREF _Toc179473807 \h </w:instrText>
+            </w:r>
+            <w:r>
+              <w:rPr>
+                <w:noProof/>
+                <w:webHidden/>
+              </w:rPr>
+            </w:r>
+            <w:r>
+              <w:rPr>
+                <w:noProof/>
+                <w:webHidden/>
+              </w:rPr>
               <w:fldChar w:fldCharType="separate"/>
             </w:r>
             <w:r>
               <w:rPr>
-                <w:rStyle w:val="Hyperlink"/>
+                <w:noProof/>
+                <w:webHidden/>
               </w:rPr>
               <w:t>7</w:t>
             </w:r>
             <w:r>
+              <w:rPr>
+                <w:noProof/>
+                <w:webHidden/>
+              </w:rPr>
               <w:fldChar w:fldCharType="end"/>
             </w:r>
           </w:hyperlink>
@@ -662,49 +986,104 @@
           <w:pPr>
             <w:pStyle w:val="TOC2"/>
             <w:tabs>
-              <w:tab w:val="left" w:leader="none" w:pos="870"/>
-              <w:tab w:val="right" w:leader="none" w:pos="9345"/>
+              <w:tab w:val="left" w:pos="960"/>
+              <w:tab w:val="right" w:pos="9350"/>
             </w:tabs>
-            <w:spacing w:before="120" w:after="120"/>
             <w:rPr>
-              <w:rStyle w:val="Hyperlink"/>
+              <w:rFonts w:asciiTheme="minorHAnsi" w:eastAsiaTheme="minorEastAsia" w:hAnsiTheme="minorHAnsi" w:cstheme="minorBidi"/>
+              <w:noProof/>
+              <w:kern w:val="2"/>
+              <w:sz w:val="24"/>
+              <w:szCs w:val="24"/>
+              <w14:ligatures w14:val="standardContextual"/>
             </w:rPr>
           </w:pPr>
-          <w:hyperlink w:anchor="_Toc1766213667">
+          <w:hyperlink w:anchor="_Toc179473808" w:history="1">
             <w:r>
               <w:rPr>
                 <w:rStyle w:val="Hyperlink"/>
+                <w:noProof/>
               </w:rPr>
               <w:t>II.3.</w:t>
             </w:r>
             <w:r>
+              <w:rPr>
+                <w:rFonts w:asciiTheme="minorHAnsi" w:eastAsiaTheme="minorEastAsia" w:hAnsiTheme="minorHAnsi" w:cstheme="minorBidi"/>
+                <w:noProof/>
+                <w:kern w:val="2"/>
+                <w:sz w:val="24"/>
+                <w:szCs w:val="24"/>
+                <w14:ligatures w14:val="standardContextual"/>
+              </w:rPr>
               <w:tab/>
             </w:r>
             <w:r>
               <w:rPr>
                 <w:rStyle w:val="Hyperlink"/>
-              </w:rPr>
-              <w:t>Non-Functional Requirements</w:t>
-            </w:r>
-            <w:r>
+                <w:noProof/>
+              </w:rPr>
+              <w:t>Non-Functiona</w:t>
+            </w:r>
+            <w:r>
+              <w:rPr>
+                <w:rStyle w:val="Hyperlink"/>
+                <w:noProof/>
+              </w:rPr>
+              <w:t>l</w:t>
+            </w:r>
+            <w:r>
+              <w:rPr>
+                <w:rStyle w:val="Hyperlink"/>
+                <w:noProof/>
+              </w:rPr>
+              <w:t xml:space="preserve"> Requirements</w:t>
+            </w:r>
+            <w:r>
+              <w:rPr>
+                <w:noProof/>
+                <w:webHidden/>
+              </w:rPr>
               <w:tab/>
             </w:r>
             <w:r>
+              <w:rPr>
+                <w:noProof/>
+                <w:webHidden/>
+              </w:rPr>
               <w:fldChar w:fldCharType="begin"/>
             </w:r>
             <w:r>
-              <w:instrText xml:space="preserve">PAGEREF _Toc1766213667 \h</w:instrText>
-            </w:r>
-            <w:r>
+              <w:rPr>
+                <w:noProof/>
+                <w:webHidden/>
+              </w:rPr>
+              <w:instrText xml:space="preserve"> PAGEREF _Toc179473808 \h </w:instrText>
+            </w:r>
+            <w:r>
+              <w:rPr>
+                <w:noProof/>
+                <w:webHidden/>
+              </w:rPr>
+            </w:r>
+            <w:r>
+              <w:rPr>
+                <w:noProof/>
+                <w:webHidden/>
+              </w:rPr>
               <w:fldChar w:fldCharType="separate"/>
             </w:r>
             <w:r>
               <w:rPr>
-                <w:rStyle w:val="Hyperlink"/>
+                <w:noProof/>
+                <w:webHidden/>
               </w:rPr>
               <w:t>8</w:t>
             </w:r>
             <w:r>
+              <w:rPr>
+                <w:noProof/>
+                <w:webHidden/>
+              </w:rPr>
               <w:fldChar w:fldCharType="end"/>
             </w:r>
           </w:hyperlink>
@@ -713,49 +1092,90 @@
           <w:pPr>
             <w:pStyle w:val="TOC1"/>
             <w:tabs>
-              <w:tab w:val="left" w:leader="none" w:pos="435"/>
-              <w:tab w:val="right" w:leader="none" w:pos="9345"/>
+              <w:tab w:val="left" w:pos="720"/>
+              <w:tab w:val="right" w:pos="9350"/>
             </w:tabs>
-            <w:spacing w:before="120" w:after="120"/>
             <w:rPr>
-              <w:rStyle w:val="Hyperlink"/>
+              <w:rFonts w:asciiTheme="minorHAnsi" w:eastAsiaTheme="minorEastAsia" w:hAnsiTheme="minorHAnsi" w:cstheme="minorBidi"/>
+              <w:noProof/>
+              <w:kern w:val="2"/>
+              <w:sz w:val="24"/>
+              <w:szCs w:val="24"/>
+              <w14:ligatures w14:val="standardContextual"/>
             </w:rPr>
           </w:pPr>
-          <w:hyperlink w:anchor="_Toc1839912423">
+          <w:hyperlink w:anchor="_Toc179473809" w:history="1">
             <w:r>
               <w:rPr>
                 <w:rStyle w:val="Hyperlink"/>
+                <w:noProof/>
               </w:rPr>
               <w:t>III.</w:t>
             </w:r>
             <w:r>
+              <w:rPr>
+                <w:rFonts w:asciiTheme="minorHAnsi" w:eastAsiaTheme="minorEastAsia" w:hAnsiTheme="minorHAnsi" w:cstheme="minorBidi"/>
+                <w:noProof/>
+                <w:kern w:val="2"/>
+                <w:sz w:val="24"/>
+                <w:szCs w:val="24"/>
+                <w14:ligatures w14:val="standardContextual"/>
+              </w:rPr>
               <w:tab/>
             </w:r>
             <w:r>
               <w:rPr>
                 <w:rStyle w:val="Hyperlink"/>
+                <w:noProof/>
               </w:rPr>
               <w:t>System Evolution</w:t>
             </w:r>
             <w:r>
+              <w:rPr>
+                <w:noProof/>
+                <w:webHidden/>
+              </w:rPr>
               <w:tab/>
             </w:r>
             <w:r>
+              <w:rPr>
+                <w:noProof/>
+                <w:webHidden/>
+              </w:rPr>
               <w:fldChar w:fldCharType="begin"/>
             </w:r>
             <w:r>
-              <w:instrText xml:space="preserve">PAGEREF _Toc1839912423 \h</w:instrText>
-            </w:r>
-            <w:r>
+              <w:rPr>
+                <w:noProof/>
+                <w:webHidden/>
+              </w:rPr>
+              <w:instrText xml:space="preserve"> PAGEREF _Toc179473809 \h </w:instrText>
+            </w:r>
+            <w:r>
+              <w:rPr>
+                <w:noProof/>
+                <w:webHidden/>
+              </w:rPr>
+            </w:r>
+            <w:r>
+              <w:rPr>
+                <w:noProof/>
+                <w:webHidden/>
+              </w:rPr>
               <w:fldChar w:fldCharType="separate"/>
             </w:r>
             <w:r>
               <w:rPr>
-                <w:rStyle w:val="Hyperlink"/>
+                <w:noProof/>
+                <w:webHidden/>
               </w:rPr>
               <w:t>8</w:t>
             </w:r>
             <w:r>
+              <w:rPr>
+                <w:noProof/>
+                <w:webHidden/>
+              </w:rPr>
               <w:fldChar w:fldCharType="end"/>
             </w:r>
           </w:hyperlink>
@@ -764,48 +1184,90 @@
           <w:pPr>
             <w:pStyle w:val="TOC1"/>
             <w:tabs>
-              <w:tab w:val="left" w:leader="none" w:pos="435"/>
-              <w:tab w:val="right" w:leader="none" w:pos="9345"/>
+              <w:tab w:val="left" w:pos="720"/>
+              <w:tab w:val="right" w:pos="9350"/>
             </w:tabs>
             <w:rPr>
-              <w:rStyle w:val="Hyperlink"/>
+              <w:rFonts w:asciiTheme="minorHAnsi" w:eastAsiaTheme="minorEastAsia" w:hAnsiTheme="minorHAnsi" w:cstheme="minorBidi"/>
+              <w:noProof/>
+              <w:kern w:val="2"/>
+              <w:sz w:val="24"/>
+              <w:szCs w:val="24"/>
+              <w14:ligatures w14:val="standardContextual"/>
             </w:rPr>
           </w:pPr>
-          <w:hyperlink w:anchor="_Toc127219112">
+          <w:hyperlink w:anchor="_Toc179473810" w:history="1">
             <w:r>
               <w:rPr>
                 <w:rStyle w:val="Hyperlink"/>
+                <w:noProof/>
               </w:rPr>
               <w:t>IV.</w:t>
             </w:r>
             <w:r>
+              <w:rPr>
+                <w:rFonts w:asciiTheme="minorHAnsi" w:eastAsiaTheme="minorEastAsia" w:hAnsiTheme="minorHAnsi" w:cstheme="minorBidi"/>
+                <w:noProof/>
+                <w:kern w:val="2"/>
+                <w:sz w:val="24"/>
+                <w:szCs w:val="24"/>
+                <w14:ligatures w14:val="standardContextual"/>
+              </w:rPr>
               <w:tab/>
             </w:r>
             <w:r>
               <w:rPr>
                 <w:rStyle w:val="Hyperlink"/>
+                <w:noProof/>
               </w:rPr>
               <w:t>Glossary</w:t>
             </w:r>
             <w:r>
+              <w:rPr>
+                <w:noProof/>
+                <w:webHidden/>
+              </w:rPr>
               <w:tab/>
             </w:r>
             <w:r>
+              <w:rPr>
+                <w:noProof/>
+                <w:webHidden/>
+              </w:rPr>
               <w:fldChar w:fldCharType="begin"/>
             </w:r>
             <w:r>
-              <w:instrText xml:space="preserve">PAGEREF _Toc127219112 \h</w:instrText>
-            </w:r>
-            <w:r>
+              <w:rPr>
+                <w:noProof/>
+                <w:webHidden/>
+              </w:rPr>
+              <w:instrText xml:space="preserve"> PAGEREF _Toc179473810 \h </w:instrText>
+            </w:r>
+            <w:r>
+              <w:rPr>
+                <w:noProof/>
+                <w:webHidden/>
+              </w:rPr>
+            </w:r>
+            <w:r>
+              <w:rPr>
+                <w:noProof/>
+                <w:webHidden/>
+              </w:rPr>
               <w:fldChar w:fldCharType="separate"/>
             </w:r>
             <w:r>
               <w:rPr>
-                <w:rStyle w:val="Hyperlink"/>
+                <w:noProof/>
+                <w:webHidden/>
               </w:rPr>
               <w:t>9</w:t>
             </w:r>
             <w:r>
+              <w:rPr>
+                <w:noProof/>
+                <w:webHidden/>
+              </w:rPr>
               <w:fldChar w:fldCharType="end"/>
             </w:r>
           </w:hyperlink>
@@ -814,51 +1276,105 @@
           <w:pPr>
             <w:pStyle w:val="TOC1"/>
             <w:tabs>
-              <w:tab w:val="left" w:leader="none" w:pos="435"/>
-              <w:tab w:val="right" w:leader="none" w:pos="9345"/>
+              <w:tab w:val="left" w:pos="720"/>
+              <w:tab w:val="right" w:pos="9350"/>
+            </w:tabs>
+            <w:rPr>
+              <w:rFonts w:asciiTheme="minorHAnsi" w:eastAsiaTheme="minorEastAsia" w:hAnsiTheme="minorHAnsi" w:cstheme="minorBidi"/>
+              <w:noProof/>
+              <w:kern w:val="2"/>
+              <w:sz w:val="24"/>
+              <w:szCs w:val="24"/>
+              <w14:ligatures w14:val="standardContextual"/>
+            </w:rPr>
+          </w:pPr>
+          <w:hyperlink w:anchor="_Toc179473811" w:history="1">
+            <w:r>
+              <w:rPr>
+                <w:rStyle w:val="Hyperlink"/>
+                <w:noProof/>
+              </w:rPr>
+              <w:t>V.</w:t>
+            </w:r>
+            <w:r>
+              <w:rPr>
+                <w:rFonts w:asciiTheme="minorHAnsi" w:eastAsiaTheme="minorEastAsia" w:hAnsiTheme="minorHAnsi" w:cstheme="minorBidi"/>
+                <w:noProof/>
+                <w:kern w:val="2"/>
+                <w:sz w:val="24"/>
+                <w:szCs w:val="24"/>
+                <w14:ligatures w14:val="standardContextual"/>
+              </w:rPr>
+              <w:tab/>
+            </w:r>
+            <w:r>
+              <w:rPr>
+                <w:rStyle w:val="Hyperlink"/>
+                <w:noProof/>
+              </w:rPr>
+              <w:t>References</w:t>
+            </w:r>
+            <w:r>
+              <w:rPr>
+                <w:noProof/>
+                <w:webHidden/>
+              </w:rPr>
+              <w:tab/>
+            </w:r>
+            <w:r>
+              <w:rPr>
+                <w:noProof/>
+                <w:webHidden/>
+              </w:rPr>
+              <w:fldChar w:fldCharType="begin"/>
+            </w:r>
+            <w:r>
+              <w:rPr>
+                <w:noProof/>
+                <w:webHidden/>
+              </w:rPr>
+              <w:instrText xml:space="preserve"> PAGEREF _Toc179473811 \h </w:instrText>
+            </w:r>
+            <w:r>
+              <w:rPr>
+                <w:noProof/>
+                <w:webHidden/>
+              </w:rPr>
+            </w:r>
+            <w:r>
+              <w:rPr>
+                <w:noProof/>
+                <w:webHidden/>
+              </w:rPr>
+              <w:fldChar w:fldCharType="separate"/>
+            </w:r>
+            <w:r>
+              <w:rPr>
+                <w:noProof/>
+                <w:webHidden/>
+              </w:rPr>
+              <w:t>9</w:t>
+            </w:r>
+            <w:r>
+              <w:rPr>
+                <w:noProof/>
+                <w:webHidden/>
+              </w:rPr>
+              <w:fldChar w:fldCharType="end"/>
+            </w:r>
+          </w:hyperlink>
+        </w:p>
+        <w:p>
+          <w:pPr>
+            <w:pStyle w:val="TOC1"/>
+            <w:tabs>
+              <w:tab w:val="left" w:pos="435"/>
+              <w:tab w:val="right" w:pos="9345"/>
             </w:tabs>
             <w:rPr>
               <w:rStyle w:val="Hyperlink"/>
             </w:rPr>
           </w:pPr>
-          <w:hyperlink w:anchor="_Toc1008617155">
-            <w:r>
-              <w:rPr>
-                <w:rStyle w:val="Hyperlink"/>
-              </w:rPr>
-              <w:t>V.</w:t>
-            </w:r>
-            <w:r>
-              <w:tab/>
-            </w:r>
-            <w:r>
-              <w:rPr>
-                <w:rStyle w:val="Hyperlink"/>
-              </w:rPr>
-              <w:t>References</w:t>
-            </w:r>
-            <w:r>
-              <w:tab/>
-            </w:r>
-            <w:r>
-              <w:fldChar w:fldCharType="begin"/>
-            </w:r>
-            <w:r>
-              <w:instrText xml:space="preserve">PAGEREF _Toc1008617155 \h</w:instrText>
-            </w:r>
-            <w:r>
-              <w:fldChar w:fldCharType="separate"/>
-            </w:r>
-            <w:r>
-              <w:rPr>
-                <w:rStyle w:val="Hyperlink"/>
-              </w:rPr>
-              <w:t>9</w:t>
-            </w:r>
-            <w:r>
-              <w:fldChar w:fldCharType="end"/>
-            </w:r>
-          </w:hyperlink>
           <w:r>
             <w:fldChar w:fldCharType="end"/>
           </w:r>
@@ -868,7 +1384,7 @@
     <w:p>
       <w:pPr>
         <w:rPr>
-          <w:smallCaps w:val="1"/>
+          <w:smallCaps/>
           <w:sz w:val="28"/>
           <w:szCs w:val="28"/>
         </w:rPr>
@@ -894,16 +1410,15 @@
           <w:numId w:val="26"/>
         </w:numPr>
         <w:spacing w:before="0" w:after="0"/>
-        <w:rPr/>
-      </w:pPr>
-      <w:bookmarkStart w:name="_gjdgxs" w:id="2"/>
+      </w:pPr>
+      <w:bookmarkStart w:id="2" w:name="_gjdgxs"/>
+      <w:bookmarkStart w:id="3" w:name="_Toc179473800"/>
       <w:bookmarkEnd w:id="2"/>
-      <w:bookmarkStart w:name="_Toc1076996599" w:id="1177018694"/>
-      <w:r>
-        <w:rPr/>
+      <w:r>
+        <w:lastRenderedPageBreak/>
         <w:t>Introduction</w:t>
       </w:r>
-      <w:bookmarkEnd w:id="1177018694"/>
+      <w:bookmarkEnd w:id="3"/>
     </w:p>
     <w:p>
       <w:pPr>
@@ -985,16 +1500,14 @@
           <w:numId w:val="26"/>
         </w:numPr>
         <w:spacing w:before="0" w:after="0"/>
-        <w:rPr/>
-      </w:pPr>
-      <w:bookmarkStart w:name="_30j0zll" w:id="3"/>
-      <w:bookmarkEnd w:id="3"/>
-      <w:bookmarkStart w:name="_Toc653378370" w:id="683822224"/>
-      <w:r>
-        <w:rPr/>
+      </w:pPr>
+      <w:bookmarkStart w:id="4" w:name="_30j0zll"/>
+      <w:bookmarkStart w:id="5" w:name="_Toc179473801"/>
+      <w:bookmarkEnd w:id="4"/>
+      <w:r>
         <w:t>System Requirements Specification</w:t>
       </w:r>
-      <w:bookmarkEnd w:id="683822224"/>
+      <w:bookmarkEnd w:id="5"/>
     </w:p>
     <w:p>
       <w:pPr>
@@ -1008,16 +1521,14 @@
           <w:ilvl w:val="1"/>
           <w:numId w:val="26"/>
         </w:numPr>
-        <w:rPr/>
-      </w:pPr>
-      <w:bookmarkStart w:name="_1fob9te" w:id="4"/>
-      <w:bookmarkEnd w:id="4"/>
-      <w:bookmarkStart w:name="_Toc1804306379" w:id="461107889"/>
-      <w:r>
-        <w:rPr/>
+      </w:pPr>
+      <w:bookmarkStart w:id="6" w:name="_1fob9te"/>
+      <w:bookmarkStart w:id="7" w:name="_Toc179473802"/>
+      <w:bookmarkEnd w:id="6"/>
+      <w:r>
         <w:t>Use Cases</w:t>
       </w:r>
-      <w:bookmarkEnd w:id="461107889"/>
+      <w:bookmarkEnd w:id="7"/>
     </w:p>
     <w:p>
       <w:pPr>
@@ -1102,10 +1613,10 @@
         <w:tblStyle w:val="TableGrid"/>
         <w:tblW w:w="0" w:type="auto"/>
         <w:tblBorders>
-          <w:top w:val="single" w:color="auto" w:sz="6" w:space="0"/>
-          <w:left w:val="single" w:color="auto" w:sz="6" w:space="0"/>
-          <w:bottom w:val="single" w:color="auto" w:sz="6" w:space="0"/>
-          <w:right w:val="single" w:color="auto" w:sz="6" w:space="0"/>
+          <w:top w:val="single" w:sz="6" w:space="0" w:color="auto"/>
+          <w:left w:val="single" w:sz="6" w:space="0" w:color="auto"/>
+          <w:bottom w:val="single" w:sz="6" w:space="0" w:color="auto"/>
+          <w:right w:val="single" w:sz="6" w:space="0" w:color="auto"/>
         </w:tblBorders>
         <w:tblLayout w:type="fixed"/>
         <w:tblLook w:val="06A0" w:firstRow="1" w:lastRow="0" w:firstColumn="1" w:lastColumn="0" w:noHBand="1" w:noVBand="1"/>
@@ -1342,10 +1853,10 @@
         <w:tblStyle w:val="TableGrid"/>
         <w:tblW w:w="0" w:type="auto"/>
         <w:tblBorders>
-          <w:top w:val="single" w:color="auto" w:sz="6" w:space="0"/>
-          <w:left w:val="single" w:color="auto" w:sz="6" w:space="0"/>
-          <w:bottom w:val="single" w:color="auto" w:sz="6" w:space="0"/>
-          <w:right w:val="single" w:color="auto" w:sz="6" w:space="0"/>
+          <w:top w:val="single" w:sz="6" w:space="0" w:color="auto"/>
+          <w:left w:val="single" w:sz="6" w:space="0" w:color="auto"/>
+          <w:bottom w:val="single" w:sz="6" w:space="0" w:color="auto"/>
+          <w:right w:val="single" w:sz="6" w:space="0" w:color="auto"/>
         </w:tblBorders>
         <w:tblLayout w:type="fixed"/>
         <w:tblLook w:val="06A0" w:firstRow="1" w:lastRow="0" w:firstColumn="1" w:lastColumn="0" w:noHBand="1" w:noVBand="1"/>
@@ -1569,10 +2080,10 @@
         <w:tblStyle w:val="TableGrid"/>
         <w:tblW w:w="0" w:type="auto"/>
         <w:tblBorders>
-          <w:top w:val="single" w:color="auto" w:sz="6" w:space="0"/>
-          <w:left w:val="single" w:color="auto" w:sz="6" w:space="0"/>
-          <w:bottom w:val="single" w:color="auto" w:sz="6" w:space="0"/>
-          <w:right w:val="single" w:color="auto" w:sz="6" w:space="0"/>
+          <w:top w:val="single" w:sz="6" w:space="0" w:color="auto"/>
+          <w:left w:val="single" w:sz="6" w:space="0" w:color="auto"/>
+          <w:bottom w:val="single" w:sz="6" w:space="0" w:color="auto"/>
+          <w:right w:val="single" w:sz="6" w:space="0" w:color="auto"/>
         </w:tblBorders>
         <w:tblLayout w:type="fixed"/>
         <w:tblLook w:val="06A0" w:firstRow="1" w:lastRow="0" w:firstColumn="1" w:lastColumn="0" w:noHBand="1" w:noVBand="1"/>
@@ -1783,10 +2294,10 @@
         <w:tblStyle w:val="TableGrid"/>
         <w:tblW w:w="0" w:type="auto"/>
         <w:tblBorders>
-          <w:top w:val="single" w:color="auto" w:sz="6" w:space="0"/>
-          <w:left w:val="single" w:color="auto" w:sz="6" w:space="0"/>
-          <w:bottom w:val="single" w:color="auto" w:sz="6" w:space="0"/>
-          <w:right w:val="single" w:color="auto" w:sz="6" w:space="0"/>
+          <w:top w:val="single" w:sz="6" w:space="0" w:color="auto"/>
+          <w:left w:val="single" w:sz="6" w:space="0" w:color="auto"/>
+          <w:bottom w:val="single" w:sz="6" w:space="0" w:color="auto"/>
+          <w:right w:val="single" w:sz="6" w:space="0" w:color="auto"/>
         </w:tblBorders>
         <w:tblLayout w:type="fixed"/>
         <w:tblLook w:val="06A0" w:firstRow="1" w:lastRow="0" w:firstColumn="1" w:lastColumn="0" w:noHBand="1" w:noVBand="1"/>
@@ -1812,6 +2323,7 @@
               <w:spacing w:after="200" w:line="276" w:lineRule="auto"/>
             </w:pPr>
             <w:r>
+              <w:lastRenderedPageBreak/>
               <w:t>Actors:</w:t>
             </w:r>
           </w:p>
@@ -1868,16 +2380,7 @@
               <w:spacing w:after="200" w:line="276" w:lineRule="auto"/>
             </w:pPr>
             <w:r>
-              <w:rPr/>
-              <w:t xml:space="preserve">Select input files for data from three separate instruments. The instruments being used are as follows: LI-COR Leaf-gas Exchange System, tunable diode laser (TDL), and </w:t>
-            </w:r>
-            <w:r>
-              <w:rPr/>
-              <w:t>Picarro</w:t>
-            </w:r>
-            <w:r>
-              <w:rPr/>
-              <w:t xml:space="preserve"> (measures different oxygen isotopes).</w:t>
+              <w:t>Select input files for data from three separate instruments. The instruments being used are as follows: LI-COR Leaf-gas Exchange System, tunable diode laser (TDL), and Picarro (measures different oxygen isotopes).</w:t>
             </w:r>
           </w:p>
         </w:tc>
@@ -2013,10 +2516,10 @@
         <w:tblStyle w:val="TableGrid"/>
         <w:tblW w:w="0" w:type="auto"/>
         <w:tblBorders>
-          <w:top w:val="single" w:color="auto" w:sz="6" w:space="0"/>
-          <w:left w:val="single" w:color="auto" w:sz="6" w:space="0"/>
-          <w:bottom w:val="single" w:color="auto" w:sz="6" w:space="0"/>
-          <w:right w:val="single" w:color="auto" w:sz="6" w:space="0"/>
+          <w:top w:val="single" w:sz="6" w:space="0" w:color="auto"/>
+          <w:left w:val="single" w:sz="6" w:space="0" w:color="auto"/>
+          <w:bottom w:val="single" w:sz="6" w:space="0" w:color="auto"/>
+          <w:right w:val="single" w:sz="6" w:space="0" w:color="auto"/>
         </w:tblBorders>
         <w:tblLayout w:type="fixed"/>
         <w:tblLook w:val="06A0" w:firstRow="1" w:lastRow="0" w:firstColumn="1" w:lastColumn="0" w:noHBand="1" w:noVBand="1"/>
@@ -2221,10 +2724,10 @@
         <w:tblStyle w:val="TableGrid"/>
         <w:tblW w:w="0" w:type="auto"/>
         <w:tblBorders>
-          <w:top w:val="single" w:color="auto" w:sz="6" w:space="0"/>
-          <w:left w:val="single" w:color="auto" w:sz="6" w:space="0"/>
-          <w:bottom w:val="single" w:color="auto" w:sz="6" w:space="0"/>
-          <w:right w:val="single" w:color="auto" w:sz="6" w:space="0"/>
+          <w:top w:val="single" w:sz="6" w:space="0" w:color="auto"/>
+          <w:left w:val="single" w:sz="6" w:space="0" w:color="auto"/>
+          <w:bottom w:val="single" w:sz="6" w:space="0" w:color="auto"/>
+          <w:right w:val="single" w:sz="6" w:space="0" w:color="auto"/>
         </w:tblBorders>
         <w:tblLayout w:type="fixed"/>
         <w:tblLook w:val="06A0" w:firstRow="1" w:lastRow="0" w:firstColumn="1" w:lastColumn="0" w:noHBand="1" w:noVBand="1"/>
@@ -2343,10 +2846,8 @@
           <w:p>
             <w:pPr>
               <w:spacing w:after="200" w:line="276" w:lineRule="auto"/>
-              <w:ind w:left="0"/>
             </w:pPr>
             <w:r>
-              <w:rPr/>
               <w:t>None</w:t>
             </w:r>
           </w:p>
@@ -2426,10 +2927,10 @@
         <w:tblStyle w:val="TableGrid"/>
         <w:tblW w:w="0" w:type="auto"/>
         <w:tblBorders>
-          <w:top w:val="single" w:color="auto" w:sz="6" w:space="0"/>
-          <w:left w:val="single" w:color="auto" w:sz="6" w:space="0"/>
-          <w:bottom w:val="single" w:color="auto" w:sz="6" w:space="0"/>
-          <w:right w:val="single" w:color="auto" w:sz="6" w:space="0"/>
+          <w:top w:val="single" w:sz="6" w:space="0" w:color="auto"/>
+          <w:left w:val="single" w:sz="6" w:space="0" w:color="auto"/>
+          <w:bottom w:val="single" w:sz="6" w:space="0" w:color="auto"/>
+          <w:right w:val="single" w:sz="6" w:space="0" w:color="auto"/>
         </w:tblBorders>
         <w:tblLayout w:type="fixed"/>
         <w:tblLook w:val="06A0" w:firstRow="1" w:lastRow="0" w:firstColumn="1" w:lastColumn="0" w:noHBand="1" w:noVBand="1"/>
@@ -2647,10 +3148,10 @@
         <w:tblStyle w:val="TableGrid"/>
         <w:tblW w:w="0" w:type="auto"/>
         <w:tblBorders>
-          <w:top w:val="single" w:color="auto" w:sz="6" w:space="0"/>
-          <w:left w:val="single" w:color="auto" w:sz="6" w:space="0"/>
-          <w:bottom w:val="single" w:color="auto" w:sz="6" w:space="0"/>
-          <w:right w:val="single" w:color="auto" w:sz="6" w:space="0"/>
+          <w:top w:val="single" w:sz="6" w:space="0" w:color="auto"/>
+          <w:left w:val="single" w:sz="6" w:space="0" w:color="auto"/>
+          <w:bottom w:val="single" w:sz="6" w:space="0" w:color="auto"/>
+          <w:right w:val="single" w:sz="6" w:space="0" w:color="auto"/>
         </w:tblBorders>
         <w:tblLayout w:type="fixed"/>
         <w:tblLook w:val="06A0" w:firstRow="1" w:lastRow="0" w:firstColumn="1" w:lastColumn="0" w:noHBand="1" w:noVBand="1"/>
@@ -2715,6 +3216,7 @@
               <w:spacing w:after="200" w:line="276" w:lineRule="auto"/>
             </w:pPr>
             <w:r>
+              <w:lastRenderedPageBreak/>
               <w:t>Goal:</w:t>
             </w:r>
           </w:p>
@@ -2868,10 +3370,10 @@
         <w:tblStyle w:val="TableGrid"/>
         <w:tblW w:w="0" w:type="auto"/>
         <w:tblBorders>
-          <w:top w:val="single" w:color="auto" w:sz="6" w:space="0"/>
-          <w:left w:val="single" w:color="auto" w:sz="6" w:space="0"/>
-          <w:bottom w:val="single" w:color="auto" w:sz="6" w:space="0"/>
-          <w:right w:val="single" w:color="auto" w:sz="6" w:space="0"/>
+          <w:top w:val="single" w:sz="6" w:space="0" w:color="auto"/>
+          <w:left w:val="single" w:sz="6" w:space="0" w:color="auto"/>
+          <w:bottom w:val="single" w:sz="6" w:space="0" w:color="auto"/>
+          <w:right w:val="single" w:sz="6" w:space="0" w:color="auto"/>
         </w:tblBorders>
         <w:tblLayout w:type="fixed"/>
         <w:tblLook w:val="06A0" w:firstRow="1" w:lastRow="0" w:firstColumn="1" w:lastColumn="0" w:noHBand="1" w:noVBand="1"/>
@@ -3085,16 +3587,14 @@
           <w:ilvl w:val="1"/>
           <w:numId w:val="26"/>
         </w:numPr>
-        <w:rPr/>
-      </w:pPr>
-      <w:bookmarkStart w:name="_3znysh7" w:id="5"/>
-      <w:bookmarkEnd w:id="5"/>
-      <w:bookmarkStart w:name="_Toc1252918645" w:id="427442322"/>
-      <w:r>
-        <w:rPr/>
+      </w:pPr>
+      <w:bookmarkStart w:id="8" w:name="_3znysh7"/>
+      <w:bookmarkStart w:id="9" w:name="_Toc179473803"/>
+      <w:bookmarkEnd w:id="8"/>
+      <w:r>
         <w:t>Functional Requirements</w:t>
       </w:r>
-      <w:bookmarkEnd w:id="427442322"/>
+      <w:bookmarkEnd w:id="9"/>
     </w:p>
     <w:p>
       <w:pPr>
@@ -3108,28 +3608,25 @@
           <w:ilvl w:val="2"/>
           <w:numId w:val="26"/>
         </w:numPr>
-        <w:rPr/>
-      </w:pPr>
-      <w:bookmarkStart w:name="_Toc19583398" w:id="407454209"/>
-      <w:r>
-        <w:rPr>
-          <w:color w:val="000000" w:themeColor="text1" w:themeTint="FF" w:themeShade="FF"/>
+      </w:pPr>
+      <w:bookmarkStart w:id="10" w:name="_Toc179473804"/>
+      <w:r>
+        <w:rPr>
+          <w:color w:val="000000" w:themeColor="text1"/>
         </w:rPr>
         <w:t>Calculating Concentrations (Module 1)</w:t>
       </w:r>
-      <w:bookmarkEnd w:id="407454209"/>
-      <w:r>
-        <w:rPr>
-          <w:color w:val="000000" w:themeColor="text1" w:themeTint="FF" w:themeShade="FF"/>
+      <w:bookmarkEnd w:id="10"/>
+      <w:r>
+        <w:rPr>
+          <w:color w:val="000000" w:themeColor="text1"/>
         </w:rPr>
         <w:t xml:space="preserve">  </w:t>
       </w:r>
       <w:r>
-        <w:rPr/>
         <w:t xml:space="preserve"> </w:t>
       </w:r>
       <w:r>
-        <w:rPr/>
         <w:t xml:space="preserve"> </w:t>
       </w:r>
     </w:p>
@@ -3316,24 +3813,21 @@
           <w:ilvl w:val="2"/>
           <w:numId w:val="26"/>
         </w:numPr>
-        <w:rPr/>
-      </w:pPr>
-      <w:bookmarkStart w:name="_tyjcwt" w:id="6"/>
-      <w:bookmarkEnd w:id="6"/>
-      <w:r>
-        <w:rPr/>
+      </w:pPr>
+      <w:bookmarkStart w:id="11" w:name="_tyjcwt"/>
+      <w:bookmarkEnd w:id="11"/>
+      <w:r>
         <w:t xml:space="preserve"> </w:t>
       </w:r>
-      <w:bookmarkStart w:name="_Toc712733030" w:id="469690452"/>
-      <w:r>
-        <w:rPr>
-          <w:color w:val="000000" w:themeColor="text1" w:themeTint="FF" w:themeShade="FF"/>
+      <w:bookmarkStart w:id="12" w:name="_Toc179473805"/>
+      <w:r>
+        <w:rPr>
+          <w:color w:val="000000" w:themeColor="text1"/>
         </w:rPr>
         <w:t>Analyzing Enzyme Activity (Module 3)</w:t>
       </w:r>
-      <w:bookmarkEnd w:id="469690452"/>
-      <w:r>
-        <w:rPr/>
+      <w:bookmarkEnd w:id="12"/>
+      <w:r>
         <w:t xml:space="preserve">  </w:t>
       </w:r>
     </w:p>
@@ -3385,33 +3879,33 @@
       <w:pPr>
         <w:spacing w:after="0" w:line="240" w:lineRule="auto"/>
         <w:rPr>
-          <w:color w:val="000000" w:themeColor="text1" w:themeTint="FF" w:themeShade="FF"/>
-        </w:rPr>
-      </w:pPr>
-      <w:r>
-        <w:rPr>
-          <w:b w:val="1"/>
-          <w:bCs w:val="1"/>
-          <w:color w:val="000000" w:themeColor="text1" w:themeTint="FF" w:themeShade="FF"/>
+          <w:color w:val="000000" w:themeColor="text1"/>
+        </w:rPr>
+      </w:pPr>
+      <w:r>
+        <w:rPr>
+          <w:b/>
+          <w:bCs/>
+          <w:color w:val="000000" w:themeColor="text1"/>
         </w:rPr>
         <w:t>Priority</w:t>
       </w:r>
       <w:r>
         <w:rPr>
-          <w:color w:val="000000" w:themeColor="text1" w:themeTint="FF" w:themeShade="FF"/>
+          <w:color w:val="000000" w:themeColor="text1"/>
         </w:rPr>
         <w:t xml:space="preserve">: </w:t>
       </w:r>
       <w:r>
         <w:rPr>
-          <w:color w:val="000000" w:themeColor="text1" w:themeTint="FF" w:themeShade="FF"/>
+          <w:color w:val="000000" w:themeColor="text1"/>
           <w:u w:val="single"/>
         </w:rPr>
         <w:t>Priority Level 0</w:t>
       </w:r>
       <w:r>
         <w:rPr>
-          <w:color w:val="000000" w:themeColor="text1" w:themeTint="FF" w:themeShade="FF"/>
+          <w:color w:val="000000" w:themeColor="text1"/>
         </w:rPr>
         <w:t>: Essential and required functionality</w:t>
       </w:r>
@@ -3433,22 +3927,20 @@
           <w:ilvl w:val="2"/>
           <w:numId w:val="26"/>
         </w:numPr>
-        <w:rPr/>
-      </w:pPr>
-      <w:r>
-        <w:rPr/>
+      </w:pPr>
+      <w:r>
+        <w:lastRenderedPageBreak/>
         <w:t xml:space="preserve"> </w:t>
       </w:r>
-      <w:bookmarkStart w:name="_Toc1468902604" w:id="803845319"/>
-      <w:r>
-        <w:rPr>
-          <w:color w:val="000000" w:themeColor="text1" w:themeTint="FF" w:themeShade="FF"/>
+      <w:bookmarkStart w:id="13" w:name="_Toc179473806"/>
+      <w:r>
+        <w:rPr>
+          <w:color w:val="000000" w:themeColor="text1"/>
         </w:rPr>
         <w:t>Data Conversion (Module 4)</w:t>
       </w:r>
-      <w:bookmarkEnd w:id="803845319"/>
-      <w:r>
-        <w:rPr/>
+      <w:bookmarkEnd w:id="13"/>
+      <w:r>
         <w:t xml:space="preserve">  </w:t>
       </w:r>
     </w:p>
@@ -3559,29 +4051,25 @@
           <w:ilvl w:val="2"/>
           <w:numId w:val="26"/>
         </w:numPr>
-        <w:spacing w:after="0" w:line="240" w:lineRule="auto"/>
-        <w:rPr/>
-      </w:pPr>
-      <w:r>
-        <w:rPr/>
+      </w:pPr>
+      <w:r>
         <w:t xml:space="preserve"> </w:t>
       </w:r>
-      <w:bookmarkStart w:name="_Toc1349870928" w:id="680191662"/>
-      <w:r>
-        <w:rPr>
-          <w:color w:val="000000" w:themeColor="text1" w:themeTint="FF" w:themeShade="FF"/>
+      <w:bookmarkStart w:id="14" w:name="_Toc179473807"/>
+      <w:r>
+        <w:rPr>
+          <w:color w:val="000000" w:themeColor="text1"/>
         </w:rPr>
         <w:t>Analyzing Exchanges in Leaves (Module 5)</w:t>
       </w:r>
-      <w:bookmarkEnd w:id="680191662"/>
-      <w:r>
-        <w:rPr>
-          <w:color w:val="000000" w:themeColor="text1" w:themeTint="FF" w:themeShade="FF"/>
+      <w:bookmarkEnd w:id="14"/>
+      <w:r>
+        <w:rPr>
+          <w:color w:val="000000" w:themeColor="text1"/>
         </w:rPr>
         <w:t xml:space="preserve"> </w:t>
       </w:r>
       <w:r>
-        <w:rPr/>
         <w:t xml:space="preserve">  </w:t>
       </w:r>
     </w:p>
@@ -3927,7 +4415,6 @@
     </w:p>
     <w:p>
       <w:pPr>
-        <w:pStyle w:val="Normal"/>
         <w:spacing w:after="0" w:line="240" w:lineRule="auto"/>
         <w:rPr>
           <w:color w:val="000000" w:themeColor="text1"/>
@@ -4034,6 +4521,7 @@
           <w:bCs/>
           <w:color w:val="000000" w:themeColor="text1"/>
         </w:rPr>
+        <w:lastRenderedPageBreak/>
         <w:t xml:space="preserve">Calculate Mean Values: </w:t>
       </w:r>
       <w:r>
@@ -4117,21 +4605,76 @@
           <w:ilvl w:val="1"/>
           <w:numId w:val="26"/>
         </w:numPr>
-        <w:rPr/>
-      </w:pPr>
-      <w:bookmarkStart w:name="_3dy6vkm" w:id="7"/>
-      <w:bookmarkEnd w:id="7"/>
-      <w:bookmarkStart w:name="_Toc1766213667" w:id="2006787180"/>
-      <w:r>
-        <w:rPr/>
+        <w:spacing w:after="240"/>
+      </w:pPr>
+      <w:bookmarkStart w:id="15" w:name="_3dy6vkm"/>
+      <w:bookmarkStart w:id="16" w:name="_Toc179473808"/>
+      <w:bookmarkEnd w:id="15"/>
+      <w:r>
         <w:t>Non-Functional Requirements</w:t>
       </w:r>
-      <w:bookmarkEnd w:id="2006787180"/>
-    </w:p>
-    <w:p>
-      <w:pPr>
-        <w:spacing w:after="0" w:line="240" w:lineRule="auto"/>
-      </w:pPr>
+      <w:bookmarkEnd w:id="16"/>
+    </w:p>
+    <w:p>
+      <w:pPr>
+        <w:spacing w:line="240" w:lineRule="auto"/>
+      </w:pPr>
+      <w:r>
+        <w:t xml:space="preserve">Our </w:t>
+      </w:r>
+      <w:r>
+        <w:t xml:space="preserve">project exists in the context of academic </w:t>
+      </w:r>
+      <w:r>
+        <w:t xml:space="preserve">plant biology </w:t>
+      </w:r>
+      <w:r>
+        <w:t>research</w:t>
+      </w:r>
+      <w:r>
+        <w:t xml:space="preserve">, and thus has several </w:t>
+      </w:r>
+      <w:r>
+        <w:t>ideals</w:t>
+      </w:r>
+      <w:r>
+        <w:t xml:space="preserve"> and values</w:t>
+      </w:r>
+      <w:r>
+        <w:t xml:space="preserve"> it strives to represent and uphold. These ideals don’t necessarily </w:t>
+      </w:r>
+      <w:r>
+        <w:t xml:space="preserve">describe what the program </w:t>
+      </w:r>
+      <w:r>
+        <w:rPr>
+          <w:i/>
+          <w:iCs/>
+        </w:rPr>
+        <w:t>does</w:t>
+      </w:r>
+      <w:r>
+        <w:t xml:space="preserve">, they rather describe how it </w:t>
+      </w:r>
+      <w:r>
+        <w:rPr>
+          <w:i/>
+          <w:iCs/>
+        </w:rPr>
+        <w:t>is</w:t>
+      </w:r>
+      <w:r>
+        <w:t>.</w:t>
+      </w:r>
+      <w:r>
+        <w:t xml:space="preserve"> </w:t>
+      </w:r>
+      <w:r>
+        <w:t>This section clarifies the non-functional requirements which we’ll use to guide our design and development</w:t>
+      </w:r>
+      <w:r>
+        <w:t xml:space="preserve"> to uphold these ideals and values.</w:t>
+      </w:r>
     </w:p>
     <w:p>
       <w:pPr>
@@ -4159,8 +4702,6 @@
       </w:pPr>
       <w:r>
         <w:tab/>
-      </w:r>
-      <w:r>
         <w:t xml:space="preserve">The system </w:t>
       </w:r>
       <w:r>
@@ -4252,8 +4793,6 @@
       </w:pPr>
       <w:r>
         <w:tab/>
-      </w:r>
-      <w:r>
         <w:t xml:space="preserve">The system shall have documentation </w:t>
       </w:r>
       <w:r>
@@ -4359,8 +4898,6 @@
       </w:pPr>
       <w:r>
         <w:tab/>
-      </w:r>
-      <w:r>
         <w:t xml:space="preserve">The system shall </w:t>
       </w:r>
       <w:r>
@@ -4403,8 +4940,6 @@
       </w:pPr>
       <w:r>
         <w:tab/>
-      </w:r>
-      <w:r>
         <w:t xml:space="preserve">The system shall use </w:t>
       </w:r>
       <w:r>
@@ -4441,8 +4976,6 @@
       </w:pPr>
       <w:r>
         <w:tab/>
-      </w:r>
-      <w:r>
         <w:t>The system shall</w:t>
       </w:r>
       <w:r>
@@ -4465,16 +4998,14 @@
           <w:numId w:val="26"/>
         </w:numPr>
         <w:spacing w:before="0" w:after="0"/>
-        <w:rPr/>
-      </w:pPr>
-      <w:bookmarkStart w:name="_1t3h5sf" w:id="8"/>
-      <w:bookmarkEnd w:id="8"/>
-      <w:bookmarkStart w:name="_Toc1839912423" w:id="971839560"/>
-      <w:r>
-        <w:rPr/>
+      </w:pPr>
+      <w:bookmarkStart w:id="17" w:name="_1t3h5sf"/>
+      <w:bookmarkStart w:id="18" w:name="_Toc179473809"/>
+      <w:bookmarkEnd w:id="17"/>
+      <w:r>
         <w:t>System Evolution</w:t>
       </w:r>
-      <w:bookmarkEnd w:id="971839560"/>
+      <w:bookmarkEnd w:id="18"/>
     </w:p>
     <w:p>
       <w:pPr>
@@ -4514,7 +5045,11 @@
         <w:t xml:space="preserve">. With these considerations, we should make our </w:t>
       </w:r>
       <w:r>
-        <w:t xml:space="preserve">software compatible with different machines if possible, and make it maintainable and extendable by </w:t>
+        <w:t xml:space="preserve">software compatible with different machines if </w:t>
+      </w:r>
+      <w:r>
+        <w:lastRenderedPageBreak/>
+        <w:t xml:space="preserve">possible, and make it maintainable and extendable by </w:t>
       </w:r>
       <w:r>
         <w:t>software engineers with the skill and education level of a</w:t>
@@ -4588,16 +5123,14 @@
           <w:numId w:val="26"/>
         </w:numPr>
         <w:spacing w:before="0" w:after="0"/>
-        <w:rPr/>
-      </w:pPr>
-      <w:bookmarkStart w:name="_4d34og8" w:id="9"/>
-      <w:bookmarkEnd w:id="9"/>
-      <w:bookmarkStart w:name="_Toc127219112" w:id="1148245492"/>
-      <w:r>
-        <w:rPr/>
+      </w:pPr>
+      <w:bookmarkStart w:id="19" w:name="_4d34og8"/>
+      <w:bookmarkStart w:id="20" w:name="_Toc179473810"/>
+      <w:bookmarkEnd w:id="19"/>
+      <w:r>
         <w:t>Glossary</w:t>
       </w:r>
-      <w:bookmarkEnd w:id="1148245492"/>
+      <w:bookmarkEnd w:id="20"/>
     </w:p>
     <w:p/>
     <w:p>
@@ -4643,16 +5176,14 @@
           <w:numId w:val="26"/>
         </w:numPr>
         <w:spacing w:before="0" w:after="0"/>
-        <w:rPr/>
-      </w:pPr>
-      <w:bookmarkStart w:name="_2s8eyo1" w:id="10"/>
-      <w:bookmarkEnd w:id="10"/>
-      <w:bookmarkStart w:name="_Toc1008617155" w:id="267317444"/>
-      <w:r>
-        <w:rPr/>
+      </w:pPr>
+      <w:bookmarkStart w:id="21" w:name="_2s8eyo1"/>
+      <w:bookmarkStart w:id="22" w:name="_Toc179473811"/>
+      <w:bookmarkEnd w:id="21"/>
+      <w:r>
         <w:t>References</w:t>
       </w:r>
-      <w:bookmarkEnd w:id="267317444"/>
+      <w:bookmarkEnd w:id="22"/>
     </w:p>
     <w:p>
       <w:pPr>
@@ -4661,7 +5192,7 @@
     </w:p>
     <w:sectPr>
       <w:footerReference w:type="default" r:id="rId10"/>
-      <w:pgSz w:w="12240" w:h="15840" w:orient="portrait"/>
+      <w:pgSz w:w="12240" w:h="15840"/>
       <w:pgMar w:top="1440" w:right="1440" w:bottom="1440" w:left="1440" w:header="720" w:footer="720" w:gutter="0"/>
       <w:pgNumType w:start="1"/>
       <w:cols w:space="720"/>
@@ -4806,7 +5337,7 @@
         <w:ind w:left="720" w:hanging="360"/>
       </w:pPr>
       <w:rPr>
-        <w:rFonts w:hint="default" w:ascii="Symbol" w:hAnsi="Symbol"/>
+        <w:rFonts w:ascii="Symbol" w:hAnsi="Symbol" w:hint="default"/>
       </w:rPr>
     </w:lvl>
     <w:lvl w:ilvl="1" w:tplc="4BFEE2FE">
@@ -4818,7 +5349,7 @@
         <w:ind w:left="1440" w:hanging="360"/>
       </w:pPr>
       <w:rPr>
-        <w:rFonts w:hint="default" w:ascii="Courier New" w:hAnsi="Courier New"/>
+        <w:rFonts w:ascii="Courier New" w:hAnsi="Courier New" w:hint="default"/>
       </w:rPr>
     </w:lvl>
     <w:lvl w:ilvl="2" w:tplc="E9142BBE">
@@ -4830,7 +5361,7 @@
         <w:ind w:left="2160" w:hanging="360"/>
       </w:pPr>
       <w:rPr>
-        <w:rFonts w:hint="default" w:ascii="Wingdings" w:hAnsi="Wingdings"/>
+        <w:rFonts w:ascii="Wingdings" w:hAnsi="Wingdings" w:hint="default"/>
       </w:rPr>
     </w:lvl>
     <w:lvl w:ilvl="3" w:tplc="7994C5AC">
@@ -4842,7 +5373,7 @@
         <w:ind w:left="2880" w:hanging="360"/>
       </w:pPr>
       <w:rPr>
-        <w:rFonts w:hint="default" w:ascii="Symbol" w:hAnsi="Symbol"/>
+        <w:rFonts w:ascii="Symbol" w:hAnsi="Symbol" w:hint="default"/>
       </w:rPr>
     </w:lvl>
     <w:lvl w:ilvl="4" w:tplc="FB3A6960">
@@ -4854,7 +5385,7 @@
         <w:ind w:left="3600" w:hanging="360"/>
       </w:pPr>
       <w:rPr>
-        <w:rFonts w:hint="default" w:ascii="Courier New" w:hAnsi="Courier New"/>
+        <w:rFonts w:ascii="Courier New" w:hAnsi="Courier New" w:hint="default"/>
       </w:rPr>
     </w:lvl>
     <w:lvl w:ilvl="5" w:tplc="141E1B90">
@@ -4866,7 +5397,7 @@
         <w:ind w:left="4320" w:hanging="360"/>
       </w:pPr>
       <w:rPr>
-        <w:rFonts w:hint="default" w:ascii="Wingdings" w:hAnsi="Wingdings"/>
+        <w:rFonts w:ascii="Wingdings" w:hAnsi="Wingdings" w:hint="default"/>
       </w:rPr>
     </w:lvl>
     <w:lvl w:ilvl="6" w:tplc="C09CA78A">
@@ -4878,7 +5409,7 @@
         <w:ind w:left="5040" w:hanging="360"/>
       </w:pPr>
       <w:rPr>
-        <w:rFonts w:hint="default" w:ascii="Symbol" w:hAnsi="Symbol"/>
+        <w:rFonts w:ascii="Symbol" w:hAnsi="Symbol" w:hint="default"/>
       </w:rPr>
     </w:lvl>
     <w:lvl w:ilvl="7" w:tplc="C70A453C">
@@ -4890,7 +5421,7 @@
         <w:ind w:left="5760" w:hanging="360"/>
       </w:pPr>
       <w:rPr>
-        <w:rFonts w:hint="default" w:ascii="Courier New" w:hAnsi="Courier New"/>
+        <w:rFonts w:ascii="Courier New" w:hAnsi="Courier New" w:hint="default"/>
       </w:rPr>
     </w:lvl>
     <w:lvl w:ilvl="8" w:tplc="5AF03C80">
@@ -4902,7 +5433,7 @@
         <w:ind w:left="6480" w:hanging="360"/>
       </w:pPr>
       <w:rPr>
-        <w:rFonts w:hint="default" w:ascii="Wingdings" w:hAnsi="Wingdings"/>
+        <w:rFonts w:ascii="Wingdings" w:hAnsi="Wingdings" w:hint="default"/>
       </w:rPr>
     </w:lvl>
   </w:abstractNum>
@@ -4919,7 +5450,7 @@
         <w:ind w:left="720" w:hanging="360"/>
       </w:pPr>
       <w:rPr>
-        <w:rFonts w:hint="default" w:ascii="Symbol" w:hAnsi="Symbol"/>
+        <w:rFonts w:ascii="Symbol" w:hAnsi="Symbol" w:hint="default"/>
       </w:rPr>
     </w:lvl>
     <w:lvl w:ilvl="1" w:tplc="C5BA04E6">
@@ -4931,7 +5462,7 @@
         <w:ind w:left="1440" w:hanging="360"/>
       </w:pPr>
       <w:rPr>
-        <w:rFonts w:hint="default" w:ascii="Courier New" w:hAnsi="Courier New"/>
+        <w:rFonts w:ascii="Courier New" w:hAnsi="Courier New" w:hint="default"/>
       </w:rPr>
     </w:lvl>
     <w:lvl w:ilvl="2" w:tplc="4B3CCECC">
@@ -4943,7 +5474,7 @@
         <w:ind w:left="2160" w:hanging="360"/>
       </w:pPr>
       <w:rPr>
-        <w:rFonts w:hint="default" w:ascii="Wingdings" w:hAnsi="Wingdings"/>
+        <w:rFonts w:ascii="Wingdings" w:hAnsi="Wingdings" w:hint="default"/>
       </w:rPr>
     </w:lvl>
     <w:lvl w:ilvl="3" w:tplc="F83A6280">
@@ -4955,7 +5486,7 @@
         <w:ind w:left="2880" w:hanging="360"/>
       </w:pPr>
       <w:rPr>
-        <w:rFonts w:hint="default" w:ascii="Symbol" w:hAnsi="Symbol"/>
+        <w:rFonts w:ascii="Symbol" w:hAnsi="Symbol" w:hint="default"/>
       </w:rPr>
     </w:lvl>
     <w:lvl w:ilvl="4" w:tplc="5B74D4DA">
@@ -4967,7 +5498,7 @@
         <w:ind w:left="3600" w:hanging="360"/>
       </w:pPr>
       <w:rPr>
-        <w:rFonts w:hint="default" w:ascii="Courier New" w:hAnsi="Courier New"/>
+        <w:rFonts w:ascii="Courier New" w:hAnsi="Courier New" w:hint="default"/>
       </w:rPr>
     </w:lvl>
     <w:lvl w:ilvl="5" w:tplc="62885C76">
@@ -4979,7 +5510,7 @@
         <w:ind w:left="4320" w:hanging="360"/>
       </w:pPr>
       <w:rPr>
-        <w:rFonts w:hint="default" w:ascii="Wingdings" w:hAnsi="Wingdings"/>
+        <w:rFonts w:ascii="Wingdings" w:hAnsi="Wingdings" w:hint="default"/>
       </w:rPr>
     </w:lvl>
     <w:lvl w:ilvl="6" w:tplc="AC62A772">
@@ -4991,7 +5522,7 @@
         <w:ind w:left="5040" w:hanging="360"/>
       </w:pPr>
       <w:rPr>
-        <w:rFonts w:hint="default" w:ascii="Symbol" w:hAnsi="Symbol"/>
+        <w:rFonts w:ascii="Symbol" w:hAnsi="Symbol" w:hint="default"/>
       </w:rPr>
     </w:lvl>
     <w:lvl w:ilvl="7" w:tplc="507AEE9C">
@@ -5003,7 +5534,7 @@
         <w:ind w:left="5760" w:hanging="360"/>
       </w:pPr>
       <w:rPr>
-        <w:rFonts w:hint="default" w:ascii="Courier New" w:hAnsi="Courier New"/>
+        <w:rFonts w:ascii="Courier New" w:hAnsi="Courier New" w:hint="default"/>
       </w:rPr>
     </w:lvl>
     <w:lvl w:ilvl="8" w:tplc="7554A840">
@@ -5015,7 +5546,7 @@
         <w:ind w:left="6480" w:hanging="360"/>
       </w:pPr>
       <w:rPr>
-        <w:rFonts w:hint="default" w:ascii="Wingdings" w:hAnsi="Wingdings"/>
+        <w:rFonts w:ascii="Wingdings" w:hAnsi="Wingdings" w:hint="default"/>
       </w:rPr>
     </w:lvl>
   </w:abstractNum>
@@ -5032,7 +5563,7 @@
         <w:ind w:left="720" w:hanging="360"/>
       </w:pPr>
       <w:rPr>
-        <w:rFonts w:hint="default" w:ascii="Symbol" w:hAnsi="Symbol"/>
+        <w:rFonts w:ascii="Symbol" w:hAnsi="Symbol" w:hint="default"/>
       </w:rPr>
     </w:lvl>
     <w:lvl w:ilvl="1" w:tplc="87622670">
@@ -5044,7 +5575,7 @@
         <w:ind w:left="1440" w:hanging="360"/>
       </w:pPr>
       <w:rPr>
-        <w:rFonts w:hint="default" w:ascii="Courier New" w:hAnsi="Courier New"/>
+        <w:rFonts w:ascii="Courier New" w:hAnsi="Courier New" w:hint="default"/>
       </w:rPr>
     </w:lvl>
     <w:lvl w:ilvl="2" w:tplc="0B4C9D62">
@@ -5056,7 +5587,7 @@
         <w:ind w:left="2160" w:hanging="360"/>
       </w:pPr>
       <w:rPr>
-        <w:rFonts w:hint="default" w:ascii="Wingdings" w:hAnsi="Wingdings"/>
+        <w:rFonts w:ascii="Wingdings" w:hAnsi="Wingdings" w:hint="default"/>
       </w:rPr>
     </w:lvl>
     <w:lvl w:ilvl="3" w:tplc="23F6DF24">
@@ -5068,7 +5599,7 @@
         <w:ind w:left="2880" w:hanging="360"/>
       </w:pPr>
       <w:rPr>
-        <w:rFonts w:hint="default" w:ascii="Symbol" w:hAnsi="Symbol"/>
+        <w:rFonts w:ascii="Symbol" w:hAnsi="Symbol" w:hint="default"/>
       </w:rPr>
     </w:lvl>
     <w:lvl w:ilvl="4" w:tplc="1DBC1282">
@@ -5080,7 +5611,7 @@
         <w:ind w:left="3600" w:hanging="360"/>
       </w:pPr>
       <w:rPr>
-        <w:rFonts w:hint="default" w:ascii="Courier New" w:hAnsi="Courier New"/>
+        <w:rFonts w:ascii="Courier New" w:hAnsi="Courier New" w:hint="default"/>
       </w:rPr>
     </w:lvl>
     <w:lvl w:ilvl="5" w:tplc="775A5B80">
@@ -5092,7 +5623,7 @@
         <w:ind w:left="4320" w:hanging="360"/>
       </w:pPr>
       <w:rPr>
-        <w:rFonts w:hint="default" w:ascii="Wingdings" w:hAnsi="Wingdings"/>
+        <w:rFonts w:ascii="Wingdings" w:hAnsi="Wingdings" w:hint="default"/>
       </w:rPr>
     </w:lvl>
     <w:lvl w:ilvl="6" w:tplc="95F8B416">
@@ -5104,7 +5635,7 @@
         <w:ind w:left="5040" w:hanging="360"/>
       </w:pPr>
       <w:rPr>
-        <w:rFonts w:hint="default" w:ascii="Symbol" w:hAnsi="Symbol"/>
+        <w:rFonts w:ascii="Symbol" w:hAnsi="Symbol" w:hint="default"/>
       </w:rPr>
     </w:lvl>
     <w:lvl w:ilvl="7" w:tplc="67B61274">
@@ -5116,7 +5647,7 @@
         <w:ind w:left="5760" w:hanging="360"/>
       </w:pPr>
       <w:rPr>
-        <w:rFonts w:hint="default" w:ascii="Courier New" w:hAnsi="Courier New"/>
+        <w:rFonts w:ascii="Courier New" w:hAnsi="Courier New" w:hint="default"/>
       </w:rPr>
     </w:lvl>
     <w:lvl w:ilvl="8" w:tplc="377E2444">
@@ -5128,7 +5659,7 @@
         <w:ind w:left="6480" w:hanging="360"/>
       </w:pPr>
       <w:rPr>
-        <w:rFonts w:hint="default" w:ascii="Wingdings" w:hAnsi="Wingdings"/>
+        <w:rFonts w:ascii="Wingdings" w:hAnsi="Wingdings" w:hint="default"/>
       </w:rPr>
     </w:lvl>
   </w:abstractNum>
@@ -5145,7 +5676,7 @@
         <w:ind w:left="720" w:hanging="360"/>
       </w:pPr>
       <w:rPr>
-        <w:rFonts w:hint="default" w:ascii="Symbol" w:hAnsi="Symbol"/>
+        <w:rFonts w:ascii="Symbol" w:hAnsi="Symbol" w:hint="default"/>
       </w:rPr>
     </w:lvl>
     <w:lvl w:ilvl="1" w:tplc="1EB672B8">
@@ -5157,7 +5688,7 @@
         <w:ind w:left="1440" w:hanging="360"/>
       </w:pPr>
       <w:rPr>
-        <w:rFonts w:hint="default" w:ascii="Courier New" w:hAnsi="Courier New"/>
+        <w:rFonts w:ascii="Courier New" w:hAnsi="Courier New" w:hint="default"/>
       </w:rPr>
     </w:lvl>
     <w:lvl w:ilvl="2" w:tplc="720A475A">
@@ -5169,7 +5700,7 @@
         <w:ind w:left="2160" w:hanging="360"/>
       </w:pPr>
       <w:rPr>
-        <w:rFonts w:hint="default" w:ascii="Wingdings" w:hAnsi="Wingdings"/>
+        <w:rFonts w:ascii="Wingdings" w:hAnsi="Wingdings" w:hint="default"/>
       </w:rPr>
     </w:lvl>
     <w:lvl w:ilvl="3" w:tplc="9760B842">
@@ -5181,7 +5712,7 @@
         <w:ind w:left="2880" w:hanging="360"/>
       </w:pPr>
       <w:rPr>
-        <w:rFonts w:hint="default" w:ascii="Symbol" w:hAnsi="Symbol"/>
+        <w:rFonts w:ascii="Symbol" w:hAnsi="Symbol" w:hint="default"/>
       </w:rPr>
     </w:lvl>
     <w:lvl w:ilvl="4" w:tplc="720C9F18">
@@ -5193,7 +5724,7 @@
         <w:ind w:left="3600" w:hanging="360"/>
       </w:pPr>
       <w:rPr>
-        <w:rFonts w:hint="default" w:ascii="Courier New" w:hAnsi="Courier New"/>
+        <w:rFonts w:ascii="Courier New" w:hAnsi="Courier New" w:hint="default"/>
       </w:rPr>
     </w:lvl>
     <w:lvl w:ilvl="5" w:tplc="D86EAE4C">
@@ -5205,7 +5736,7 @@
         <w:ind w:left="4320" w:hanging="360"/>
       </w:pPr>
       <w:rPr>
-        <w:rFonts w:hint="default" w:ascii="Wingdings" w:hAnsi="Wingdings"/>
+        <w:rFonts w:ascii="Wingdings" w:hAnsi="Wingdings" w:hint="default"/>
       </w:rPr>
     </w:lvl>
     <w:lvl w:ilvl="6" w:tplc="23860DC6">
@@ -5217,7 +5748,7 @@
         <w:ind w:left="5040" w:hanging="360"/>
       </w:pPr>
       <w:rPr>
-        <w:rFonts w:hint="default" w:ascii="Symbol" w:hAnsi="Symbol"/>
+        <w:rFonts w:ascii="Symbol" w:hAnsi="Symbol" w:hint="default"/>
       </w:rPr>
     </w:lvl>
     <w:lvl w:ilvl="7" w:tplc="B70C003E">
@@ -5229,7 +5760,7 @@
         <w:ind w:left="5760" w:hanging="360"/>
       </w:pPr>
       <w:rPr>
-        <w:rFonts w:hint="default" w:ascii="Courier New" w:hAnsi="Courier New"/>
+        <w:rFonts w:ascii="Courier New" w:hAnsi="Courier New" w:hint="default"/>
       </w:rPr>
     </w:lvl>
     <w:lvl w:ilvl="8" w:tplc="A71A369A">
@@ -5241,7 +5772,7 @@
         <w:ind w:left="6480" w:hanging="360"/>
       </w:pPr>
       <w:rPr>
-        <w:rFonts w:hint="default" w:ascii="Wingdings" w:hAnsi="Wingdings"/>
+        <w:rFonts w:ascii="Wingdings" w:hAnsi="Wingdings" w:hint="default"/>
       </w:rPr>
     </w:lvl>
   </w:abstractNum>
@@ -5258,7 +5789,7 @@
         <w:ind w:left="720" w:hanging="360"/>
       </w:pPr>
       <w:rPr>
-        <w:rFonts w:hint="default" w:ascii="Symbol" w:hAnsi="Symbol"/>
+        <w:rFonts w:ascii="Symbol" w:hAnsi="Symbol" w:hint="default"/>
       </w:rPr>
     </w:lvl>
     <w:lvl w:ilvl="1" w:tplc="B45EEF38">
@@ -5270,7 +5801,7 @@
         <w:ind w:left="1440" w:hanging="360"/>
       </w:pPr>
       <w:rPr>
-        <w:rFonts w:hint="default" w:ascii="Courier New" w:hAnsi="Courier New"/>
+        <w:rFonts w:ascii="Courier New" w:hAnsi="Courier New" w:hint="default"/>
       </w:rPr>
     </w:lvl>
     <w:lvl w:ilvl="2" w:tplc="E5A481D4">
@@ -5282,7 +5813,7 @@
         <w:ind w:left="2160" w:hanging="360"/>
       </w:pPr>
       <w:rPr>
-        <w:rFonts w:hint="default" w:ascii="Wingdings" w:hAnsi="Wingdings"/>
+        <w:rFonts w:ascii="Wingdings" w:hAnsi="Wingdings" w:hint="default"/>
       </w:rPr>
     </w:lvl>
     <w:lvl w:ilvl="3" w:tplc="08D40B58">
@@ -5294,7 +5825,7 @@
         <w:ind w:left="2880" w:hanging="360"/>
       </w:pPr>
       <w:rPr>
-        <w:rFonts w:hint="default" w:ascii="Symbol" w:hAnsi="Symbol"/>
+        <w:rFonts w:ascii="Symbol" w:hAnsi="Symbol" w:hint="default"/>
       </w:rPr>
     </w:lvl>
     <w:lvl w:ilvl="4" w:tplc="952C629A">
@@ -5306,7 +5837,7 @@
         <w:ind w:left="3600" w:hanging="360"/>
       </w:pPr>
       <w:rPr>
-        <w:rFonts w:hint="default" w:ascii="Courier New" w:hAnsi="Courier New"/>
+        <w:rFonts w:ascii="Courier New" w:hAnsi="Courier New" w:hint="default"/>
       </w:rPr>
     </w:lvl>
     <w:lvl w:ilvl="5" w:tplc="48A08ABE">
@@ -5318,7 +5849,7 @@
         <w:ind w:left="4320" w:hanging="360"/>
       </w:pPr>
       <w:rPr>
-        <w:rFonts w:hint="default" w:ascii="Wingdings" w:hAnsi="Wingdings"/>
+        <w:rFonts w:ascii="Wingdings" w:hAnsi="Wingdings" w:hint="default"/>
       </w:rPr>
     </w:lvl>
     <w:lvl w:ilvl="6" w:tplc="1ED2A410">
@@ -5330,7 +5861,7 @@
         <w:ind w:left="5040" w:hanging="360"/>
       </w:pPr>
       <w:rPr>
-        <w:rFonts w:hint="default" w:ascii="Symbol" w:hAnsi="Symbol"/>
+        <w:rFonts w:ascii="Symbol" w:hAnsi="Symbol" w:hint="default"/>
       </w:rPr>
     </w:lvl>
     <w:lvl w:ilvl="7" w:tplc="7B9EDA78">
@@ -5342,7 +5873,7 @@
         <w:ind w:left="5760" w:hanging="360"/>
       </w:pPr>
       <w:rPr>
-        <w:rFonts w:hint="default" w:ascii="Courier New" w:hAnsi="Courier New"/>
+        <w:rFonts w:ascii="Courier New" w:hAnsi="Courier New" w:hint="default"/>
       </w:rPr>
     </w:lvl>
     <w:lvl w:ilvl="8" w:tplc="DE609412">
@@ -5354,7 +5885,7 @@
         <w:ind w:left="6480" w:hanging="360"/>
       </w:pPr>
       <w:rPr>
-        <w:rFonts w:hint="default" w:ascii="Wingdings" w:hAnsi="Wingdings"/>
+        <w:rFonts w:ascii="Wingdings" w:hAnsi="Wingdings" w:hint="default"/>
       </w:rPr>
     </w:lvl>
   </w:abstractNum>
@@ -5371,7 +5902,7 @@
         <w:ind w:left="720" w:hanging="360"/>
       </w:pPr>
       <w:rPr>
-        <w:rFonts w:hint="default" w:ascii="Symbol" w:hAnsi="Symbol"/>
+        <w:rFonts w:ascii="Symbol" w:hAnsi="Symbol" w:hint="default"/>
       </w:rPr>
     </w:lvl>
     <w:lvl w:ilvl="1" w:tplc="F086020C">
@@ -5383,7 +5914,7 @@
         <w:ind w:left="1440" w:hanging="360"/>
       </w:pPr>
       <w:rPr>
-        <w:rFonts w:hint="default" w:ascii="Courier New" w:hAnsi="Courier New"/>
+        <w:rFonts w:ascii="Courier New" w:hAnsi="Courier New" w:hint="default"/>
       </w:rPr>
     </w:lvl>
     <w:lvl w:ilvl="2" w:tplc="CFEE59F2">
@@ -5395,7 +5926,7 @@
         <w:ind w:left="2160" w:hanging="360"/>
       </w:pPr>
       <w:rPr>
-        <w:rFonts w:hint="default" w:ascii="Wingdings" w:hAnsi="Wingdings"/>
+        <w:rFonts w:ascii="Wingdings" w:hAnsi="Wingdings" w:hint="default"/>
       </w:rPr>
     </w:lvl>
     <w:lvl w:ilvl="3" w:tplc="3684E5E4">
@@ -5407,7 +5938,7 @@
         <w:ind w:left="2880" w:hanging="360"/>
       </w:pPr>
       <w:rPr>
-        <w:rFonts w:hint="default" w:ascii="Symbol" w:hAnsi="Symbol"/>
+        <w:rFonts w:ascii="Symbol" w:hAnsi="Symbol" w:hint="default"/>
       </w:rPr>
     </w:lvl>
     <w:lvl w:ilvl="4" w:tplc="E59C426A">
@@ -5419,7 +5950,7 @@
         <w:ind w:left="3600" w:hanging="360"/>
       </w:pPr>
       <w:rPr>
-        <w:rFonts w:hint="default" w:ascii="Courier New" w:hAnsi="Courier New"/>
+        <w:rFonts w:ascii="Courier New" w:hAnsi="Courier New" w:hint="default"/>
       </w:rPr>
     </w:lvl>
     <w:lvl w:ilvl="5" w:tplc="401CEE78">
@@ -5431,7 +5962,7 @@
         <w:ind w:left="4320" w:hanging="360"/>
       </w:pPr>
       <w:rPr>
-        <w:rFonts w:hint="default" w:ascii="Wingdings" w:hAnsi="Wingdings"/>
+        <w:rFonts w:ascii="Wingdings" w:hAnsi="Wingdings" w:hint="default"/>
       </w:rPr>
     </w:lvl>
     <w:lvl w:ilvl="6" w:tplc="0E44989E">
@@ -5443,7 +5974,7 @@
         <w:ind w:left="5040" w:hanging="360"/>
       </w:pPr>
       <w:rPr>
-        <w:rFonts w:hint="default" w:ascii="Symbol" w:hAnsi="Symbol"/>
+        <w:rFonts w:ascii="Symbol" w:hAnsi="Symbol" w:hint="default"/>
       </w:rPr>
     </w:lvl>
     <w:lvl w:ilvl="7" w:tplc="4CFA7F1E">
@@ -5455,7 +5986,7 @@
         <w:ind w:left="5760" w:hanging="360"/>
       </w:pPr>
       <w:rPr>
-        <w:rFonts w:hint="default" w:ascii="Courier New" w:hAnsi="Courier New"/>
+        <w:rFonts w:ascii="Courier New" w:hAnsi="Courier New" w:hint="default"/>
       </w:rPr>
     </w:lvl>
     <w:lvl w:ilvl="8" w:tplc="27CE9368">
@@ -5467,7 +5998,7 @@
         <w:ind w:left="6480" w:hanging="360"/>
       </w:pPr>
       <w:rPr>
-        <w:rFonts w:hint="default" w:ascii="Wingdings" w:hAnsi="Wingdings"/>
+        <w:rFonts w:ascii="Wingdings" w:hAnsi="Wingdings" w:hint="default"/>
       </w:rPr>
     </w:lvl>
   </w:abstractNum>
@@ -5484,7 +6015,7 @@
         <w:ind w:left="720" w:hanging="360"/>
       </w:pPr>
       <w:rPr>
-        <w:rFonts w:hint="default" w:ascii="Symbol" w:hAnsi="Symbol"/>
+        <w:rFonts w:ascii="Symbol" w:hAnsi="Symbol" w:hint="default"/>
       </w:rPr>
     </w:lvl>
     <w:lvl w:ilvl="1" w:tplc="CE3ED8EC">
@@ -5496,7 +6027,7 @@
         <w:ind w:left="1440" w:hanging="360"/>
       </w:pPr>
       <w:rPr>
-        <w:rFonts w:hint="default" w:ascii="Courier New" w:hAnsi="Courier New"/>
+        <w:rFonts w:ascii="Courier New" w:hAnsi="Courier New" w:hint="default"/>
       </w:rPr>
     </w:lvl>
     <w:lvl w:ilvl="2" w:tplc="5CEC4D9C">
@@ -5508,7 +6039,7 @@
         <w:ind w:left="2160" w:hanging="360"/>
       </w:pPr>
       <w:rPr>
-        <w:rFonts w:hint="default" w:ascii="Wingdings" w:hAnsi="Wingdings"/>
+        <w:rFonts w:ascii="Wingdings" w:hAnsi="Wingdings" w:hint="default"/>
       </w:rPr>
     </w:lvl>
     <w:lvl w:ilvl="3" w:tplc="F04AD5D6">
@@ -5520,7 +6051,7 @@
         <w:ind w:left="2880" w:hanging="360"/>
       </w:pPr>
       <w:rPr>
-        <w:rFonts w:hint="default" w:ascii="Symbol" w:hAnsi="Symbol"/>
+        <w:rFonts w:ascii="Symbol" w:hAnsi="Symbol" w:hint="default"/>
       </w:rPr>
     </w:lvl>
     <w:lvl w:ilvl="4" w:tplc="0C08E2B4">
@@ -5532,7 +6063,7 @@
         <w:ind w:left="3600" w:hanging="360"/>
       </w:pPr>
       <w:rPr>
-        <w:rFonts w:hint="default" w:ascii="Courier New" w:hAnsi="Courier New"/>
+        <w:rFonts w:ascii="Courier New" w:hAnsi="Courier New" w:hint="default"/>
       </w:rPr>
     </w:lvl>
     <w:lvl w:ilvl="5" w:tplc="9306DF5E">
@@ -5544,7 +6075,7 @@
         <w:ind w:left="4320" w:hanging="360"/>
       </w:pPr>
       <w:rPr>
-        <w:rFonts w:hint="default" w:ascii="Wingdings" w:hAnsi="Wingdings"/>
+        <w:rFonts w:ascii="Wingdings" w:hAnsi="Wingdings" w:hint="default"/>
       </w:rPr>
     </w:lvl>
     <w:lvl w:ilvl="6" w:tplc="DD0A7ABC">
@@ -5556,7 +6087,7 @@
         <w:ind w:left="5040" w:hanging="360"/>
       </w:pPr>
       <w:rPr>
-        <w:rFonts w:hint="default" w:ascii="Symbol" w:hAnsi="Symbol"/>
+        <w:rFonts w:ascii="Symbol" w:hAnsi="Symbol" w:hint="default"/>
       </w:rPr>
     </w:lvl>
     <w:lvl w:ilvl="7" w:tplc="F65E010C">
@@ -5568,7 +6099,7 @@
         <w:ind w:left="5760" w:hanging="360"/>
       </w:pPr>
       <w:rPr>
-        <w:rFonts w:hint="default" w:ascii="Courier New" w:hAnsi="Courier New"/>
+        <w:rFonts w:ascii="Courier New" w:hAnsi="Courier New" w:hint="default"/>
       </w:rPr>
     </w:lvl>
     <w:lvl w:ilvl="8" w:tplc="A11C54CA">
@@ -5580,7 +6111,7 @@
         <w:ind w:left="6480" w:hanging="360"/>
       </w:pPr>
       <w:rPr>
-        <w:rFonts w:hint="default" w:ascii="Wingdings" w:hAnsi="Wingdings"/>
+        <w:rFonts w:ascii="Wingdings" w:hAnsi="Wingdings" w:hint="default"/>
       </w:rPr>
     </w:lvl>
   </w:abstractNum>
@@ -5597,7 +6128,7 @@
         <w:ind w:left="720" w:hanging="360"/>
       </w:pPr>
       <w:rPr>
-        <w:rFonts w:hint="default" w:ascii="Symbol" w:hAnsi="Symbol"/>
+        <w:rFonts w:ascii="Symbol" w:hAnsi="Symbol" w:hint="default"/>
       </w:rPr>
     </w:lvl>
     <w:lvl w:ilvl="1" w:tplc="745C8C5C">
@@ -5609,7 +6140,7 @@
         <w:ind w:left="1440" w:hanging="360"/>
       </w:pPr>
       <w:rPr>
-        <w:rFonts w:hint="default" w:ascii="Courier New" w:hAnsi="Courier New"/>
+        <w:rFonts w:ascii="Courier New" w:hAnsi="Courier New" w:hint="default"/>
       </w:rPr>
     </w:lvl>
     <w:lvl w:ilvl="2" w:tplc="45B0CAF8">
@@ -5621,7 +6152,7 @@
         <w:ind w:left="2160" w:hanging="360"/>
       </w:pPr>
       <w:rPr>
-        <w:rFonts w:hint="default" w:ascii="Wingdings" w:hAnsi="Wingdings"/>
+        <w:rFonts w:ascii="Wingdings" w:hAnsi="Wingdings" w:hint="default"/>
       </w:rPr>
     </w:lvl>
     <w:lvl w:ilvl="3" w:tplc="48C4FF22">
@@ -5633,7 +6164,7 @@
         <w:ind w:left="2880" w:hanging="360"/>
       </w:pPr>
       <w:rPr>
-        <w:rFonts w:hint="default" w:ascii="Symbol" w:hAnsi="Symbol"/>
+        <w:rFonts w:ascii="Symbol" w:hAnsi="Symbol" w:hint="default"/>
       </w:rPr>
     </w:lvl>
     <w:lvl w:ilvl="4" w:tplc="46D0E90E">
@@ -5645,7 +6176,7 @@
         <w:ind w:left="3600" w:hanging="360"/>
       </w:pPr>
       <w:rPr>
-        <w:rFonts w:hint="default" w:ascii="Courier New" w:hAnsi="Courier New"/>
+        <w:rFonts w:ascii="Courier New" w:hAnsi="Courier New" w:hint="default"/>
       </w:rPr>
     </w:lvl>
     <w:lvl w:ilvl="5" w:tplc="7F94F958">
@@ -5657,7 +6188,7 @@
         <w:ind w:left="4320" w:hanging="360"/>
       </w:pPr>
       <w:rPr>
-        <w:rFonts w:hint="default" w:ascii="Wingdings" w:hAnsi="Wingdings"/>
+        <w:rFonts w:ascii="Wingdings" w:hAnsi="Wingdings" w:hint="default"/>
       </w:rPr>
     </w:lvl>
     <w:lvl w:ilvl="6" w:tplc="710687A6">
@@ -5669,7 +6200,7 @@
         <w:ind w:left="5040" w:hanging="360"/>
       </w:pPr>
       <w:rPr>
-        <w:rFonts w:hint="default" w:ascii="Symbol" w:hAnsi="Symbol"/>
+        <w:rFonts w:ascii="Symbol" w:hAnsi="Symbol" w:hint="default"/>
       </w:rPr>
     </w:lvl>
     <w:lvl w:ilvl="7" w:tplc="89D8CA08">
@@ -5681,7 +6212,7 @@
         <w:ind w:left="5760" w:hanging="360"/>
       </w:pPr>
       <w:rPr>
-        <w:rFonts w:hint="default" w:ascii="Courier New" w:hAnsi="Courier New"/>
+        <w:rFonts w:ascii="Courier New" w:hAnsi="Courier New" w:hint="default"/>
       </w:rPr>
     </w:lvl>
     <w:lvl w:ilvl="8" w:tplc="1F985412">
@@ -5693,7 +6224,7 @@
         <w:ind w:left="6480" w:hanging="360"/>
       </w:pPr>
       <w:rPr>
-        <w:rFonts w:hint="default" w:ascii="Wingdings" w:hAnsi="Wingdings"/>
+        <w:rFonts w:ascii="Wingdings" w:hAnsi="Wingdings" w:hint="default"/>
       </w:rPr>
     </w:lvl>
   </w:abstractNum>
@@ -5710,7 +6241,7 @@
         <w:ind w:left="720" w:hanging="360"/>
       </w:pPr>
       <w:rPr>
-        <w:rFonts w:hint="default" w:ascii="Symbol" w:hAnsi="Symbol"/>
+        <w:rFonts w:ascii="Symbol" w:hAnsi="Symbol" w:hint="default"/>
       </w:rPr>
     </w:lvl>
     <w:lvl w:ilvl="1" w:tplc="C1C8BFBC">
@@ -5722,7 +6253,7 @@
         <w:ind w:left="1440" w:hanging="360"/>
       </w:pPr>
       <w:rPr>
-        <w:rFonts w:hint="default" w:ascii="Courier New" w:hAnsi="Courier New"/>
+        <w:rFonts w:ascii="Courier New" w:hAnsi="Courier New" w:hint="default"/>
       </w:rPr>
     </w:lvl>
     <w:lvl w:ilvl="2" w:tplc="1D3032B4">
@@ -5734,7 +6265,7 @@
         <w:ind w:left="2160" w:hanging="360"/>
       </w:pPr>
       <w:rPr>
-        <w:rFonts w:hint="default" w:ascii="Wingdings" w:hAnsi="Wingdings"/>
+        <w:rFonts w:ascii="Wingdings" w:hAnsi="Wingdings" w:hint="default"/>
       </w:rPr>
     </w:lvl>
     <w:lvl w:ilvl="3" w:tplc="9BDA8022">
@@ -5746,7 +6277,7 @@
         <w:ind w:left="2880" w:hanging="360"/>
       </w:pPr>
       <w:rPr>
-        <w:rFonts w:hint="default" w:ascii="Symbol" w:hAnsi="Symbol"/>
+        <w:rFonts w:ascii="Symbol" w:hAnsi="Symbol" w:hint="default"/>
       </w:rPr>
     </w:lvl>
     <w:lvl w:ilvl="4" w:tplc="0520FDD2">
@@ -5758,7 +6289,7 @@
         <w:ind w:left="3600" w:hanging="360"/>
       </w:pPr>
       <w:rPr>
-        <w:rFonts w:hint="default" w:ascii="Courier New" w:hAnsi="Courier New"/>
+        <w:rFonts w:ascii="Courier New" w:hAnsi="Courier New" w:hint="default"/>
       </w:rPr>
     </w:lvl>
     <w:lvl w:ilvl="5" w:tplc="011E39D6">
@@ -5770,7 +6301,7 @@
         <w:ind w:left="4320" w:hanging="360"/>
       </w:pPr>
       <w:rPr>
-        <w:rFonts w:hint="default" w:ascii="Wingdings" w:hAnsi="Wingdings"/>
+        <w:rFonts w:ascii="Wingdings" w:hAnsi="Wingdings" w:hint="default"/>
       </w:rPr>
     </w:lvl>
     <w:lvl w:ilvl="6" w:tplc="42CE309C">
@@ -5782,7 +6313,7 @@
         <w:ind w:left="5040" w:hanging="360"/>
       </w:pPr>
       <w:rPr>
-        <w:rFonts w:hint="default" w:ascii="Symbol" w:hAnsi="Symbol"/>
+        <w:rFonts w:ascii="Symbol" w:hAnsi="Symbol" w:hint="default"/>
       </w:rPr>
     </w:lvl>
     <w:lvl w:ilvl="7" w:tplc="2C26340E">
@@ -5794,7 +6325,7 @@
         <w:ind w:left="5760" w:hanging="360"/>
       </w:pPr>
       <w:rPr>
-        <w:rFonts w:hint="default" w:ascii="Courier New" w:hAnsi="Courier New"/>
+        <w:rFonts w:ascii="Courier New" w:hAnsi="Courier New" w:hint="default"/>
       </w:rPr>
     </w:lvl>
     <w:lvl w:ilvl="8" w:tplc="4CF244CE">
@@ -5806,7 +6337,7 @@
         <w:ind w:left="6480" w:hanging="360"/>
       </w:pPr>
       <w:rPr>
-        <w:rFonts w:hint="default" w:ascii="Wingdings" w:hAnsi="Wingdings"/>
+        <w:rFonts w:ascii="Wingdings" w:hAnsi="Wingdings" w:hint="default"/>
       </w:rPr>
     </w:lvl>
   </w:abstractNum>
@@ -5823,7 +6354,7 @@
         <w:ind w:left="720" w:hanging="360"/>
       </w:pPr>
       <w:rPr>
-        <w:rFonts w:hint="default" w:ascii="Symbol" w:hAnsi="Symbol"/>
+        <w:rFonts w:ascii="Symbol" w:hAnsi="Symbol" w:hint="default"/>
       </w:rPr>
     </w:lvl>
     <w:lvl w:ilvl="1" w:tplc="B1361796">
@@ -5835,7 +6366,7 @@
         <w:ind w:left="1440" w:hanging="360"/>
       </w:pPr>
       <w:rPr>
-        <w:rFonts w:hint="default" w:ascii="Courier New" w:hAnsi="Courier New"/>
+        <w:rFonts w:ascii="Courier New" w:hAnsi="Courier New" w:hint="default"/>
       </w:rPr>
     </w:lvl>
     <w:lvl w:ilvl="2" w:tplc="44CA8ED8">
@@ -5847,7 +6378,7 @@
         <w:ind w:left="2160" w:hanging="360"/>
       </w:pPr>
       <w:rPr>
-        <w:rFonts w:hint="default" w:ascii="Wingdings" w:hAnsi="Wingdings"/>
+        <w:rFonts w:ascii="Wingdings" w:hAnsi="Wingdings" w:hint="default"/>
       </w:rPr>
     </w:lvl>
     <w:lvl w:ilvl="3" w:tplc="572451E6">
@@ -5859,7 +6390,7 @@
         <w:ind w:left="2880" w:hanging="360"/>
       </w:pPr>
       <w:rPr>
-        <w:rFonts w:hint="default" w:ascii="Symbol" w:hAnsi="Symbol"/>
+        <w:rFonts w:ascii="Symbol" w:hAnsi="Symbol" w:hint="default"/>
       </w:rPr>
     </w:lvl>
     <w:lvl w:ilvl="4" w:tplc="6C0C8760">
@@ -5871,7 +6402,7 @@
         <w:ind w:left="3600" w:hanging="360"/>
       </w:pPr>
       <w:rPr>
-        <w:rFonts w:hint="default" w:ascii="Courier New" w:hAnsi="Courier New"/>
+        <w:rFonts w:ascii="Courier New" w:hAnsi="Courier New" w:hint="default"/>
       </w:rPr>
     </w:lvl>
     <w:lvl w:ilvl="5" w:tplc="FE5E0E28">
@@ -5883,7 +6414,7 @@
         <w:ind w:left="4320" w:hanging="360"/>
       </w:pPr>
       <w:rPr>
-        <w:rFonts w:hint="default" w:ascii="Wingdings" w:hAnsi="Wingdings"/>
+        <w:rFonts w:ascii="Wingdings" w:hAnsi="Wingdings" w:hint="default"/>
       </w:rPr>
     </w:lvl>
     <w:lvl w:ilvl="6" w:tplc="6BFADE90">
@@ -5895,7 +6426,7 @@
         <w:ind w:left="5040" w:hanging="360"/>
       </w:pPr>
       <w:rPr>
-        <w:rFonts w:hint="default" w:ascii="Symbol" w:hAnsi="Symbol"/>
+        <w:rFonts w:ascii="Symbol" w:hAnsi="Symbol" w:hint="default"/>
       </w:rPr>
     </w:lvl>
     <w:lvl w:ilvl="7" w:tplc="CCE88F7E">
@@ -5907,7 +6438,7 @@
         <w:ind w:left="5760" w:hanging="360"/>
       </w:pPr>
       <w:rPr>
-        <w:rFonts w:hint="default" w:ascii="Courier New" w:hAnsi="Courier New"/>
+        <w:rFonts w:ascii="Courier New" w:hAnsi="Courier New" w:hint="default"/>
       </w:rPr>
     </w:lvl>
     <w:lvl w:ilvl="8" w:tplc="376205B2">
@@ -5919,7 +6450,7 @@
         <w:ind w:left="6480" w:hanging="360"/>
       </w:pPr>
       <w:rPr>
-        <w:rFonts w:hint="default" w:ascii="Wingdings" w:hAnsi="Wingdings"/>
+        <w:rFonts w:ascii="Wingdings" w:hAnsi="Wingdings" w:hint="default"/>
       </w:rPr>
     </w:lvl>
   </w:abstractNum>
@@ -5936,7 +6467,7 @@
         <w:ind w:left="720" w:hanging="360"/>
       </w:pPr>
       <w:rPr>
-        <w:rFonts w:hint="default" w:ascii="Symbol" w:hAnsi="Symbol"/>
+        <w:rFonts w:ascii="Symbol" w:hAnsi="Symbol" w:hint="default"/>
       </w:rPr>
     </w:lvl>
     <w:lvl w:ilvl="1" w:tplc="4112C6F0">
@@ -5948,7 +6479,7 @@
         <w:ind w:left="1440" w:hanging="360"/>
       </w:pPr>
       <w:rPr>
-        <w:rFonts w:hint="default" w:ascii="Courier New" w:hAnsi="Courier New"/>
+        <w:rFonts w:ascii="Courier New" w:hAnsi="Courier New" w:hint="default"/>
       </w:rPr>
     </w:lvl>
     <w:lvl w:ilvl="2" w:tplc="7864F2AC">
@@ -5960,7 +6491,7 @@
         <w:ind w:left="2160" w:hanging="360"/>
       </w:pPr>
       <w:rPr>
-        <w:rFonts w:hint="default" w:ascii="Wingdings" w:hAnsi="Wingdings"/>
+        <w:rFonts w:ascii="Wingdings" w:hAnsi="Wingdings" w:hint="default"/>
       </w:rPr>
     </w:lvl>
     <w:lvl w:ilvl="3" w:tplc="34F0544A">
@@ -5972,7 +6503,7 @@
         <w:ind w:left="2880" w:hanging="360"/>
       </w:pPr>
       <w:rPr>
-        <w:rFonts w:hint="default" w:ascii="Symbol" w:hAnsi="Symbol"/>
+        <w:rFonts w:ascii="Symbol" w:hAnsi="Symbol" w:hint="default"/>
       </w:rPr>
     </w:lvl>
     <w:lvl w:ilvl="4" w:tplc="121C0660">
@@ -5984,7 +6515,7 @@
         <w:ind w:left="3600" w:hanging="360"/>
       </w:pPr>
       <w:rPr>
-        <w:rFonts w:hint="default" w:ascii="Courier New" w:hAnsi="Courier New"/>
+        <w:rFonts w:ascii="Courier New" w:hAnsi="Courier New" w:hint="default"/>
       </w:rPr>
     </w:lvl>
     <w:lvl w:ilvl="5" w:tplc="D19CEE38">
@@ -5996,7 +6527,7 @@
         <w:ind w:left="4320" w:hanging="360"/>
       </w:pPr>
       <w:rPr>
-        <w:rFonts w:hint="default" w:ascii="Wingdings" w:hAnsi="Wingdings"/>
+        <w:rFonts w:ascii="Wingdings" w:hAnsi="Wingdings" w:hint="default"/>
       </w:rPr>
     </w:lvl>
     <w:lvl w:ilvl="6" w:tplc="97BEC194">
@@ -6008,7 +6539,7 @@
         <w:ind w:left="5040" w:hanging="360"/>
       </w:pPr>
       <w:rPr>
-        <w:rFonts w:hint="default" w:ascii="Symbol" w:hAnsi="Symbol"/>
+        <w:rFonts w:ascii="Symbol" w:hAnsi="Symbol" w:hint="default"/>
       </w:rPr>
     </w:lvl>
     <w:lvl w:ilvl="7" w:tplc="F9FA83A0">
@@ -6020,7 +6551,7 @@
         <w:ind w:left="5760" w:hanging="360"/>
       </w:pPr>
       <w:rPr>
-        <w:rFonts w:hint="default" w:ascii="Courier New" w:hAnsi="Courier New"/>
+        <w:rFonts w:ascii="Courier New" w:hAnsi="Courier New" w:hint="default"/>
       </w:rPr>
     </w:lvl>
     <w:lvl w:ilvl="8" w:tplc="2042E542">
@@ -6032,7 +6563,7 @@
         <w:ind w:left="6480" w:hanging="360"/>
       </w:pPr>
       <w:rPr>
-        <w:rFonts w:hint="default" w:ascii="Wingdings" w:hAnsi="Wingdings"/>
+        <w:rFonts w:ascii="Wingdings" w:hAnsi="Wingdings" w:hint="default"/>
       </w:rPr>
     </w:lvl>
   </w:abstractNum>
@@ -6049,7 +6580,7 @@
         <w:ind w:left="720" w:hanging="360"/>
       </w:pPr>
       <w:rPr>
-        <w:rFonts w:hint="default" w:ascii="Symbol" w:hAnsi="Symbol"/>
+        <w:rFonts w:ascii="Symbol" w:hAnsi="Symbol" w:hint="default"/>
       </w:rPr>
     </w:lvl>
     <w:lvl w:ilvl="1" w:tplc="3CAE60D6">
@@ -6061,7 +6592,7 @@
         <w:ind w:left="1440" w:hanging="360"/>
       </w:pPr>
       <w:rPr>
-        <w:rFonts w:hint="default" w:ascii="Courier New" w:hAnsi="Courier New"/>
+        <w:rFonts w:ascii="Courier New" w:hAnsi="Courier New" w:hint="default"/>
       </w:rPr>
     </w:lvl>
     <w:lvl w:ilvl="2" w:tplc="4C32A486">
@@ -6073,7 +6604,7 @@
         <w:ind w:left="2160" w:hanging="360"/>
       </w:pPr>
       <w:rPr>
-        <w:rFonts w:hint="default" w:ascii="Wingdings" w:hAnsi="Wingdings"/>
+        <w:rFonts w:ascii="Wingdings" w:hAnsi="Wingdings" w:hint="default"/>
       </w:rPr>
     </w:lvl>
     <w:lvl w:ilvl="3" w:tplc="1B18CF6A">
@@ -6085,7 +6616,7 @@
         <w:ind w:left="2880" w:hanging="360"/>
       </w:pPr>
       <w:rPr>
-        <w:rFonts w:hint="default" w:ascii="Symbol" w:hAnsi="Symbol"/>
+        <w:rFonts w:ascii="Symbol" w:hAnsi="Symbol" w:hint="default"/>
       </w:rPr>
     </w:lvl>
     <w:lvl w:ilvl="4" w:tplc="CD20CDA8">
@@ -6097,7 +6628,7 @@
         <w:ind w:left="3600" w:hanging="360"/>
       </w:pPr>
       <w:rPr>
-        <w:rFonts w:hint="default" w:ascii="Courier New" w:hAnsi="Courier New"/>
+        <w:rFonts w:ascii="Courier New" w:hAnsi="Courier New" w:hint="default"/>
       </w:rPr>
     </w:lvl>
     <w:lvl w:ilvl="5" w:tplc="1B305D36">
@@ -6109,7 +6640,7 @@
         <w:ind w:left="4320" w:hanging="360"/>
       </w:pPr>
       <w:rPr>
-        <w:rFonts w:hint="default" w:ascii="Wingdings" w:hAnsi="Wingdings"/>
+        <w:rFonts w:ascii="Wingdings" w:hAnsi="Wingdings" w:hint="default"/>
       </w:rPr>
     </w:lvl>
     <w:lvl w:ilvl="6" w:tplc="457E4652">
@@ -6121,7 +6652,7 @@
         <w:ind w:left="5040" w:hanging="360"/>
       </w:pPr>
       <w:rPr>
-        <w:rFonts w:hint="default" w:ascii="Symbol" w:hAnsi="Symbol"/>
+        <w:rFonts w:ascii="Symbol" w:hAnsi="Symbol" w:hint="default"/>
       </w:rPr>
     </w:lvl>
     <w:lvl w:ilvl="7" w:tplc="176E3F14">
@@ -6133,7 +6664,7 @@
         <w:ind w:left="5760" w:hanging="360"/>
       </w:pPr>
       <w:rPr>
-        <w:rFonts w:hint="default" w:ascii="Courier New" w:hAnsi="Courier New"/>
+        <w:rFonts w:ascii="Courier New" w:hAnsi="Courier New" w:hint="default"/>
       </w:rPr>
     </w:lvl>
     <w:lvl w:ilvl="8" w:tplc="77EC0008">
@@ -6145,7 +6676,7 @@
         <w:ind w:left="6480" w:hanging="360"/>
       </w:pPr>
       <w:rPr>
-        <w:rFonts w:hint="default" w:ascii="Wingdings" w:hAnsi="Wingdings"/>
+        <w:rFonts w:ascii="Wingdings" w:hAnsi="Wingdings" w:hint="default"/>
       </w:rPr>
     </w:lvl>
   </w:abstractNum>
@@ -6162,7 +6693,7 @@
         <w:ind w:left="720" w:hanging="360"/>
       </w:pPr>
       <w:rPr>
-        <w:rFonts w:hint="default" w:ascii="Symbol" w:hAnsi="Symbol"/>
+        <w:rFonts w:ascii="Symbol" w:hAnsi="Symbol" w:hint="default"/>
       </w:rPr>
     </w:lvl>
     <w:lvl w:ilvl="1" w:tplc="A83CB0C8">
@@ -6174,7 +6705,7 @@
         <w:ind w:left="1440" w:hanging="360"/>
       </w:pPr>
       <w:rPr>
-        <w:rFonts w:hint="default" w:ascii="Courier New" w:hAnsi="Courier New"/>
+        <w:rFonts w:ascii="Courier New" w:hAnsi="Courier New" w:hint="default"/>
       </w:rPr>
     </w:lvl>
     <w:lvl w:ilvl="2" w:tplc="9FD41B96">
@@ -6186,7 +6717,7 @@
         <w:ind w:left="2160" w:hanging="360"/>
       </w:pPr>
       <w:rPr>
-        <w:rFonts w:hint="default" w:ascii="Wingdings" w:hAnsi="Wingdings"/>
+        <w:rFonts w:ascii="Wingdings" w:hAnsi="Wingdings" w:hint="default"/>
       </w:rPr>
     </w:lvl>
     <w:lvl w:ilvl="3" w:tplc="ACF85B78">
@@ -6198,7 +6729,7 @@
         <w:ind w:left="2880" w:hanging="360"/>
       </w:pPr>
       <w:rPr>
-        <w:rFonts w:hint="default" w:ascii="Symbol" w:hAnsi="Symbol"/>
+        <w:rFonts w:ascii="Symbol" w:hAnsi="Symbol" w:hint="default"/>
       </w:rPr>
     </w:lvl>
     <w:lvl w:ilvl="4" w:tplc="9A5E8D56">
@@ -6210,7 +6741,7 @@
         <w:ind w:left="3600" w:hanging="360"/>
       </w:pPr>
       <w:rPr>
-        <w:rFonts w:hint="default" w:ascii="Courier New" w:hAnsi="Courier New"/>
+        <w:rFonts w:ascii="Courier New" w:hAnsi="Courier New" w:hint="default"/>
       </w:rPr>
     </w:lvl>
     <w:lvl w:ilvl="5" w:tplc="811A2D20">
@@ -6222,7 +6753,7 @@
         <w:ind w:left="4320" w:hanging="360"/>
       </w:pPr>
       <w:rPr>
-        <w:rFonts w:hint="default" w:ascii="Wingdings" w:hAnsi="Wingdings"/>
+        <w:rFonts w:ascii="Wingdings" w:hAnsi="Wingdings" w:hint="default"/>
       </w:rPr>
     </w:lvl>
     <w:lvl w:ilvl="6" w:tplc="9BC8E378">
@@ -6234,7 +6765,7 @@
         <w:ind w:left="5040" w:hanging="360"/>
       </w:pPr>
       <w:rPr>
-        <w:rFonts w:hint="default" w:ascii="Symbol" w:hAnsi="Symbol"/>
+        <w:rFonts w:ascii="Symbol" w:hAnsi="Symbol" w:hint="default"/>
       </w:rPr>
     </w:lvl>
     <w:lvl w:ilvl="7" w:tplc="05A8670A">
@@ -6246,7 +6777,7 @@
         <w:ind w:left="5760" w:hanging="360"/>
       </w:pPr>
       <w:rPr>
-        <w:rFonts w:hint="default" w:ascii="Courier New" w:hAnsi="Courier New"/>
+        <w:rFonts w:ascii="Courier New" w:hAnsi="Courier New" w:hint="default"/>
       </w:rPr>
     </w:lvl>
     <w:lvl w:ilvl="8" w:tplc="61EAD582">
@@ -6258,7 +6789,7 @@
         <w:ind w:left="6480" w:hanging="360"/>
       </w:pPr>
       <w:rPr>
-        <w:rFonts w:hint="default" w:ascii="Wingdings" w:hAnsi="Wingdings"/>
+        <w:rFonts w:ascii="Wingdings" w:hAnsi="Wingdings" w:hint="default"/>
       </w:rPr>
     </w:lvl>
   </w:abstractNum>
@@ -6361,7 +6892,7 @@
         <w:ind w:left="720" w:hanging="360"/>
       </w:pPr>
       <w:rPr>
-        <w:rFonts w:hint="default" w:ascii="Symbol" w:hAnsi="Symbol"/>
+        <w:rFonts w:ascii="Symbol" w:hAnsi="Symbol" w:hint="default"/>
       </w:rPr>
     </w:lvl>
     <w:lvl w:ilvl="1" w:tplc="75CEF31E">
@@ -6373,7 +6904,7 @@
         <w:ind w:left="1440" w:hanging="360"/>
       </w:pPr>
       <w:rPr>
-        <w:rFonts w:hint="default" w:ascii="Courier New" w:hAnsi="Courier New"/>
+        <w:rFonts w:ascii="Courier New" w:hAnsi="Courier New" w:hint="default"/>
       </w:rPr>
     </w:lvl>
     <w:lvl w:ilvl="2" w:tplc="80909BB2">
@@ -6385,7 +6916,7 @@
         <w:ind w:left="2160" w:hanging="360"/>
       </w:pPr>
       <w:rPr>
-        <w:rFonts w:hint="default" w:ascii="Wingdings" w:hAnsi="Wingdings"/>
+        <w:rFonts w:ascii="Wingdings" w:hAnsi="Wingdings" w:hint="default"/>
       </w:rPr>
     </w:lvl>
     <w:lvl w:ilvl="3" w:tplc="AC34F7FA">
@@ -6397,7 +6928,7 @@
         <w:ind w:left="2880" w:hanging="360"/>
       </w:pPr>
       <w:rPr>
-        <w:rFonts w:hint="default" w:ascii="Symbol" w:hAnsi="Symbol"/>
+        <w:rFonts w:ascii="Symbol" w:hAnsi="Symbol" w:hint="default"/>
       </w:rPr>
     </w:lvl>
     <w:lvl w:ilvl="4" w:tplc="E83ABDBA">
@@ -6409,7 +6940,7 @@
         <w:ind w:left="3600" w:hanging="360"/>
       </w:pPr>
       <w:rPr>
-        <w:rFonts w:hint="default" w:ascii="Courier New" w:hAnsi="Courier New"/>
+        <w:rFonts w:ascii="Courier New" w:hAnsi="Courier New" w:hint="default"/>
       </w:rPr>
     </w:lvl>
     <w:lvl w:ilvl="5" w:tplc="F8F6A38C">
@@ -6421,7 +6952,7 @@
         <w:ind w:left="4320" w:hanging="360"/>
       </w:pPr>
       <w:rPr>
-        <w:rFonts w:hint="default" w:ascii="Wingdings" w:hAnsi="Wingdings"/>
+        <w:rFonts w:ascii="Wingdings" w:hAnsi="Wingdings" w:hint="default"/>
       </w:rPr>
     </w:lvl>
     <w:lvl w:ilvl="6" w:tplc="C8A87F5E">
@@ -6433,7 +6964,7 @@
         <w:ind w:left="5040" w:hanging="360"/>
       </w:pPr>
       <w:rPr>
-        <w:rFonts w:hint="default" w:ascii="Symbol" w:hAnsi="Symbol"/>
+        <w:rFonts w:ascii="Symbol" w:hAnsi="Symbol" w:hint="default"/>
       </w:rPr>
     </w:lvl>
     <w:lvl w:ilvl="7" w:tplc="B0C4CAC8">
@@ -6445,7 +6976,7 @@
         <w:ind w:left="5760" w:hanging="360"/>
       </w:pPr>
       <w:rPr>
-        <w:rFonts w:hint="default" w:ascii="Courier New" w:hAnsi="Courier New"/>
+        <w:rFonts w:ascii="Courier New" w:hAnsi="Courier New" w:hint="default"/>
       </w:rPr>
     </w:lvl>
     <w:lvl w:ilvl="8" w:tplc="E5627B06">
@@ -6457,7 +6988,7 @@
         <w:ind w:left="6480" w:hanging="360"/>
       </w:pPr>
       <w:rPr>
-        <w:rFonts w:hint="default" w:ascii="Wingdings" w:hAnsi="Wingdings"/>
+        <w:rFonts w:ascii="Wingdings" w:hAnsi="Wingdings" w:hint="default"/>
       </w:rPr>
     </w:lvl>
   </w:abstractNum>
@@ -6474,7 +7005,7 @@
         <w:ind w:left="720" w:hanging="360"/>
       </w:pPr>
       <w:rPr>
-        <w:rFonts w:hint="default" w:ascii="Symbol" w:hAnsi="Symbol"/>
+        <w:rFonts w:ascii="Symbol" w:hAnsi="Symbol" w:hint="default"/>
       </w:rPr>
     </w:lvl>
     <w:lvl w:ilvl="1" w:tplc="EFC85FC2">
@@ -6486,7 +7017,7 @@
         <w:ind w:left="1440" w:hanging="360"/>
       </w:pPr>
       <w:rPr>
-        <w:rFonts w:hint="default" w:ascii="Courier New" w:hAnsi="Courier New"/>
+        <w:rFonts w:ascii="Courier New" w:hAnsi="Courier New" w:hint="default"/>
       </w:rPr>
     </w:lvl>
     <w:lvl w:ilvl="2" w:tplc="0DF02EC2">
@@ -6498,7 +7029,7 @@
         <w:ind w:left="2160" w:hanging="360"/>
       </w:pPr>
       <w:rPr>
-        <w:rFonts w:hint="default" w:ascii="Wingdings" w:hAnsi="Wingdings"/>
+        <w:rFonts w:ascii="Wingdings" w:hAnsi="Wingdings" w:hint="default"/>
       </w:rPr>
     </w:lvl>
     <w:lvl w:ilvl="3" w:tplc="41F6F4B2">
@@ -6510,7 +7041,7 @@
         <w:ind w:left="2880" w:hanging="360"/>
       </w:pPr>
       <w:rPr>
-        <w:rFonts w:hint="default" w:ascii="Symbol" w:hAnsi="Symbol"/>
+        <w:rFonts w:ascii="Symbol" w:hAnsi="Symbol" w:hint="default"/>
       </w:rPr>
     </w:lvl>
     <w:lvl w:ilvl="4" w:tplc="02EC7A28">
@@ -6522,7 +7053,7 @@
         <w:ind w:left="3600" w:hanging="360"/>
       </w:pPr>
       <w:rPr>
-        <w:rFonts w:hint="default" w:ascii="Courier New" w:hAnsi="Courier New"/>
+        <w:rFonts w:ascii="Courier New" w:hAnsi="Courier New" w:hint="default"/>
       </w:rPr>
     </w:lvl>
     <w:lvl w:ilvl="5" w:tplc="DAE65DE8">
@@ -6534,7 +7065,7 @@
         <w:ind w:left="4320" w:hanging="360"/>
       </w:pPr>
       <w:rPr>
-        <w:rFonts w:hint="default" w:ascii="Wingdings" w:hAnsi="Wingdings"/>
+        <w:rFonts w:ascii="Wingdings" w:hAnsi="Wingdings" w:hint="default"/>
       </w:rPr>
     </w:lvl>
     <w:lvl w:ilvl="6" w:tplc="2B7ECED0">
@@ -6546,7 +7077,7 @@
         <w:ind w:left="5040" w:hanging="360"/>
       </w:pPr>
       <w:rPr>
-        <w:rFonts w:hint="default" w:ascii="Symbol" w:hAnsi="Symbol"/>
+        <w:rFonts w:ascii="Symbol" w:hAnsi="Symbol" w:hint="default"/>
       </w:rPr>
     </w:lvl>
     <w:lvl w:ilvl="7" w:tplc="A7B8D52C">
@@ -6558,7 +7089,7 @@
         <w:ind w:left="5760" w:hanging="360"/>
       </w:pPr>
       <w:rPr>
-        <w:rFonts w:hint="default" w:ascii="Courier New" w:hAnsi="Courier New"/>
+        <w:rFonts w:ascii="Courier New" w:hAnsi="Courier New" w:hint="default"/>
       </w:rPr>
     </w:lvl>
     <w:lvl w:ilvl="8" w:tplc="8D0C7D9E">
@@ -6570,7 +7101,7 @@
         <w:ind w:left="6480" w:hanging="360"/>
       </w:pPr>
       <w:rPr>
-        <w:rFonts w:hint="default" w:ascii="Wingdings" w:hAnsi="Wingdings"/>
+        <w:rFonts w:ascii="Wingdings" w:hAnsi="Wingdings" w:hint="default"/>
       </w:rPr>
     </w:lvl>
   </w:abstractNum>
@@ -6587,7 +7118,7 @@
         <w:ind w:left="720" w:hanging="360"/>
       </w:pPr>
       <w:rPr>
-        <w:rFonts w:hint="default" w:ascii="Symbol" w:hAnsi="Symbol"/>
+        <w:rFonts w:ascii="Symbol" w:hAnsi="Symbol" w:hint="default"/>
       </w:rPr>
     </w:lvl>
     <w:lvl w:ilvl="1" w:tplc="8D52F67C">
@@ -6599,7 +7130,7 @@
         <w:ind w:left="1440" w:hanging="360"/>
       </w:pPr>
       <w:rPr>
-        <w:rFonts w:hint="default" w:ascii="Courier New" w:hAnsi="Courier New"/>
+        <w:rFonts w:ascii="Courier New" w:hAnsi="Courier New" w:hint="default"/>
       </w:rPr>
     </w:lvl>
     <w:lvl w:ilvl="2" w:tplc="7AAC9426">
@@ -6611,7 +7142,7 @@
         <w:ind w:left="2160" w:hanging="360"/>
       </w:pPr>
       <w:rPr>
-        <w:rFonts w:hint="default" w:ascii="Wingdings" w:hAnsi="Wingdings"/>
+        <w:rFonts w:ascii="Wingdings" w:hAnsi="Wingdings" w:hint="default"/>
       </w:rPr>
     </w:lvl>
     <w:lvl w:ilvl="3" w:tplc="0EA65CAE">
@@ -6623,7 +7154,7 @@
         <w:ind w:left="2880" w:hanging="360"/>
       </w:pPr>
       <w:rPr>
-        <w:rFonts w:hint="default" w:ascii="Symbol" w:hAnsi="Symbol"/>
+        <w:rFonts w:ascii="Symbol" w:hAnsi="Symbol" w:hint="default"/>
       </w:rPr>
     </w:lvl>
     <w:lvl w:ilvl="4" w:tplc="F274FA18">
@@ -6635,7 +7166,7 @@
         <w:ind w:left="3600" w:hanging="360"/>
       </w:pPr>
       <w:rPr>
-        <w:rFonts w:hint="default" w:ascii="Courier New" w:hAnsi="Courier New"/>
+        <w:rFonts w:ascii="Courier New" w:hAnsi="Courier New" w:hint="default"/>
       </w:rPr>
     </w:lvl>
     <w:lvl w:ilvl="5" w:tplc="F938662A">
@@ -6647,7 +7178,7 @@
         <w:ind w:left="4320" w:hanging="360"/>
       </w:pPr>
       <w:rPr>
-        <w:rFonts w:hint="default" w:ascii="Wingdings" w:hAnsi="Wingdings"/>
+        <w:rFonts w:ascii="Wingdings" w:hAnsi="Wingdings" w:hint="default"/>
       </w:rPr>
     </w:lvl>
     <w:lvl w:ilvl="6" w:tplc="B7A83704">
@@ -6659,7 +7190,7 @@
         <w:ind w:left="5040" w:hanging="360"/>
       </w:pPr>
       <w:rPr>
-        <w:rFonts w:hint="default" w:ascii="Symbol" w:hAnsi="Symbol"/>
+        <w:rFonts w:ascii="Symbol" w:hAnsi="Symbol" w:hint="default"/>
       </w:rPr>
     </w:lvl>
     <w:lvl w:ilvl="7" w:tplc="EB802B02">
@@ -6671,7 +7202,7 @@
         <w:ind w:left="5760" w:hanging="360"/>
       </w:pPr>
       <w:rPr>
-        <w:rFonts w:hint="default" w:ascii="Courier New" w:hAnsi="Courier New"/>
+        <w:rFonts w:ascii="Courier New" w:hAnsi="Courier New" w:hint="default"/>
       </w:rPr>
     </w:lvl>
     <w:lvl w:ilvl="8" w:tplc="6FA68CF0">
@@ -6683,7 +7214,7 @@
         <w:ind w:left="6480" w:hanging="360"/>
       </w:pPr>
       <w:rPr>
-        <w:rFonts w:hint="default" w:ascii="Wingdings" w:hAnsi="Wingdings"/>
+        <w:rFonts w:ascii="Wingdings" w:hAnsi="Wingdings" w:hint="default"/>
       </w:rPr>
     </w:lvl>
   </w:abstractNum>
@@ -6700,7 +7231,7 @@
         <w:ind w:left="720" w:hanging="360"/>
       </w:pPr>
       <w:rPr>
-        <w:rFonts w:hint="default" w:ascii="Symbol" w:hAnsi="Symbol"/>
+        <w:rFonts w:ascii="Symbol" w:hAnsi="Symbol" w:hint="default"/>
       </w:rPr>
     </w:lvl>
     <w:lvl w:ilvl="1" w:tplc="0248EB78">
@@ -6712,7 +7243,7 @@
         <w:ind w:left="1440" w:hanging="360"/>
       </w:pPr>
       <w:rPr>
-        <w:rFonts w:hint="default" w:ascii="Courier New" w:hAnsi="Courier New"/>
+        <w:rFonts w:ascii="Courier New" w:hAnsi="Courier New" w:hint="default"/>
       </w:rPr>
     </w:lvl>
     <w:lvl w:ilvl="2" w:tplc="053E90A6">
@@ -6724,7 +7255,7 @@
         <w:ind w:left="2160" w:hanging="360"/>
       </w:pPr>
       <w:rPr>
-        <w:rFonts w:hint="default" w:ascii="Wingdings" w:hAnsi="Wingdings"/>
+        <w:rFonts w:ascii="Wingdings" w:hAnsi="Wingdings" w:hint="default"/>
       </w:rPr>
     </w:lvl>
     <w:lvl w:ilvl="3" w:tplc="A706050A">
@@ -6736,7 +7267,7 @@
         <w:ind w:left="2880" w:hanging="360"/>
       </w:pPr>
       <w:rPr>
-        <w:rFonts w:hint="default" w:ascii="Symbol" w:hAnsi="Symbol"/>
+        <w:rFonts w:ascii="Symbol" w:hAnsi="Symbol" w:hint="default"/>
       </w:rPr>
     </w:lvl>
     <w:lvl w:ilvl="4" w:tplc="ABA45532">
@@ -6748,7 +7279,7 @@
         <w:ind w:left="3600" w:hanging="360"/>
       </w:pPr>
       <w:rPr>
-        <w:rFonts w:hint="default" w:ascii="Courier New" w:hAnsi="Courier New"/>
+        <w:rFonts w:ascii="Courier New" w:hAnsi="Courier New" w:hint="default"/>
       </w:rPr>
     </w:lvl>
     <w:lvl w:ilvl="5" w:tplc="FA8207AE">
@@ -6760,7 +7291,7 @@
         <w:ind w:left="4320" w:hanging="360"/>
       </w:pPr>
       <w:rPr>
-        <w:rFonts w:hint="default" w:ascii="Wingdings" w:hAnsi="Wingdings"/>
+        <w:rFonts w:ascii="Wingdings" w:hAnsi="Wingdings" w:hint="default"/>
       </w:rPr>
     </w:lvl>
     <w:lvl w:ilvl="6" w:tplc="015C9710">
@@ -6772,7 +7303,7 @@
         <w:ind w:left="5040" w:hanging="360"/>
       </w:pPr>
       <w:rPr>
-        <w:rFonts w:hint="default" w:ascii="Symbol" w:hAnsi="Symbol"/>
+        <w:rFonts w:ascii="Symbol" w:hAnsi="Symbol" w:hint="default"/>
       </w:rPr>
     </w:lvl>
     <w:lvl w:ilvl="7" w:tplc="C052AF66">
@@ -6784,7 +7315,7 @@
         <w:ind w:left="5760" w:hanging="360"/>
       </w:pPr>
       <w:rPr>
-        <w:rFonts w:hint="default" w:ascii="Courier New" w:hAnsi="Courier New"/>
+        <w:rFonts w:ascii="Courier New" w:hAnsi="Courier New" w:hint="default"/>
       </w:rPr>
     </w:lvl>
     <w:lvl w:ilvl="8" w:tplc="6DFE4BFC">
@@ -6796,7 +7327,7 @@
         <w:ind w:left="6480" w:hanging="360"/>
       </w:pPr>
       <w:rPr>
-        <w:rFonts w:hint="default" w:ascii="Wingdings" w:hAnsi="Wingdings"/>
+        <w:rFonts w:ascii="Wingdings" w:hAnsi="Wingdings" w:hint="default"/>
       </w:rPr>
     </w:lvl>
   </w:abstractNum>
@@ -6813,7 +7344,7 @@
         <w:ind w:left="720" w:hanging="360"/>
       </w:pPr>
       <w:rPr>
-        <w:rFonts w:hint="default" w:ascii="Symbol" w:hAnsi="Symbol"/>
+        <w:rFonts w:ascii="Symbol" w:hAnsi="Symbol" w:hint="default"/>
       </w:rPr>
     </w:lvl>
     <w:lvl w:ilvl="1" w:tplc="6D12E856">
@@ -6825,7 +7356,7 @@
         <w:ind w:left="1440" w:hanging="360"/>
       </w:pPr>
       <w:rPr>
-        <w:rFonts w:hint="default" w:ascii="Courier New" w:hAnsi="Courier New"/>
+        <w:rFonts w:ascii="Courier New" w:hAnsi="Courier New" w:hint="default"/>
       </w:rPr>
     </w:lvl>
     <w:lvl w:ilvl="2" w:tplc="B976571E">
@@ -6837,7 +7368,7 @@
         <w:ind w:left="2160" w:hanging="360"/>
       </w:pPr>
       <w:rPr>
-        <w:rFonts w:hint="default" w:ascii="Wingdings" w:hAnsi="Wingdings"/>
+        <w:rFonts w:ascii="Wingdings" w:hAnsi="Wingdings" w:hint="default"/>
       </w:rPr>
     </w:lvl>
     <w:lvl w:ilvl="3" w:tplc="AED82006">
@@ -6849,7 +7380,7 @@
         <w:ind w:left="2880" w:hanging="360"/>
       </w:pPr>
       <w:rPr>
-        <w:rFonts w:hint="default" w:ascii="Symbol" w:hAnsi="Symbol"/>
+        <w:rFonts w:ascii="Symbol" w:hAnsi="Symbol" w:hint="default"/>
       </w:rPr>
     </w:lvl>
     <w:lvl w:ilvl="4" w:tplc="F476E220">
@@ -6861,7 +7392,7 @@
         <w:ind w:left="3600" w:hanging="360"/>
       </w:pPr>
       <w:rPr>
-        <w:rFonts w:hint="default" w:ascii="Courier New" w:hAnsi="Courier New"/>
+        <w:rFonts w:ascii="Courier New" w:hAnsi="Courier New" w:hint="default"/>
       </w:rPr>
     </w:lvl>
     <w:lvl w:ilvl="5" w:tplc="8348CEE0">
@@ -6873,7 +7404,7 @@
         <w:ind w:left="4320" w:hanging="360"/>
       </w:pPr>
       <w:rPr>
-        <w:rFonts w:hint="default" w:ascii="Wingdings" w:hAnsi="Wingdings"/>
+        <w:rFonts w:ascii="Wingdings" w:hAnsi="Wingdings" w:hint="default"/>
       </w:rPr>
     </w:lvl>
     <w:lvl w:ilvl="6" w:tplc="00C023AA">
@@ -6885,7 +7416,7 @@
         <w:ind w:left="5040" w:hanging="360"/>
       </w:pPr>
       <w:rPr>
-        <w:rFonts w:hint="default" w:ascii="Symbol" w:hAnsi="Symbol"/>
+        <w:rFonts w:ascii="Symbol" w:hAnsi="Symbol" w:hint="default"/>
       </w:rPr>
     </w:lvl>
     <w:lvl w:ilvl="7" w:tplc="9666532C">
@@ -6897,7 +7428,7 @@
         <w:ind w:left="5760" w:hanging="360"/>
       </w:pPr>
       <w:rPr>
-        <w:rFonts w:hint="default" w:ascii="Courier New" w:hAnsi="Courier New"/>
+        <w:rFonts w:ascii="Courier New" w:hAnsi="Courier New" w:hint="default"/>
       </w:rPr>
     </w:lvl>
     <w:lvl w:ilvl="8" w:tplc="3C3C5326">
@@ -6909,7 +7440,7 @@
         <w:ind w:left="6480" w:hanging="360"/>
       </w:pPr>
       <w:rPr>
-        <w:rFonts w:hint="default" w:ascii="Wingdings" w:hAnsi="Wingdings"/>
+        <w:rFonts w:ascii="Wingdings" w:hAnsi="Wingdings" w:hint="default"/>
       </w:rPr>
     </w:lvl>
   </w:abstractNum>
@@ -6926,7 +7457,7 @@
         <w:ind w:left="720" w:hanging="360"/>
       </w:pPr>
       <w:rPr>
-        <w:rFonts w:hint="default" w:ascii="Symbol" w:hAnsi="Symbol"/>
+        <w:rFonts w:ascii="Symbol" w:hAnsi="Symbol" w:hint="default"/>
       </w:rPr>
     </w:lvl>
     <w:lvl w:ilvl="1" w:tplc="2C92285C">
@@ -6938,7 +7469,7 @@
         <w:ind w:left="1440" w:hanging="360"/>
       </w:pPr>
       <w:rPr>
-        <w:rFonts w:hint="default" w:ascii="Courier New" w:hAnsi="Courier New"/>
+        <w:rFonts w:ascii="Courier New" w:hAnsi="Courier New" w:hint="default"/>
       </w:rPr>
     </w:lvl>
     <w:lvl w:ilvl="2" w:tplc="D696DA72">
@@ -6950,7 +7481,7 @@
         <w:ind w:left="2160" w:hanging="360"/>
       </w:pPr>
       <w:rPr>
-        <w:rFonts w:hint="default" w:ascii="Wingdings" w:hAnsi="Wingdings"/>
+        <w:rFonts w:ascii="Wingdings" w:hAnsi="Wingdings" w:hint="default"/>
       </w:rPr>
     </w:lvl>
     <w:lvl w:ilvl="3" w:tplc="F954BB6C">
@@ -6962,7 +7493,7 @@
         <w:ind w:left="2880" w:hanging="360"/>
       </w:pPr>
       <w:rPr>
-        <w:rFonts w:hint="default" w:ascii="Symbol" w:hAnsi="Symbol"/>
+        <w:rFonts w:ascii="Symbol" w:hAnsi="Symbol" w:hint="default"/>
       </w:rPr>
     </w:lvl>
     <w:lvl w:ilvl="4" w:tplc="B8029E2E">
@@ -6974,7 +7505,7 @@
         <w:ind w:left="3600" w:hanging="360"/>
       </w:pPr>
       <w:rPr>
-        <w:rFonts w:hint="default" w:ascii="Courier New" w:hAnsi="Courier New"/>
+        <w:rFonts w:ascii="Courier New" w:hAnsi="Courier New" w:hint="default"/>
       </w:rPr>
     </w:lvl>
     <w:lvl w:ilvl="5" w:tplc="C1FA140E">
@@ -6986,7 +7517,7 @@
         <w:ind w:left="4320" w:hanging="360"/>
       </w:pPr>
       <w:rPr>
-        <w:rFonts w:hint="default" w:ascii="Wingdings" w:hAnsi="Wingdings"/>
+        <w:rFonts w:ascii="Wingdings" w:hAnsi="Wingdings" w:hint="default"/>
       </w:rPr>
     </w:lvl>
     <w:lvl w:ilvl="6" w:tplc="A01826AA">
@@ -6998,7 +7529,7 @@
         <w:ind w:left="5040" w:hanging="360"/>
       </w:pPr>
       <w:rPr>
-        <w:rFonts w:hint="default" w:ascii="Symbol" w:hAnsi="Symbol"/>
+        <w:rFonts w:ascii="Symbol" w:hAnsi="Symbol" w:hint="default"/>
       </w:rPr>
     </w:lvl>
     <w:lvl w:ilvl="7" w:tplc="A528940C">
@@ -7010,7 +7541,7 @@
         <w:ind w:left="5760" w:hanging="360"/>
       </w:pPr>
       <w:rPr>
-        <w:rFonts w:hint="default" w:ascii="Courier New" w:hAnsi="Courier New"/>
+        <w:rFonts w:ascii="Courier New" w:hAnsi="Courier New" w:hint="default"/>
       </w:rPr>
     </w:lvl>
     <w:lvl w:ilvl="8" w:tplc="F6363F26">
@@ -7022,7 +7553,7 @@
         <w:ind w:left="6480" w:hanging="360"/>
       </w:pPr>
       <w:rPr>
-        <w:rFonts w:hint="default" w:ascii="Wingdings" w:hAnsi="Wingdings"/>
+        <w:rFonts w:ascii="Wingdings" w:hAnsi="Wingdings" w:hint="default"/>
       </w:rPr>
     </w:lvl>
   </w:abstractNum>
@@ -7039,7 +7570,7 @@
         <w:ind w:left="720" w:hanging="360"/>
       </w:pPr>
       <w:rPr>
-        <w:rFonts w:hint="default" w:ascii="Symbol" w:hAnsi="Symbol"/>
+        <w:rFonts w:ascii="Symbol" w:hAnsi="Symbol" w:hint="default"/>
       </w:rPr>
     </w:lvl>
     <w:lvl w:ilvl="1" w:tplc="17128C7A">
@@ -7051,7 +7582,7 @@
         <w:ind w:left="1440" w:hanging="360"/>
       </w:pPr>
       <w:rPr>
-        <w:rFonts w:hint="default" w:ascii="Courier New" w:hAnsi="Courier New"/>
+        <w:rFonts w:ascii="Courier New" w:hAnsi="Courier New" w:hint="default"/>
       </w:rPr>
     </w:lvl>
     <w:lvl w:ilvl="2" w:tplc="AFD40036">
@@ -7063,7 +7594,7 @@
         <w:ind w:left="2160" w:hanging="360"/>
       </w:pPr>
       <w:rPr>
-        <w:rFonts w:hint="default" w:ascii="Wingdings" w:hAnsi="Wingdings"/>
+        <w:rFonts w:ascii="Wingdings" w:hAnsi="Wingdings" w:hint="default"/>
       </w:rPr>
     </w:lvl>
     <w:lvl w:ilvl="3" w:tplc="67D6E014">
@@ -7075,7 +7606,7 @@
         <w:ind w:left="2880" w:hanging="360"/>
       </w:pPr>
       <w:rPr>
-        <w:rFonts w:hint="default" w:ascii="Symbol" w:hAnsi="Symbol"/>
+        <w:rFonts w:ascii="Symbol" w:hAnsi="Symbol" w:hint="default"/>
       </w:rPr>
     </w:lvl>
     <w:lvl w:ilvl="4" w:tplc="F2CAEFEA">
@@ -7087,7 +7618,7 @@
         <w:ind w:left="3600" w:hanging="360"/>
       </w:pPr>
       <w:rPr>
-        <w:rFonts w:hint="default" w:ascii="Courier New" w:hAnsi="Courier New"/>
+        <w:rFonts w:ascii="Courier New" w:hAnsi="Courier New" w:hint="default"/>
       </w:rPr>
     </w:lvl>
     <w:lvl w:ilvl="5" w:tplc="872E5F3C">
@@ -7099,7 +7630,7 @@
         <w:ind w:left="4320" w:hanging="360"/>
       </w:pPr>
       <w:rPr>
-        <w:rFonts w:hint="default" w:ascii="Wingdings" w:hAnsi="Wingdings"/>
+        <w:rFonts w:ascii="Wingdings" w:hAnsi="Wingdings" w:hint="default"/>
       </w:rPr>
     </w:lvl>
     <w:lvl w:ilvl="6" w:tplc="ECA65F6A">
@@ -7111,7 +7642,7 @@
         <w:ind w:left="5040" w:hanging="360"/>
       </w:pPr>
       <w:rPr>
-        <w:rFonts w:hint="default" w:ascii="Symbol" w:hAnsi="Symbol"/>
+        <w:rFonts w:ascii="Symbol" w:hAnsi="Symbol" w:hint="default"/>
       </w:rPr>
     </w:lvl>
     <w:lvl w:ilvl="7" w:tplc="D2B03714">
@@ -7123,7 +7654,7 @@
         <w:ind w:left="5760" w:hanging="360"/>
       </w:pPr>
       <w:rPr>
-        <w:rFonts w:hint="default" w:ascii="Courier New" w:hAnsi="Courier New"/>
+        <w:rFonts w:ascii="Courier New" w:hAnsi="Courier New" w:hint="default"/>
       </w:rPr>
     </w:lvl>
     <w:lvl w:ilvl="8" w:tplc="87A8A4A0">
@@ -7135,7 +7666,7 @@
         <w:ind w:left="6480" w:hanging="360"/>
       </w:pPr>
       <w:rPr>
-        <w:rFonts w:hint="default" w:ascii="Wingdings" w:hAnsi="Wingdings"/>
+        <w:rFonts w:ascii="Wingdings" w:hAnsi="Wingdings" w:hint="default"/>
       </w:rPr>
     </w:lvl>
   </w:abstractNum>
@@ -7152,7 +7683,7 @@
         <w:ind w:left="720" w:hanging="360"/>
       </w:pPr>
       <w:rPr>
-        <w:rFonts w:hint="default" w:ascii="Symbol" w:hAnsi="Symbol"/>
+        <w:rFonts w:ascii="Symbol" w:hAnsi="Symbol" w:hint="default"/>
       </w:rPr>
     </w:lvl>
     <w:lvl w:ilvl="1" w:tplc="CC2668EE">
@@ -7164,7 +7695,7 @@
         <w:ind w:left="1440" w:hanging="360"/>
       </w:pPr>
       <w:rPr>
-        <w:rFonts w:hint="default" w:ascii="Courier New" w:hAnsi="Courier New"/>
+        <w:rFonts w:ascii="Courier New" w:hAnsi="Courier New" w:hint="default"/>
       </w:rPr>
     </w:lvl>
     <w:lvl w:ilvl="2" w:tplc="03B460BC">
@@ -7176,7 +7707,7 @@
         <w:ind w:left="2160" w:hanging="360"/>
       </w:pPr>
       <w:rPr>
-        <w:rFonts w:hint="default" w:ascii="Wingdings" w:hAnsi="Wingdings"/>
+        <w:rFonts w:ascii="Wingdings" w:hAnsi="Wingdings" w:hint="default"/>
       </w:rPr>
     </w:lvl>
     <w:lvl w:ilvl="3" w:tplc="A6FA4FD8">
@@ -7188,7 +7719,7 @@
         <w:ind w:left="2880" w:hanging="360"/>
       </w:pPr>
       <w:rPr>
-        <w:rFonts w:hint="default" w:ascii="Symbol" w:hAnsi="Symbol"/>
+        <w:rFonts w:ascii="Symbol" w:hAnsi="Symbol" w:hint="default"/>
       </w:rPr>
     </w:lvl>
     <w:lvl w:ilvl="4" w:tplc="8722C214">
@@ -7200,7 +7731,7 @@
         <w:ind w:left="3600" w:hanging="360"/>
       </w:pPr>
       <w:rPr>
-        <w:rFonts w:hint="default" w:ascii="Courier New" w:hAnsi="Courier New"/>
+        <w:rFonts w:ascii="Courier New" w:hAnsi="Courier New" w:hint="default"/>
       </w:rPr>
     </w:lvl>
     <w:lvl w:ilvl="5" w:tplc="F732B980">
@@ -7212,7 +7743,7 @@
         <w:ind w:left="4320" w:hanging="360"/>
       </w:pPr>
       <w:rPr>
-        <w:rFonts w:hint="default" w:ascii="Wingdings" w:hAnsi="Wingdings"/>
+        <w:rFonts w:ascii="Wingdings" w:hAnsi="Wingdings" w:hint="default"/>
       </w:rPr>
     </w:lvl>
     <w:lvl w:ilvl="6" w:tplc="FACAAEDC">
@@ -7224,7 +7755,7 @@
         <w:ind w:left="5040" w:hanging="360"/>
       </w:pPr>
       <w:rPr>
-        <w:rFonts w:hint="default" w:ascii="Symbol" w:hAnsi="Symbol"/>
+        <w:rFonts w:ascii="Symbol" w:hAnsi="Symbol" w:hint="default"/>
       </w:rPr>
     </w:lvl>
     <w:lvl w:ilvl="7" w:tplc="A0AC5B54">
@@ -7236,7 +7767,7 @@
         <w:ind w:left="5760" w:hanging="360"/>
       </w:pPr>
       <w:rPr>
-        <w:rFonts w:hint="default" w:ascii="Courier New" w:hAnsi="Courier New"/>
+        <w:rFonts w:ascii="Courier New" w:hAnsi="Courier New" w:hint="default"/>
       </w:rPr>
     </w:lvl>
     <w:lvl w:ilvl="8" w:tplc="18F85C6A">
@@ -7248,7 +7779,7 @@
         <w:ind w:left="6480" w:hanging="360"/>
       </w:pPr>
       <w:rPr>
-        <w:rFonts w:hint="default" w:ascii="Wingdings" w:hAnsi="Wingdings"/>
+        <w:rFonts w:ascii="Wingdings" w:hAnsi="Wingdings" w:hint="default"/>
       </w:rPr>
     </w:lvl>
   </w:abstractNum>
@@ -7265,7 +7796,7 @@
         <w:ind w:left="720" w:hanging="360"/>
       </w:pPr>
       <w:rPr>
-        <w:rFonts w:hint="default" w:ascii="Symbol" w:hAnsi="Symbol"/>
+        <w:rFonts w:ascii="Symbol" w:hAnsi="Symbol" w:hint="default"/>
       </w:rPr>
     </w:lvl>
     <w:lvl w:ilvl="1" w:tplc="F2D6BA1E">
@@ -7277,7 +7808,7 @@
         <w:ind w:left="1440" w:hanging="360"/>
       </w:pPr>
       <w:rPr>
-        <w:rFonts w:hint="default" w:ascii="Courier New" w:hAnsi="Courier New"/>
+        <w:rFonts w:ascii="Courier New" w:hAnsi="Courier New" w:hint="default"/>
       </w:rPr>
     </w:lvl>
     <w:lvl w:ilvl="2" w:tplc="BFB66466">
@@ -7289,7 +7820,7 @@
         <w:ind w:left="2160" w:hanging="360"/>
       </w:pPr>
       <w:rPr>
-        <w:rFonts w:hint="default" w:ascii="Wingdings" w:hAnsi="Wingdings"/>
+        <w:rFonts w:ascii="Wingdings" w:hAnsi="Wingdings" w:hint="default"/>
       </w:rPr>
     </w:lvl>
     <w:lvl w:ilvl="3" w:tplc="0DB65240">
@@ -7301,7 +7832,7 @@
         <w:ind w:left="2880" w:hanging="360"/>
       </w:pPr>
       <w:rPr>
-        <w:rFonts w:hint="default" w:ascii="Symbol" w:hAnsi="Symbol"/>
+        <w:rFonts w:ascii="Symbol" w:hAnsi="Symbol" w:hint="default"/>
       </w:rPr>
     </w:lvl>
     <w:lvl w:ilvl="4" w:tplc="DA767174">
@@ -7313,7 +7844,7 @@
         <w:ind w:left="3600" w:hanging="360"/>
       </w:pPr>
       <w:rPr>
-        <w:rFonts w:hint="default" w:ascii="Courier New" w:hAnsi="Courier New"/>
+        <w:rFonts w:ascii="Courier New" w:hAnsi="Courier New" w:hint="default"/>
       </w:rPr>
     </w:lvl>
     <w:lvl w:ilvl="5" w:tplc="07408300">
@@ -7325,7 +7856,7 @@
         <w:ind w:left="4320" w:hanging="360"/>
       </w:pPr>
       <w:rPr>
-        <w:rFonts w:hint="default" w:ascii="Wingdings" w:hAnsi="Wingdings"/>
+        <w:rFonts w:ascii="Wingdings" w:hAnsi="Wingdings" w:hint="default"/>
       </w:rPr>
     </w:lvl>
     <w:lvl w:ilvl="6" w:tplc="F6B06E50">
@@ -7337,7 +7868,7 @@
         <w:ind w:left="5040" w:hanging="360"/>
       </w:pPr>
       <w:rPr>
-        <w:rFonts w:hint="default" w:ascii="Symbol" w:hAnsi="Symbol"/>
+        <w:rFonts w:ascii="Symbol" w:hAnsi="Symbol" w:hint="default"/>
       </w:rPr>
     </w:lvl>
     <w:lvl w:ilvl="7" w:tplc="5A32A61A">
@@ -7349,7 +7880,7 @@
         <w:ind w:left="5760" w:hanging="360"/>
       </w:pPr>
       <w:rPr>
-        <w:rFonts w:hint="default" w:ascii="Courier New" w:hAnsi="Courier New"/>
+        <w:rFonts w:ascii="Courier New" w:hAnsi="Courier New" w:hint="default"/>
       </w:rPr>
     </w:lvl>
     <w:lvl w:ilvl="8" w:tplc="A93CCE66">
@@ -7361,7 +7892,7 @@
         <w:ind w:left="6480" w:hanging="360"/>
       </w:pPr>
       <w:rPr>
-        <w:rFonts w:hint="default" w:ascii="Wingdings" w:hAnsi="Wingdings"/>
+        <w:rFonts w:ascii="Wingdings" w:hAnsi="Wingdings" w:hint="default"/>
       </w:rPr>
     </w:lvl>
   </w:abstractNum>
@@ -7378,7 +7909,7 @@
         <w:ind w:left="720" w:hanging="360"/>
       </w:pPr>
       <w:rPr>
-        <w:rFonts w:hint="default" w:ascii="Symbol" w:hAnsi="Symbol"/>
+        <w:rFonts w:ascii="Symbol" w:hAnsi="Symbol" w:hint="default"/>
       </w:rPr>
     </w:lvl>
     <w:lvl w:ilvl="1" w:tplc="6BB68372">
@@ -7390,7 +7921,7 @@
         <w:ind w:left="1440" w:hanging="360"/>
       </w:pPr>
       <w:rPr>
-        <w:rFonts w:hint="default" w:ascii="Courier New" w:hAnsi="Courier New"/>
+        <w:rFonts w:ascii="Courier New" w:hAnsi="Courier New" w:hint="default"/>
       </w:rPr>
     </w:lvl>
     <w:lvl w:ilvl="2" w:tplc="1854BBA4">
@@ -7402,7 +7933,7 @@
         <w:ind w:left="2160" w:hanging="360"/>
       </w:pPr>
       <w:rPr>
-        <w:rFonts w:hint="default" w:ascii="Wingdings" w:hAnsi="Wingdings"/>
+        <w:rFonts w:ascii="Wingdings" w:hAnsi="Wingdings" w:hint="default"/>
       </w:rPr>
     </w:lvl>
     <w:lvl w:ilvl="3" w:tplc="F9721E2C">
@@ -7414,7 +7945,7 @@
         <w:ind w:left="2880" w:hanging="360"/>
       </w:pPr>
       <w:rPr>
-        <w:rFonts w:hint="default" w:ascii="Symbol" w:hAnsi="Symbol"/>
+        <w:rFonts w:ascii="Symbol" w:hAnsi="Symbol" w:hint="default"/>
       </w:rPr>
     </w:lvl>
     <w:lvl w:ilvl="4" w:tplc="F7926112">
@@ -7426,7 +7957,7 @@
         <w:ind w:left="3600" w:hanging="360"/>
       </w:pPr>
       <w:rPr>
-        <w:rFonts w:hint="default" w:ascii="Courier New" w:hAnsi="Courier New"/>
+        <w:rFonts w:ascii="Courier New" w:hAnsi="Courier New" w:hint="default"/>
       </w:rPr>
     </w:lvl>
     <w:lvl w:ilvl="5" w:tplc="5F2CB968">
@@ -7438,7 +7969,7 @@
         <w:ind w:left="4320" w:hanging="360"/>
       </w:pPr>
       <w:rPr>
-        <w:rFonts w:hint="default" w:ascii="Wingdings" w:hAnsi="Wingdings"/>
+        <w:rFonts w:ascii="Wingdings" w:hAnsi="Wingdings" w:hint="default"/>
       </w:rPr>
     </w:lvl>
     <w:lvl w:ilvl="6" w:tplc="5066EDCA">
@@ -7450,7 +7981,7 @@
         <w:ind w:left="5040" w:hanging="360"/>
       </w:pPr>
       <w:rPr>
-        <w:rFonts w:hint="default" w:ascii="Symbol" w:hAnsi="Symbol"/>
+        <w:rFonts w:ascii="Symbol" w:hAnsi="Symbol" w:hint="default"/>
       </w:rPr>
     </w:lvl>
     <w:lvl w:ilvl="7" w:tplc="E550BF52">
@@ -7462,7 +7993,7 @@
         <w:ind w:left="5760" w:hanging="360"/>
       </w:pPr>
       <w:rPr>
-        <w:rFonts w:hint="default" w:ascii="Courier New" w:hAnsi="Courier New"/>
+        <w:rFonts w:ascii="Courier New" w:hAnsi="Courier New" w:hint="default"/>
       </w:rPr>
     </w:lvl>
     <w:lvl w:ilvl="8" w:tplc="2914705A">
@@ -7474,7 +8005,7 @@
         <w:ind w:left="6480" w:hanging="360"/>
       </w:pPr>
       <w:rPr>
-        <w:rFonts w:hint="default" w:ascii="Wingdings" w:hAnsi="Wingdings"/>
+        <w:rFonts w:ascii="Wingdings" w:hAnsi="Wingdings" w:hint="default"/>
       </w:rPr>
     </w:lvl>
   </w:abstractNum>
@@ -7491,7 +8022,7 @@
         <w:ind w:left="720" w:hanging="360"/>
       </w:pPr>
       <w:rPr>
-        <w:rFonts w:hint="default" w:ascii="Symbol" w:hAnsi="Symbol"/>
+        <w:rFonts w:ascii="Symbol" w:hAnsi="Symbol" w:hint="default"/>
       </w:rPr>
     </w:lvl>
     <w:lvl w:ilvl="1" w:tplc="25D24F86">
@@ -7503,7 +8034,7 @@
         <w:ind w:left="1440" w:hanging="360"/>
       </w:pPr>
       <w:rPr>
-        <w:rFonts w:hint="default" w:ascii="Courier New" w:hAnsi="Courier New"/>
+        <w:rFonts w:ascii="Courier New" w:hAnsi="Courier New" w:hint="default"/>
       </w:rPr>
     </w:lvl>
     <w:lvl w:ilvl="2" w:tplc="4EA45DF2">
@@ -7515,7 +8046,7 @@
         <w:ind w:left="2160" w:hanging="360"/>
       </w:pPr>
       <w:rPr>
-        <w:rFonts w:hint="default" w:ascii="Wingdings" w:hAnsi="Wingdings"/>
+        <w:rFonts w:ascii="Wingdings" w:hAnsi="Wingdings" w:hint="default"/>
       </w:rPr>
     </w:lvl>
     <w:lvl w:ilvl="3" w:tplc="9C0CFF30">
@@ -7527,7 +8058,7 @@
         <w:ind w:left="2880" w:hanging="360"/>
       </w:pPr>
       <w:rPr>
-        <w:rFonts w:hint="default" w:ascii="Symbol" w:hAnsi="Symbol"/>
+        <w:rFonts w:ascii="Symbol" w:hAnsi="Symbol" w:hint="default"/>
       </w:rPr>
     </w:lvl>
     <w:lvl w:ilvl="4" w:tplc="5F406CF0">
@@ -7539,7 +8070,7 @@
         <w:ind w:left="3600" w:hanging="360"/>
       </w:pPr>
       <w:rPr>
-        <w:rFonts w:hint="default" w:ascii="Courier New" w:hAnsi="Courier New"/>
+        <w:rFonts w:ascii="Courier New" w:hAnsi="Courier New" w:hint="default"/>
       </w:rPr>
     </w:lvl>
     <w:lvl w:ilvl="5" w:tplc="8FDC86EC">
@@ -7551,7 +8082,7 @@
         <w:ind w:left="4320" w:hanging="360"/>
       </w:pPr>
       <w:rPr>
-        <w:rFonts w:hint="default" w:ascii="Wingdings" w:hAnsi="Wingdings"/>
+        <w:rFonts w:ascii="Wingdings" w:hAnsi="Wingdings" w:hint="default"/>
       </w:rPr>
     </w:lvl>
     <w:lvl w:ilvl="6" w:tplc="780CE620">
@@ -7563,7 +8094,7 @@
         <w:ind w:left="5040" w:hanging="360"/>
       </w:pPr>
       <w:rPr>
-        <w:rFonts w:hint="default" w:ascii="Symbol" w:hAnsi="Symbol"/>
+        <w:rFonts w:ascii="Symbol" w:hAnsi="Symbol" w:hint="default"/>
       </w:rPr>
     </w:lvl>
     <w:lvl w:ilvl="7" w:tplc="0ACC7052">
@@ -7575,7 +8106,7 @@
         <w:ind w:left="5760" w:hanging="360"/>
       </w:pPr>
       <w:rPr>
-        <w:rFonts w:hint="default" w:ascii="Courier New" w:hAnsi="Courier New"/>
+        <w:rFonts w:ascii="Courier New" w:hAnsi="Courier New" w:hint="default"/>
       </w:rPr>
     </w:lvl>
     <w:lvl w:ilvl="8" w:tplc="7C5A1820">
@@ -7587,7 +8118,7 @@
         <w:ind w:left="6480" w:hanging="360"/>
       </w:pPr>
       <w:rPr>
-        <w:rFonts w:hint="default" w:ascii="Wingdings" w:hAnsi="Wingdings"/>
+        <w:rFonts w:ascii="Wingdings" w:hAnsi="Wingdings" w:hint="default"/>
       </w:rPr>
     </w:lvl>
   </w:abstractNum>
@@ -7604,7 +8135,7 @@
         <w:ind w:left="720" w:hanging="360"/>
       </w:pPr>
       <w:rPr>
-        <w:rFonts w:hint="default" w:ascii="Symbol" w:hAnsi="Symbol"/>
+        <w:rFonts w:ascii="Symbol" w:hAnsi="Symbol" w:hint="default"/>
       </w:rPr>
     </w:lvl>
     <w:lvl w:ilvl="1" w:tplc="8244EBCC">
@@ -7616,7 +8147,7 @@
         <w:ind w:left="1440" w:hanging="360"/>
       </w:pPr>
       <w:rPr>
-        <w:rFonts w:hint="default" w:ascii="Courier New" w:hAnsi="Courier New"/>
+        <w:rFonts w:ascii="Courier New" w:hAnsi="Courier New" w:hint="default"/>
       </w:rPr>
     </w:lvl>
     <w:lvl w:ilvl="2" w:tplc="8346A790">
@@ -7628,7 +8159,7 @@
         <w:ind w:left="2160" w:hanging="360"/>
       </w:pPr>
       <w:rPr>
-        <w:rFonts w:hint="default" w:ascii="Wingdings" w:hAnsi="Wingdings"/>
+        <w:rFonts w:ascii="Wingdings" w:hAnsi="Wingdings" w:hint="default"/>
       </w:rPr>
     </w:lvl>
     <w:lvl w:ilvl="3" w:tplc="E9C4C7B4">
@@ -7640,7 +8171,7 @@
         <w:ind w:left="2880" w:hanging="360"/>
       </w:pPr>
       <w:rPr>
-        <w:rFonts w:hint="default" w:ascii="Symbol" w:hAnsi="Symbol"/>
+        <w:rFonts w:ascii="Symbol" w:hAnsi="Symbol" w:hint="default"/>
       </w:rPr>
     </w:lvl>
     <w:lvl w:ilvl="4" w:tplc="B888C9E4">
@@ -7652,7 +8183,7 @@
         <w:ind w:left="3600" w:hanging="360"/>
       </w:pPr>
       <w:rPr>
-        <w:rFonts w:hint="default" w:ascii="Courier New" w:hAnsi="Courier New"/>
+        <w:rFonts w:ascii="Courier New" w:hAnsi="Courier New" w:hint="default"/>
       </w:rPr>
     </w:lvl>
     <w:lvl w:ilvl="5" w:tplc="E8663B3A">
@@ -7664,7 +8195,7 @@
         <w:ind w:left="4320" w:hanging="360"/>
       </w:pPr>
       <w:rPr>
-        <w:rFonts w:hint="default" w:ascii="Wingdings" w:hAnsi="Wingdings"/>
+        <w:rFonts w:ascii="Wingdings" w:hAnsi="Wingdings" w:hint="default"/>
       </w:rPr>
     </w:lvl>
     <w:lvl w:ilvl="6" w:tplc="99AE0CE8">
@@ -7676,7 +8207,7 @@
         <w:ind w:left="5040" w:hanging="360"/>
       </w:pPr>
       <w:rPr>
-        <w:rFonts w:hint="default" w:ascii="Symbol" w:hAnsi="Symbol"/>
+        <w:rFonts w:ascii="Symbol" w:hAnsi="Symbol" w:hint="default"/>
       </w:rPr>
     </w:lvl>
     <w:lvl w:ilvl="7" w:tplc="8F16A520">
@@ -7688,7 +8219,7 @@
         <w:ind w:left="5760" w:hanging="360"/>
       </w:pPr>
       <w:rPr>
-        <w:rFonts w:hint="default" w:ascii="Courier New" w:hAnsi="Courier New"/>
+        <w:rFonts w:ascii="Courier New" w:hAnsi="Courier New" w:hint="default"/>
       </w:rPr>
     </w:lvl>
     <w:lvl w:ilvl="8" w:tplc="66703082">
@@ -7700,7 +8231,7 @@
         <w:ind w:left="6480" w:hanging="360"/>
       </w:pPr>
       <w:rPr>
-        <w:rFonts w:hint="default" w:ascii="Wingdings" w:hAnsi="Wingdings"/>
+        <w:rFonts w:ascii="Wingdings" w:hAnsi="Wingdings" w:hint="default"/>
       </w:rPr>
     </w:lvl>
   </w:abstractNum>
@@ -7786,11 +8317,11 @@
 </file>
 
 <file path=word/styles.xml><?xml version="1.0" encoding="utf-8"?>
-<w:styles xmlns:wp14="http://schemas.microsoft.com/office/word/2010/wordprocessingDrawing" xmlns:mc="http://schemas.openxmlformats.org/markup-compatibility/2006" xmlns:r="http://schemas.openxmlformats.org/officeDocument/2006/relationships" xmlns:w="http://schemas.openxmlformats.org/wordprocessingml/2006/main" xmlns:w14="http://schemas.microsoft.com/office/word/2010/wordml" xmlns:w15="http://schemas.microsoft.com/office/word/2012/wordml" xmlns:w16cex="http://schemas.microsoft.com/office/word/2018/wordml/cex" xmlns:w16cid="http://schemas.microsoft.com/office/word/2016/wordml/cid" xmlns:w16="http://schemas.microsoft.com/office/word/2018/wordml" xmlns:w16du="http://schemas.microsoft.com/office/word/2023/wordml/word16du" xmlns:w16sdtdh="http://schemas.microsoft.com/office/word/2020/wordml/sdtdatahash" xmlns:w16se="http://schemas.microsoft.com/office/word/2015/wordml/symex" mc:Ignorable="w14 w15 w16se w16cid w16 w16cex w16sdtdh w16du wp14">
+<w:styles xmlns:mc="http://schemas.openxmlformats.org/markup-compatibility/2006" xmlns:r="http://schemas.openxmlformats.org/officeDocument/2006/relationships" xmlns:w="http://schemas.openxmlformats.org/wordprocessingml/2006/main" xmlns:w14="http://schemas.microsoft.com/office/word/2010/wordml" xmlns:w15="http://schemas.microsoft.com/office/word/2012/wordml" xmlns:w16cex="http://schemas.microsoft.com/office/word/2018/wordml/cex" xmlns:w16cid="http://schemas.microsoft.com/office/word/2016/wordml/cid" xmlns:w16="http://schemas.microsoft.com/office/word/2018/wordml" xmlns:w16du="http://schemas.microsoft.com/office/word/2023/wordml/word16du" xmlns:w16sdtdh="http://schemas.microsoft.com/office/word/2020/wordml/sdtdatahash" xmlns:w16se="http://schemas.microsoft.com/office/word/2015/wordml/symex" mc:Ignorable="w14 w15 w16se w16cid w16 w16cex w16sdtdh w16du">
   <w:docDefaults>
     <w:rPrDefault>
       <w:rPr>
-        <w:rFonts w:ascii="Arial" w:hAnsi="Arial" w:eastAsia="Arial" w:cs="Arial"/>
+        <w:rFonts w:ascii="Arial" w:eastAsia="Arial" w:hAnsi="Arial" w:cs="Arial"/>
         <w:sz w:val="22"/>
         <w:szCs w:val="22"/>
         <w:lang w:val="en-US" w:eastAsia="en-US" w:bidi="ar-SA"/>
@@ -7805,14 +8336,14 @@
   <w:latentStyles w:defLockedState="0" w:defUIPriority="99" w:defSemiHidden="0" w:defUnhideWhenUsed="0" w:defQFormat="0" w:count="376">
     <w:lsdException w:name="Normal" w:uiPriority="0" w:qFormat="1"/>
     <w:lsdException w:name="heading 1" w:uiPriority="9" w:qFormat="1"/>
-    <w:lsdException w:name="heading 2" w:uiPriority="9" w:semiHidden="1" w:unhideWhenUsed="1" w:qFormat="1"/>
-    <w:lsdException w:name="heading 3" w:uiPriority="9" w:semiHidden="1" w:unhideWhenUsed="1" w:qFormat="1"/>
-    <w:lsdException w:name="heading 4" w:uiPriority="9" w:semiHidden="1" w:unhideWhenUsed="1" w:qFormat="1"/>
-    <w:lsdException w:name="heading 5" w:uiPriority="9" w:semiHidden="1" w:unhideWhenUsed="1" w:qFormat="1"/>
-    <w:lsdException w:name="heading 6" w:uiPriority="9" w:semiHidden="1" w:unhideWhenUsed="1" w:qFormat="1"/>
-    <w:lsdException w:name="heading 7" w:uiPriority="9" w:semiHidden="1" w:unhideWhenUsed="1" w:qFormat="1"/>
-    <w:lsdException w:name="heading 8" w:uiPriority="9" w:semiHidden="1" w:unhideWhenUsed="1" w:qFormat="1"/>
-    <w:lsdException w:name="heading 9" w:uiPriority="9" w:semiHidden="1" w:unhideWhenUsed="1" w:qFormat="1"/>
+    <w:lsdException w:name="heading 2" w:semiHidden="1" w:uiPriority="9" w:unhideWhenUsed="1" w:qFormat="1"/>
+    <w:lsdException w:name="heading 3" w:semiHidden="1" w:uiPriority="9" w:unhideWhenUsed="1" w:qFormat="1"/>
+    <w:lsdException w:name="heading 4" w:semiHidden="1" w:uiPriority="9" w:unhideWhenUsed="1" w:qFormat="1"/>
+    <w:lsdException w:name="heading 5" w:semiHidden="1" w:uiPriority="9" w:unhideWhenUsed="1" w:qFormat="1"/>
+    <w:lsdException w:name="heading 6" w:semiHidden="1" w:uiPriority="9" w:unhideWhenUsed="1" w:qFormat="1"/>
+    <w:lsdException w:name="heading 7" w:semiHidden="1" w:uiPriority="9" w:unhideWhenUsed="1" w:qFormat="1"/>
+    <w:lsdException w:name="heading 8" w:semiHidden="1" w:uiPriority="9" w:unhideWhenUsed="1" w:qFormat="1"/>
+    <w:lsdException w:name="heading 9" w:semiHidden="1" w:uiPriority="9" w:unhideWhenUsed="1" w:qFormat="1"/>
     <w:lsdException w:name="index 1" w:semiHidden="1" w:unhideWhenUsed="1"/>
     <w:lsdException w:name="index 2" w:semiHidden="1" w:unhideWhenUsed="1"/>
     <w:lsdException w:name="index 3" w:semiHidden="1" w:unhideWhenUsed="1"/>
@@ -7822,22 +8353,22 @@
     <w:lsdException w:name="index 7" w:semiHidden="1" w:unhideWhenUsed="1"/>
     <w:lsdException w:name="index 8" w:semiHidden="1" w:unhideWhenUsed="1"/>
     <w:lsdException w:name="index 9" w:semiHidden="1" w:unhideWhenUsed="1"/>
-    <w:lsdException w:name="toc 1" w:uiPriority="39" w:semiHidden="1" w:unhideWhenUsed="1"/>
-    <w:lsdException w:name="toc 2" w:uiPriority="39" w:semiHidden="1" w:unhideWhenUsed="1"/>
-    <w:lsdException w:name="toc 3" w:uiPriority="39" w:semiHidden="1" w:unhideWhenUsed="1"/>
-    <w:lsdException w:name="toc 4" w:uiPriority="39" w:semiHidden="1" w:unhideWhenUsed="1"/>
-    <w:lsdException w:name="toc 5" w:uiPriority="39" w:semiHidden="1" w:unhideWhenUsed="1"/>
-    <w:lsdException w:name="toc 6" w:uiPriority="39" w:semiHidden="1" w:unhideWhenUsed="1"/>
-    <w:lsdException w:name="toc 7" w:uiPriority="39" w:semiHidden="1" w:unhideWhenUsed="1"/>
-    <w:lsdException w:name="toc 8" w:uiPriority="39" w:semiHidden="1" w:unhideWhenUsed="1"/>
-    <w:lsdException w:name="toc 9" w:uiPriority="39" w:semiHidden="1" w:unhideWhenUsed="1"/>
+    <w:lsdException w:name="toc 1" w:semiHidden="1" w:uiPriority="39" w:unhideWhenUsed="1"/>
+    <w:lsdException w:name="toc 2" w:semiHidden="1" w:uiPriority="39" w:unhideWhenUsed="1"/>
+    <w:lsdException w:name="toc 3" w:semiHidden="1" w:uiPriority="39" w:unhideWhenUsed="1"/>
+    <w:lsdException w:name="toc 4" w:semiHidden="1" w:uiPriority="39" w:unhideWhenUsed="1"/>
+    <w:lsdException w:name="toc 5" w:semiHidden="1" w:uiPriority="39" w:unhideWhenUsed="1"/>
+    <w:lsdException w:name="toc 6" w:semiHidden="1" w:uiPriority="39" w:unhideWhenUsed="1"/>
+    <w:lsdException w:name="toc 7" w:semiHidden="1" w:uiPriority="39" w:unhideWhenUsed="1"/>
+    <w:lsdException w:name="toc 8" w:semiHidden="1" w:uiPriority="39" w:unhideWhenUsed="1"/>
+    <w:lsdException w:name="toc 9" w:semiHidden="1" w:uiPriority="39" w:unhideWhenUsed="1"/>
     <w:lsdException w:name="Normal Indent" w:semiHidden="1" w:unhideWhenUsed="1"/>
     <w:lsdException w:name="footnote text" w:semiHidden="1" w:unhideWhenUsed="1"/>
     <w:lsdException w:name="annotation text" w:semiHidden="1" w:unhideWhenUsed="1"/>
     <w:lsdException w:name="header" w:semiHidden="1" w:unhideWhenUsed="1"/>
     <w:lsdException w:name="footer" w:semiHidden="1" w:unhideWhenUsed="1"/>
     <w:lsdException w:name="index heading" w:semiHidden="1" w:unhideWhenUsed="1"/>
-    <w:lsdException w:name="caption" w:uiPriority="35" w:semiHidden="1" w:unhideWhenUsed="1" w:qFormat="1"/>
+    <w:lsdException w:name="caption" w:semiHidden="1" w:uiPriority="35" w:unhideWhenUsed="1" w:qFormat="1"/>
     <w:lsdException w:name="table of figures" w:semiHidden="1" w:unhideWhenUsed="1"/>
     <w:lsdException w:name="envelope address" w:semiHidden="1" w:unhideWhenUsed="1"/>
     <w:lsdException w:name="envelope return" w:semiHidden="1" w:unhideWhenUsed="1"/>
@@ -7868,7 +8399,7 @@
     <w:lsdException w:name="Title" w:uiPriority="10" w:qFormat="1"/>
     <w:lsdException w:name="Closing" w:semiHidden="1" w:unhideWhenUsed="1"/>
     <w:lsdException w:name="Signature" w:semiHidden="1" w:unhideWhenUsed="1"/>
-    <w:lsdException w:name="Default Paragraph Font" w:uiPriority="1" w:semiHidden="1" w:unhideWhenUsed="1"/>
+    <w:lsdException w:name="Default Paragraph Font" w:semiHidden="1" w:uiPriority="1" w:unhideWhenUsed="1"/>
     <w:lsdException w:name="Body Text" w:semiHidden="1" w:unhideWhenUsed="1"/>
     <w:lsdException w:name="Body Text Indent" w:semiHidden="1" w:unhideWhenUsed="1"/>
     <w:lsdException w:name="List Continue" w:semiHidden="1" w:unhideWhenUsed="1"/>
@@ -8068,8 +8599,8 @@
     <w:lsdException w:name="Subtle Reference" w:uiPriority="31" w:qFormat="1"/>
     <w:lsdException w:name="Intense Reference" w:uiPriority="32" w:qFormat="1"/>
     <w:lsdException w:name="Book Title" w:uiPriority="33" w:qFormat="1"/>
-    <w:lsdException w:name="Bibliography" w:uiPriority="37" w:semiHidden="1" w:unhideWhenUsed="1"/>
-    <w:lsdException w:name="TOC Heading" w:uiPriority="39" w:semiHidden="1" w:unhideWhenUsed="1" w:qFormat="1"/>
+    <w:lsdException w:name="Bibliography" w:semiHidden="1" w:uiPriority="37" w:unhideWhenUsed="1"/>
+    <w:lsdException w:name="TOC Heading" w:semiHidden="1" w:uiPriority="39" w:unhideWhenUsed="1" w:qFormat="1"/>
     <w:lsdException w:name="Plain Table 1" w:uiPriority="41"/>
     <w:lsdException w:name="Plain Table 2" w:uiPriority="42"/>
     <w:lsdException w:name="Plain Table 3" w:uiPriority="43"/>
@@ -8180,7 +8711,7 @@
     <w:lsdException w:name="Unresolved Mention" w:semiHidden="1" w:unhideWhenUsed="1"/>
     <w:lsdException w:name="Smart Link" w:semiHidden="1" w:unhideWhenUsed="1"/>
   </w:latentStyles>
-  <w:style w:type="paragraph" w:styleId="Normal" w:default="1">
+  <w:style w:type="paragraph" w:default="1" w:styleId="Normal">
     <w:name w:val="Normal"/>
     <w:qFormat/>
   </w:style>
@@ -8249,7 +8780,7 @@
       <w:outlineLvl w:val="3"/>
     </w:pPr>
     <w:rPr>
-      <w:rFonts w:ascii="Cambria" w:hAnsi="Cambria" w:eastAsia="Cambria" w:cs="Cambria"/>
+      <w:rFonts w:ascii="Cambria" w:eastAsia="Cambria" w:hAnsi="Cambria" w:cs="Cambria"/>
       <w:b/>
       <w:i/>
       <w:color w:val="4F81BD"/>
@@ -8293,13 +8824,13 @@
       <w:szCs w:val="20"/>
     </w:rPr>
   </w:style>
-  <w:style w:type="character" w:styleId="DefaultParagraphFont" w:default="1">
+  <w:style w:type="character" w:default="1" w:styleId="DefaultParagraphFont">
     <w:name w:val="Default Paragraph Font"/>
     <w:uiPriority w:val="1"/>
     <w:semiHidden/>
     <w:unhideWhenUsed/>
   </w:style>
-  <w:style w:type="table" w:styleId="TableNormal" w:default="1">
+  <w:style w:type="table" w:default="1" w:styleId="TableNormal">
     <w:name w:val="Normal Table"/>
     <w:uiPriority w:val="99"/>
     <w:semiHidden/>
@@ -8314,7 +8845,7 @@
       </w:tblCellMar>
     </w:tblPr>
   </w:style>
-  <w:style w:type="numbering" w:styleId="NoList" w:default="1">
+  <w:style w:type="numbering" w:default="1" w:styleId="NoList">
     <w:name w:val="No List"/>
     <w:uiPriority w:val="99"/>
     <w:semiHidden/>
@@ -8349,7 +8880,7 @@
       <w:spacing w:before="360" w:after="80"/>
     </w:pPr>
     <w:rPr>
-      <w:rFonts w:ascii="Georgia" w:hAnsi="Georgia" w:eastAsia="Georgia" w:cs="Georgia"/>
+      <w:rFonts w:ascii="Georgia" w:eastAsia="Georgia" w:hAnsi="Georgia" w:cs="Georgia"/>
       <w:i/>
       <w:color w:val="666666"/>
       <w:sz w:val="48"/>
@@ -8377,58 +8908,58 @@
     </w:pPr>
     <w:tblPr>
       <w:tblBorders>
-        <w:top w:val="single" w:color="000000" w:themeColor="text1" w:sz="4" w:space="0"/>
-        <w:left w:val="single" w:color="000000" w:themeColor="text1" w:sz="4" w:space="0"/>
-        <w:bottom w:val="single" w:color="000000" w:themeColor="text1" w:sz="4" w:space="0"/>
-        <w:right w:val="single" w:color="000000" w:themeColor="text1" w:sz="4" w:space="0"/>
-        <w:insideH w:val="single" w:color="000000" w:themeColor="text1" w:sz="4" w:space="0"/>
-        <w:insideV w:val="single" w:color="000000" w:themeColor="text1" w:sz="4" w:space="0"/>
+        <w:top w:val="single" w:sz="4" w:space="0" w:color="000000" w:themeColor="text1"/>
+        <w:left w:val="single" w:sz="4" w:space="0" w:color="000000" w:themeColor="text1"/>
+        <w:bottom w:val="single" w:sz="4" w:space="0" w:color="000000" w:themeColor="text1"/>
+        <w:right w:val="single" w:sz="4" w:space="0" w:color="000000" w:themeColor="text1"/>
+        <w:insideH w:val="single" w:sz="4" w:space="0" w:color="000000" w:themeColor="text1"/>
+        <w:insideV w:val="single" w:sz="4" w:space="0" w:color="000000" w:themeColor="text1"/>
       </w:tblBorders>
     </w:tblPr>
   </w:style>
-  <w:style xmlns:w14="http://schemas.microsoft.com/office/word/2010/wordml" xmlns:mc="http://schemas.openxmlformats.org/markup-compatibility/2006" xmlns:w="http://schemas.openxmlformats.org/wordprocessingml/2006/main" w:type="character" w:styleId="Hyperlink" mc:Ignorable="w14">
-    <w:name xmlns:w="http://schemas.openxmlformats.org/wordprocessingml/2006/main" w:val="Hyperlink"/>
-    <w:basedOn xmlns:w="http://schemas.openxmlformats.org/wordprocessingml/2006/main" w:val="DefaultParagraphFont"/>
-    <w:uiPriority xmlns:w="http://schemas.openxmlformats.org/wordprocessingml/2006/main" w:val="99"/>
-    <w:unhideWhenUsed xmlns:w="http://schemas.openxmlformats.org/wordprocessingml/2006/main"/>
-    <w:rPr xmlns:w="http://schemas.openxmlformats.org/wordprocessingml/2006/main">
-      <w:color w:val="0563C1" w:themeColor="hyperlink"/>
+  <w:style w:type="character" w:styleId="Hyperlink">
+    <w:name w:val="Hyperlink"/>
+    <w:basedOn w:val="DefaultParagraphFont"/>
+    <w:uiPriority w:val="99"/>
+    <w:unhideWhenUsed/>
+    <w:rPr>
+      <w:color w:val="0000FF" w:themeColor="hyperlink"/>
       <w:u w:val="single"/>
     </w:rPr>
   </w:style>
-  <w:style xmlns:w14="http://schemas.microsoft.com/office/word/2010/wordml" xmlns:mc="http://schemas.openxmlformats.org/markup-compatibility/2006" xmlns:w="http://schemas.openxmlformats.org/wordprocessingml/2006/main" w:type="paragraph" w:styleId="TOC1" mc:Ignorable="w14">
-    <w:name xmlns:w="http://schemas.openxmlformats.org/wordprocessingml/2006/main" w:val="toc 1"/>
-    <w:basedOn xmlns:w="http://schemas.openxmlformats.org/wordprocessingml/2006/main" w:val="Normal"/>
-    <w:next xmlns:w="http://schemas.openxmlformats.org/wordprocessingml/2006/main" w:val="Normal"/>
-    <w:autoRedefine xmlns:w="http://schemas.openxmlformats.org/wordprocessingml/2006/main"/>
-    <w:uiPriority xmlns:w="http://schemas.openxmlformats.org/wordprocessingml/2006/main" w:val="39"/>
-    <w:unhideWhenUsed xmlns:w="http://schemas.openxmlformats.org/wordprocessingml/2006/main"/>
-    <w:pPr xmlns:w="http://schemas.openxmlformats.org/wordprocessingml/2006/main">
-      <w:spacing xmlns:w="http://schemas.openxmlformats.org/wordprocessingml/2006/main" w:after="100"/>
+  <w:style w:type="paragraph" w:styleId="TOC1">
+    <w:name w:val="toc 1"/>
+    <w:basedOn w:val="Normal"/>
+    <w:next w:val="Normal"/>
+    <w:autoRedefine/>
+    <w:uiPriority w:val="39"/>
+    <w:unhideWhenUsed/>
+    <w:pPr>
+      <w:spacing w:after="100"/>
     </w:pPr>
   </w:style>
-  <w:style xmlns:w14="http://schemas.microsoft.com/office/word/2010/wordml" xmlns:mc="http://schemas.openxmlformats.org/markup-compatibility/2006" xmlns:w="http://schemas.openxmlformats.org/wordprocessingml/2006/main" w:type="paragraph" w:styleId="TOC2" mc:Ignorable="w14">
-    <w:name xmlns:w="http://schemas.openxmlformats.org/wordprocessingml/2006/main" w:val="toc 2"/>
-    <w:basedOn xmlns:w="http://schemas.openxmlformats.org/wordprocessingml/2006/main" w:val="Normal"/>
-    <w:next xmlns:w="http://schemas.openxmlformats.org/wordprocessingml/2006/main" w:val="Normal"/>
-    <w:autoRedefine xmlns:w="http://schemas.openxmlformats.org/wordprocessingml/2006/main"/>
-    <w:uiPriority xmlns:w="http://schemas.openxmlformats.org/wordprocessingml/2006/main" w:val="39"/>
-    <w:unhideWhenUsed xmlns:w="http://schemas.openxmlformats.org/wordprocessingml/2006/main"/>
-    <w:pPr xmlns:w="http://schemas.openxmlformats.org/wordprocessingml/2006/main">
-      <w:spacing xmlns:w="http://schemas.openxmlformats.org/wordprocessingml/2006/main" w:after="100"/>
-      <w:ind xmlns:w="http://schemas.openxmlformats.org/wordprocessingml/2006/main" w:left="220"/>
+  <w:style w:type="paragraph" w:styleId="TOC2">
+    <w:name w:val="toc 2"/>
+    <w:basedOn w:val="Normal"/>
+    <w:next w:val="Normal"/>
+    <w:autoRedefine/>
+    <w:uiPriority w:val="39"/>
+    <w:unhideWhenUsed/>
+    <w:pPr>
+      <w:spacing w:after="100"/>
+      <w:ind w:left="220"/>
     </w:pPr>
   </w:style>
-  <w:style xmlns:w14="http://schemas.microsoft.com/office/word/2010/wordml" xmlns:mc="http://schemas.openxmlformats.org/markup-compatibility/2006" xmlns:w="http://schemas.openxmlformats.org/wordprocessingml/2006/main" w:type="paragraph" w:styleId="TOC3" mc:Ignorable="w14">
-    <w:name xmlns:w="http://schemas.openxmlformats.org/wordprocessingml/2006/main" w:val="toc 3"/>
-    <w:basedOn xmlns:w="http://schemas.openxmlformats.org/wordprocessingml/2006/main" w:val="Normal"/>
-    <w:next xmlns:w="http://schemas.openxmlformats.org/wordprocessingml/2006/main" w:val="Normal"/>
-    <w:autoRedefine xmlns:w="http://schemas.openxmlformats.org/wordprocessingml/2006/main"/>
-    <w:uiPriority xmlns:w="http://schemas.openxmlformats.org/wordprocessingml/2006/main" w:val="39"/>
-    <w:unhideWhenUsed xmlns:w="http://schemas.openxmlformats.org/wordprocessingml/2006/main"/>
-    <w:pPr xmlns:w="http://schemas.openxmlformats.org/wordprocessingml/2006/main">
-      <w:spacing xmlns:w="http://schemas.openxmlformats.org/wordprocessingml/2006/main" w:after="100"/>
-      <w:ind xmlns:w="http://schemas.openxmlformats.org/wordprocessingml/2006/main" w:left="440"/>
+  <w:style w:type="paragraph" w:styleId="TOC3">
+    <w:name w:val="toc 3"/>
+    <w:basedOn w:val="Normal"/>
+    <w:next w:val="Normal"/>
+    <w:autoRedefine/>
+    <w:uiPriority w:val="39"/>
+    <w:unhideWhenUsed/>
+    <w:pPr>
+      <w:spacing w:after="100"/>
+      <w:ind w:left="440"/>
     </w:pPr>
   </w:style>
 </w:styles>

</xml_diff>

<commit_message>
Updated requirements and specifications and wrote my sections of the prototypeReport
</commit_message>
<xml_diff>
--- a/documentation/RequirementsAndSpecifications.docx
+++ b/documentation/RequirementsAndSpecifications.docx
@@ -2151,6 +2151,670 @@
           </w:p>
         </w:tc>
       </w:tr>
+      <w:tr>
+        <w:trPr>
+          <w:trHeight w:val="300"/>
+        </w:trPr>
+        <w:tc>
+          <w:tcPr>
+            <w:tcW w:w="2970" w:type="dxa"/>
+            <w:tcMar/>
+          </w:tcPr>
+          <w:p>
+            <w:pPr>
+              <w:pStyle w:val="Normal"/>
+              <w:rPr>
+                <w:b w:val="1"/>
+                <w:bCs w:val="1"/>
+              </w:rPr>
+            </w:pPr>
+            <w:r>
+              <w:rPr>
+                <w:b w:val="1"/>
+                <w:bCs w:val="1"/>
+              </w:rPr>
+              <w:t>Functional</w:t>
+            </w:r>
+          </w:p>
+          <w:p>
+            <w:pPr>
+              <w:pStyle w:val="Normal"/>
+              <w:rPr>
+                <w:b w:val="1"/>
+                <w:bCs w:val="1"/>
+              </w:rPr>
+            </w:pPr>
+            <w:r>
+              <w:rPr>
+                <w:b w:val="1"/>
+                <w:bCs w:val="1"/>
+              </w:rPr>
+              <w:t>Requirement</w:t>
+            </w:r>
+          </w:p>
+        </w:tc>
+        <w:tc>
+          <w:tcPr>
+            <w:tcW w:w="6390" w:type="dxa"/>
+            <w:tcMar/>
+          </w:tcPr>
+          <w:p>
+            <w:pPr>
+              <w:pStyle w:val="Normal"/>
+              <w:rPr>
+                <w:b w:val="1"/>
+                <w:bCs w:val="1"/>
+              </w:rPr>
+            </w:pPr>
+            <w:r>
+              <w:rPr>
+                <w:b w:val="1"/>
+                <w:bCs w:val="1"/>
+              </w:rPr>
+              <w:t>[FR-</w:t>
+            </w:r>
+            <w:r>
+              <w:rPr>
+                <w:b w:val="1"/>
+                <w:bCs w:val="1"/>
+              </w:rPr>
+              <w:t>5</w:t>
+            </w:r>
+            <w:r>
+              <w:rPr>
+                <w:b w:val="1"/>
+                <w:bCs w:val="1"/>
+              </w:rPr>
+              <w:t xml:space="preserve">] </w:t>
+            </w:r>
+            <w:r>
+              <w:rPr>
+                <w:b w:val="1"/>
+                <w:bCs w:val="1"/>
+              </w:rPr>
+              <w:t>Copy Table</w:t>
+            </w:r>
+          </w:p>
+        </w:tc>
+      </w:tr>
+      <w:tr>
+        <w:trPr>
+          <w:trHeight w:val="300"/>
+        </w:trPr>
+        <w:tc>
+          <w:tcPr>
+            <w:tcW w:w="2970" w:type="dxa"/>
+            <w:tcMar/>
+          </w:tcPr>
+          <w:p>
+            <w:pPr>
+              <w:pStyle w:val="Normal"/>
+            </w:pPr>
+            <w:r>
+              <w:rPr/>
+              <w:t>Description</w:t>
+            </w:r>
+          </w:p>
+        </w:tc>
+        <w:tc>
+          <w:tcPr>
+            <w:tcW w:w="6390" w:type="dxa"/>
+            <w:tcMar/>
+          </w:tcPr>
+          <w:p>
+            <w:pPr>
+              <w:spacing w:after="0" w:line="240" w:lineRule="auto"/>
+              <w:rPr>
+                <w:color w:val="000000" w:themeColor="text1" w:themeTint="FF" w:themeShade="FF"/>
+              </w:rPr>
+            </w:pPr>
+            <w:r>
+              <w:rPr>
+                <w:color w:val="000000" w:themeColor="text1" w:themeTint="FF" w:themeShade="FF"/>
+              </w:rPr>
+              <w:t xml:space="preserve">The system must </w:t>
+            </w:r>
+            <w:r>
+              <w:rPr>
+                <w:color w:val="000000" w:themeColor="text1" w:themeTint="FF" w:themeShade="FF"/>
+              </w:rPr>
+              <w:t>allow the user to copy the contents of the mean value table.</w:t>
+            </w:r>
+          </w:p>
+        </w:tc>
+      </w:tr>
+      <w:tr>
+        <w:trPr>
+          <w:trHeight w:val="300"/>
+        </w:trPr>
+        <w:tc>
+          <w:tcPr>
+            <w:tcW w:w="2970" w:type="dxa"/>
+            <w:tcMar/>
+          </w:tcPr>
+          <w:p>
+            <w:pPr>
+              <w:pStyle w:val="Normal"/>
+            </w:pPr>
+            <w:r>
+              <w:rPr/>
+              <w:t>Source</w:t>
+            </w:r>
+          </w:p>
+        </w:tc>
+        <w:tc>
+          <w:tcPr>
+            <w:tcW w:w="6390" w:type="dxa"/>
+            <w:tcMar/>
+          </w:tcPr>
+          <w:p>
+            <w:pPr>
+              <w:pStyle w:val="Normal"/>
+            </w:pPr>
+            <w:r>
+              <w:rPr/>
+              <w:t>Client</w:t>
+            </w:r>
+          </w:p>
+        </w:tc>
+      </w:tr>
+      <w:tr>
+        <w:trPr>
+          <w:trHeight w:val="300"/>
+        </w:trPr>
+        <w:tc>
+          <w:tcPr>
+            <w:tcW w:w="2970" w:type="dxa"/>
+            <w:tcMar/>
+          </w:tcPr>
+          <w:p>
+            <w:pPr>
+              <w:pStyle w:val="Normal"/>
+            </w:pPr>
+            <w:r>
+              <w:rPr/>
+              <w:t>Priority</w:t>
+            </w:r>
+          </w:p>
+        </w:tc>
+        <w:tc>
+          <w:tcPr>
+            <w:tcW w:w="6390" w:type="dxa"/>
+            <w:tcMar/>
+          </w:tcPr>
+          <w:p>
+            <w:pPr>
+              <w:pStyle w:val="Normal"/>
+            </w:pPr>
+            <w:r>
+              <w:rPr/>
+              <w:t xml:space="preserve">Level </w:t>
+            </w:r>
+            <w:r>
+              <w:rPr/>
+              <w:t>1</w:t>
+            </w:r>
+            <w:r>
+              <w:rPr/>
+              <w:t xml:space="preserve"> (</w:t>
+            </w:r>
+            <w:r>
+              <w:rPr/>
+              <w:t>Desirable</w:t>
+            </w:r>
+            <w:r>
+              <w:rPr/>
+              <w:t>)</w:t>
+            </w:r>
+          </w:p>
+        </w:tc>
+      </w:tr>
+      <w:tr>
+        <w:trPr>
+          <w:trHeight w:val="300"/>
+        </w:trPr>
+        <w:tc>
+          <w:tcPr>
+            <w:tcW w:w="2970" w:type="dxa"/>
+            <w:tcMar/>
+          </w:tcPr>
+          <w:p>
+            <w:pPr>
+              <w:pStyle w:val="Normal"/>
+              <w:rPr>
+                <w:b w:val="1"/>
+                <w:bCs w:val="1"/>
+              </w:rPr>
+            </w:pPr>
+            <w:r>
+              <w:rPr>
+                <w:b w:val="1"/>
+                <w:bCs w:val="1"/>
+              </w:rPr>
+              <w:t>Functional</w:t>
+            </w:r>
+          </w:p>
+          <w:p>
+            <w:pPr>
+              <w:pStyle w:val="Normal"/>
+              <w:rPr>
+                <w:b w:val="1"/>
+                <w:bCs w:val="1"/>
+              </w:rPr>
+            </w:pPr>
+            <w:r>
+              <w:rPr>
+                <w:b w:val="1"/>
+                <w:bCs w:val="1"/>
+              </w:rPr>
+              <w:t>Requirement</w:t>
+            </w:r>
+          </w:p>
+        </w:tc>
+        <w:tc>
+          <w:tcPr>
+            <w:tcW w:w="6390" w:type="dxa"/>
+            <w:tcMar/>
+          </w:tcPr>
+          <w:p>
+            <w:pPr>
+              <w:pStyle w:val="Normal"/>
+              <w:rPr>
+                <w:b w:val="1"/>
+                <w:bCs w:val="1"/>
+              </w:rPr>
+            </w:pPr>
+            <w:r>
+              <w:rPr>
+                <w:b w:val="1"/>
+                <w:bCs w:val="1"/>
+              </w:rPr>
+              <w:t>[FR-</w:t>
+            </w:r>
+            <w:r>
+              <w:rPr>
+                <w:b w:val="1"/>
+                <w:bCs w:val="1"/>
+              </w:rPr>
+              <w:t>6</w:t>
+            </w:r>
+            <w:r>
+              <w:rPr>
+                <w:b w:val="1"/>
+                <w:bCs w:val="1"/>
+              </w:rPr>
+              <w:t>] Pl</w:t>
+            </w:r>
+            <w:r>
+              <w:rPr>
+                <w:b w:val="1"/>
+                <w:bCs w:val="1"/>
+              </w:rPr>
+              <w:t xml:space="preserve">ot </w:t>
+            </w:r>
+            <w:r>
+              <w:rPr>
+                <w:b w:val="1"/>
+                <w:bCs w:val="1"/>
+              </w:rPr>
+              <w:t>D</w:t>
+            </w:r>
+            <w:r>
+              <w:rPr>
+                <w:b w:val="1"/>
+                <w:bCs w:val="1"/>
+              </w:rPr>
+              <w:t xml:space="preserve">atasets </w:t>
+            </w:r>
+            <w:r>
+              <w:rPr>
+                <w:b w:val="1"/>
+                <w:bCs w:val="1"/>
+              </w:rPr>
+              <w:t>C</w:t>
+            </w:r>
+            <w:r>
+              <w:rPr>
+                <w:b w:val="1"/>
+                <w:bCs w:val="1"/>
+              </w:rPr>
+              <w:t>onsecutively</w:t>
+            </w:r>
+          </w:p>
+        </w:tc>
+      </w:tr>
+      <w:tr>
+        <w:trPr>
+          <w:trHeight w:val="300"/>
+        </w:trPr>
+        <w:tc>
+          <w:tcPr>
+            <w:tcW w:w="2970" w:type="dxa"/>
+            <w:tcMar/>
+          </w:tcPr>
+          <w:p>
+            <w:pPr>
+              <w:pStyle w:val="Normal"/>
+            </w:pPr>
+            <w:r>
+              <w:rPr/>
+              <w:t>Description</w:t>
+            </w:r>
+          </w:p>
+        </w:tc>
+        <w:tc>
+          <w:tcPr>
+            <w:tcW w:w="6390" w:type="dxa"/>
+            <w:tcMar/>
+          </w:tcPr>
+          <w:p>
+            <w:pPr>
+              <w:spacing w:after="0" w:line="240" w:lineRule="auto"/>
+              <w:rPr>
+                <w:color w:val="000000" w:themeColor="text1" w:themeTint="FF" w:themeShade="FF"/>
+              </w:rPr>
+            </w:pPr>
+            <w:r>
+              <w:rPr>
+                <w:color w:val="000000" w:themeColor="text1" w:themeTint="FF" w:themeShade="FF"/>
+              </w:rPr>
+              <w:t xml:space="preserve">The system must be able </w:t>
+            </w:r>
+            <w:r>
+              <w:rPr>
+                <w:color w:val="000000" w:themeColor="text1" w:themeTint="FF" w:themeShade="FF"/>
+              </w:rPr>
+              <w:t>plot data from one acquisition folder, stop plotting, and then allow the user to select a new acquisition folder to begin plotting from.</w:t>
+            </w:r>
+          </w:p>
+        </w:tc>
+      </w:tr>
+      <w:tr>
+        <w:trPr>
+          <w:trHeight w:val="300"/>
+        </w:trPr>
+        <w:tc>
+          <w:tcPr>
+            <w:tcW w:w="2970" w:type="dxa"/>
+            <w:tcMar/>
+          </w:tcPr>
+          <w:p>
+            <w:pPr>
+              <w:pStyle w:val="Normal"/>
+            </w:pPr>
+            <w:r>
+              <w:rPr/>
+              <w:t>Source</w:t>
+            </w:r>
+          </w:p>
+        </w:tc>
+        <w:tc>
+          <w:tcPr>
+            <w:tcW w:w="6390" w:type="dxa"/>
+            <w:tcMar/>
+          </w:tcPr>
+          <w:p>
+            <w:pPr>
+              <w:pStyle w:val="Normal"/>
+            </w:pPr>
+            <w:r>
+              <w:rPr/>
+              <w:t>Client</w:t>
+            </w:r>
+          </w:p>
+        </w:tc>
+      </w:tr>
+      <w:tr>
+        <w:trPr>
+          <w:trHeight w:val="300"/>
+        </w:trPr>
+        <w:tc>
+          <w:tcPr>
+            <w:tcW w:w="2970" w:type="dxa"/>
+            <w:tcMar/>
+          </w:tcPr>
+          <w:p>
+            <w:pPr>
+              <w:pStyle w:val="Normal"/>
+            </w:pPr>
+            <w:r>
+              <w:rPr/>
+              <w:t>Priority</w:t>
+            </w:r>
+          </w:p>
+        </w:tc>
+        <w:tc>
+          <w:tcPr>
+            <w:tcW w:w="6390" w:type="dxa"/>
+            <w:tcMar/>
+          </w:tcPr>
+          <w:p>
+            <w:pPr>
+              <w:pStyle w:val="Normal"/>
+            </w:pPr>
+            <w:r>
+              <w:rPr/>
+              <w:t>Level 1 (Desirable)</w:t>
+            </w:r>
+          </w:p>
+        </w:tc>
+      </w:tr>
+      <w:tr>
+        <w:trPr>
+          <w:trHeight w:val="300"/>
+        </w:trPr>
+        <w:tc>
+          <w:tcPr>
+            <w:tcW w:w="2970" w:type="dxa"/>
+            <w:tcMar/>
+          </w:tcPr>
+          <w:p>
+            <w:pPr>
+              <w:pStyle w:val="Normal"/>
+              <w:rPr>
+                <w:b w:val="1"/>
+                <w:bCs w:val="1"/>
+              </w:rPr>
+            </w:pPr>
+            <w:r>
+              <w:rPr>
+                <w:b w:val="1"/>
+                <w:bCs w:val="1"/>
+              </w:rPr>
+              <w:t>Functional</w:t>
+            </w:r>
+          </w:p>
+          <w:p>
+            <w:pPr>
+              <w:pStyle w:val="Normal"/>
+              <w:rPr>
+                <w:b w:val="1"/>
+                <w:bCs w:val="1"/>
+              </w:rPr>
+            </w:pPr>
+            <w:r>
+              <w:rPr>
+                <w:b w:val="1"/>
+                <w:bCs w:val="1"/>
+              </w:rPr>
+              <w:t>Requirement</w:t>
+            </w:r>
+          </w:p>
+        </w:tc>
+        <w:tc>
+          <w:tcPr>
+            <w:tcW w:w="6390" w:type="dxa"/>
+            <w:tcMar/>
+          </w:tcPr>
+          <w:p>
+            <w:pPr>
+              <w:pStyle w:val="Normal"/>
+              <w:rPr>
+                <w:b w:val="1"/>
+                <w:bCs w:val="1"/>
+              </w:rPr>
+            </w:pPr>
+            <w:r>
+              <w:rPr>
+                <w:b w:val="1"/>
+                <w:bCs w:val="1"/>
+              </w:rPr>
+              <w:t>[FR-</w:t>
+            </w:r>
+            <w:r>
+              <w:rPr>
+                <w:b w:val="1"/>
+                <w:bCs w:val="1"/>
+              </w:rPr>
+              <w:t>7</w:t>
+            </w:r>
+            <w:r>
+              <w:rPr>
+                <w:b w:val="1"/>
+                <w:bCs w:val="1"/>
+              </w:rPr>
+              <w:t xml:space="preserve">] </w:t>
+            </w:r>
+            <w:r>
+              <w:rPr>
+                <w:b w:val="1"/>
+                <w:bCs w:val="1"/>
+              </w:rPr>
+              <w:t>R</w:t>
+            </w:r>
+            <w:r>
+              <w:rPr>
+                <w:b w:val="1"/>
+                <w:bCs w:val="1"/>
+              </w:rPr>
+              <w:t>e</w:t>
+            </w:r>
+            <w:r>
+              <w:rPr>
+                <w:b w:val="1"/>
+                <w:bCs w:val="1"/>
+              </w:rPr>
+              <w:t>cord Sample Name</w:t>
+            </w:r>
+          </w:p>
+        </w:tc>
+      </w:tr>
+      <w:tr>
+        <w:trPr>
+          <w:trHeight w:val="300"/>
+        </w:trPr>
+        <w:tc>
+          <w:tcPr>
+            <w:tcW w:w="2970" w:type="dxa"/>
+            <w:tcMar/>
+          </w:tcPr>
+          <w:p>
+            <w:pPr>
+              <w:pStyle w:val="Normal"/>
+            </w:pPr>
+            <w:r>
+              <w:rPr/>
+              <w:t>Description</w:t>
+            </w:r>
+          </w:p>
+        </w:tc>
+        <w:tc>
+          <w:tcPr>
+            <w:tcW w:w="6390" w:type="dxa"/>
+            <w:tcMar/>
+          </w:tcPr>
+          <w:p>
+            <w:pPr>
+              <w:spacing w:after="0" w:line="240" w:lineRule="auto"/>
+              <w:rPr>
+                <w:color w:val="000000" w:themeColor="text1" w:themeTint="FF" w:themeShade="FF"/>
+              </w:rPr>
+            </w:pPr>
+            <w:r>
+              <w:rPr>
+                <w:color w:val="000000" w:themeColor="text1" w:themeTint="FF" w:themeShade="FF"/>
+              </w:rPr>
+              <w:t xml:space="preserve">The system must </w:t>
+            </w:r>
+            <w:r>
+              <w:rPr>
+                <w:color w:val="000000" w:themeColor="text1" w:themeTint="FF" w:themeShade="FF"/>
+              </w:rPr>
+              <w:t>take user input and record the name of the sample to the mean table in the same row as its corresponding mean value.</w:t>
+            </w:r>
+          </w:p>
+        </w:tc>
+      </w:tr>
+      <w:tr>
+        <w:trPr>
+          <w:trHeight w:val="300"/>
+        </w:trPr>
+        <w:tc>
+          <w:tcPr>
+            <w:tcW w:w="2970" w:type="dxa"/>
+            <w:tcMar/>
+          </w:tcPr>
+          <w:p>
+            <w:pPr>
+              <w:pStyle w:val="Normal"/>
+            </w:pPr>
+            <w:r>
+              <w:rPr/>
+              <w:t>Source</w:t>
+            </w:r>
+          </w:p>
+        </w:tc>
+        <w:tc>
+          <w:tcPr>
+            <w:tcW w:w="6390" w:type="dxa"/>
+            <w:tcMar/>
+          </w:tcPr>
+          <w:p>
+            <w:pPr>
+              <w:pStyle w:val="Normal"/>
+            </w:pPr>
+            <w:r>
+              <w:rPr/>
+              <w:t>Client</w:t>
+            </w:r>
+          </w:p>
+        </w:tc>
+      </w:tr>
+      <w:tr>
+        <w:trPr>
+          <w:trHeight w:val="300"/>
+        </w:trPr>
+        <w:tc>
+          <w:tcPr>
+            <w:tcW w:w="2970" w:type="dxa"/>
+            <w:tcMar/>
+          </w:tcPr>
+          <w:p>
+            <w:pPr>
+              <w:pStyle w:val="Normal"/>
+            </w:pPr>
+            <w:r>
+              <w:rPr/>
+              <w:t>Priority</w:t>
+            </w:r>
+          </w:p>
+        </w:tc>
+        <w:tc>
+          <w:tcPr>
+            <w:tcW w:w="6390" w:type="dxa"/>
+            <w:tcMar/>
+          </w:tcPr>
+          <w:p>
+            <w:pPr>
+              <w:pStyle w:val="Normal"/>
+            </w:pPr>
+            <w:r>
+              <w:rPr/>
+              <w:t>Level 1 (Desirable)</w:t>
+            </w:r>
+          </w:p>
+        </w:tc>
+      </w:tr>
     </w:tbl>
     <w:p>
       <w:pPr>
@@ -2266,7 +2930,7 @@
                 <w:b w:val="1"/>
                 <w:bCs w:val="1"/>
               </w:rPr>
-              <w:t>5</w:t>
+              <w:t>8</w:t>
             </w:r>
             <w:r>
               <w:rPr>
@@ -2519,7 +3183,7 @@
                 <w:b w:val="1"/>
                 <w:bCs w:val="1"/>
               </w:rPr>
-              <w:t>6</w:t>
+              <w:t>9</w:t>
             </w:r>
             <w:r>
               <w:rPr>
@@ -2744,7 +3408,7 @@
                 <w:b w:val="1"/>
                 <w:bCs w:val="1"/>
               </w:rPr>
-              <w:t>7</w:t>
+              <w:t>10</w:t>
             </w:r>
             <w:r>
               <w:rPr>
@@ -2952,7 +3616,7 @@
                 <w:b w:val="1"/>
                 <w:bCs w:val="1"/>
               </w:rPr>
-              <w:t>8</w:t>
+              <w:t>11</w:t>
             </w:r>
             <w:r>
               <w:rPr>
@@ -3181,7 +3845,7 @@
                 <w:b w:val="1"/>
                 <w:bCs w:val="1"/>
               </w:rPr>
-              <w:t>9</w:t>
+              <w:t>12</w:t>
             </w:r>
             <w:r>
               <w:rPr>
@@ -3383,7 +4047,14 @@
                 <w:b w:val="1"/>
                 <w:bCs w:val="1"/>
               </w:rPr>
-              <w:t>10</w:t>
+              <w:t>1</w:t>
+            </w:r>
+            <w:r>
+              <w:rPr>
+                <w:b w:val="1"/>
+                <w:bCs w:val="1"/>
+              </w:rPr>
+              <w:t>3</w:t>
             </w:r>
             <w:r>
               <w:rPr>
@@ -3591,7 +4262,14 @@
                 <w:b w:val="1"/>
                 <w:bCs w:val="1"/>
               </w:rPr>
-              <w:t>11</w:t>
+              <w:t>1</w:t>
+            </w:r>
+            <w:r>
+              <w:rPr>
+                <w:b w:val="1"/>
+                <w:bCs w:val="1"/>
+              </w:rPr>
+              <w:t>4</w:t>
             </w:r>
             <w:r>
               <w:rPr>
@@ -7368,7 +8046,7 @@
                 <w:szCs w:val="22"/>
                 <w:lang w:val="en-US"/>
               </w:rPr>
-              <w:t>5</w:t>
+              <w:t>8</w:t>
             </w:r>
             <w:r>
               <w:rPr>
@@ -8407,7 +9085,7 @@
                 <w:szCs w:val="22"/>
                 <w:lang w:val="en-US"/>
               </w:rPr>
-              <w:t>6</w:t>
+              <w:t>9</w:t>
             </w:r>
             <w:r>
               <w:rPr>
@@ -9525,7 +10203,7 @@
                 <w:szCs w:val="22"/>
                 <w:lang w:val="en-US"/>
               </w:rPr>
-              <w:t>7</w:t>
+              <w:t>10</w:t>
             </w:r>
             <w:r>
               <w:rPr>
@@ -10556,7 +11234,7 @@
                 <w:szCs w:val="22"/>
                 <w:lang w:val="en-US"/>
               </w:rPr>
-              <w:t>8</w:t>
+              <w:t>11</w:t>
             </w:r>
             <w:r>
               <w:rPr>
@@ -11603,7 +12281,7 @@
                 <w:szCs w:val="22"/>
                 <w:lang w:val="en-US"/>
               </w:rPr>
-              <w:t>9</w:t>
+              <w:t>12</w:t>
             </w:r>
             <w:r>
               <w:rPr>
@@ -12663,7 +13341,20 @@
                 <w:szCs w:val="22"/>
                 <w:lang w:val="en-US"/>
               </w:rPr>
-              <w:t>10</w:t>
+              <w:t>1</w:t>
+            </w:r>
+            <w:r>
+              <w:rPr>
+                <w:rFonts w:ascii="Arial" w:hAnsi="Arial" w:eastAsia="Arial" w:cs="Arial"/>
+                <w:b w:val="0"/>
+                <w:bCs w:val="0"/>
+                <w:i w:val="0"/>
+                <w:iCs w:val="0"/>
+                <w:sz w:val="22"/>
+                <w:szCs w:val="22"/>
+                <w:lang w:val="en-US"/>
+              </w:rPr>
+              <w:t>3</w:t>
             </w:r>
             <w:r>
               <w:rPr>
@@ -13841,7 +14532,7 @@
                 <w:szCs w:val="22"/>
                 <w:lang w:val="en-US"/>
               </w:rPr>
-              <w:t>1</w:t>
+              <w:t>4</w:t>
             </w:r>
             <w:r>
               <w:rPr>
@@ -15771,7 +16462,41 @@
                 <w:szCs w:val="22"/>
                 <w:lang w:val="en-US"/>
               </w:rPr>
-              <w:t>[FR-5] Format Data</w:t>
+              <w:t>[FR-</w:t>
+            </w:r>
+            <w:r>
+              <w:rPr>
+                <w:rFonts w:ascii="Arial" w:hAnsi="Arial" w:eastAsia="Arial" w:cs="Arial"/>
+                <w:b w:val="0"/>
+                <w:bCs w:val="0"/>
+                <w:i w:val="0"/>
+                <w:iCs w:val="0"/>
+                <w:caps w:val="0"/>
+                <w:smallCaps w:val="0"/>
+                <w:noProof w:val="0"/>
+                <w:color w:val="000000" w:themeColor="text1" w:themeTint="FF" w:themeShade="FF"/>
+                <w:sz w:val="22"/>
+                <w:szCs w:val="22"/>
+                <w:lang w:val="en-US"/>
+              </w:rPr>
+              <w:t>8</w:t>
+            </w:r>
+            <w:r>
+              <w:rPr>
+                <w:rFonts w:ascii="Arial" w:hAnsi="Arial" w:eastAsia="Arial" w:cs="Arial"/>
+                <w:b w:val="0"/>
+                <w:bCs w:val="0"/>
+                <w:i w:val="0"/>
+                <w:iCs w:val="0"/>
+                <w:caps w:val="0"/>
+                <w:smallCaps w:val="0"/>
+                <w:noProof w:val="0"/>
+                <w:color w:val="000000" w:themeColor="text1" w:themeTint="FF" w:themeShade="FF"/>
+                <w:sz w:val="22"/>
+                <w:szCs w:val="22"/>
+                <w:lang w:val="en-US"/>
+              </w:rPr>
+              <w:t>] Format Data</w:t>
             </w:r>
           </w:p>
         </w:tc>
@@ -15887,7 +16612,41 @@
                 <w:szCs w:val="22"/>
                 <w:lang w:val="en-US"/>
               </w:rPr>
-              <w:t>[FR-6] Select Data Streams</w:t>
+              <w:t>[FR-</w:t>
+            </w:r>
+            <w:r>
+              <w:rPr>
+                <w:rFonts w:ascii="Arial" w:hAnsi="Arial" w:eastAsia="Arial" w:cs="Arial"/>
+                <w:b w:val="0"/>
+                <w:bCs w:val="0"/>
+                <w:i w:val="0"/>
+                <w:iCs w:val="0"/>
+                <w:caps w:val="0"/>
+                <w:smallCaps w:val="0"/>
+                <w:noProof w:val="0"/>
+                <w:color w:val="000000" w:themeColor="text1" w:themeTint="FF" w:themeShade="FF"/>
+                <w:sz w:val="22"/>
+                <w:szCs w:val="22"/>
+                <w:lang w:val="en-US"/>
+              </w:rPr>
+              <w:t>9</w:t>
+            </w:r>
+            <w:r>
+              <w:rPr>
+                <w:rFonts w:ascii="Arial" w:hAnsi="Arial" w:eastAsia="Arial" w:cs="Arial"/>
+                <w:b w:val="0"/>
+                <w:bCs w:val="0"/>
+                <w:i w:val="0"/>
+                <w:iCs w:val="0"/>
+                <w:caps w:val="0"/>
+                <w:smallCaps w:val="0"/>
+                <w:noProof w:val="0"/>
+                <w:color w:val="000000" w:themeColor="text1" w:themeTint="FF" w:themeShade="FF"/>
+                <w:sz w:val="22"/>
+                <w:szCs w:val="22"/>
+                <w:lang w:val="en-US"/>
+              </w:rPr>
+              <w:t>] Select Data Streams</w:t>
             </w:r>
           </w:p>
         </w:tc>
@@ -15999,17 +16758,6 @@
                 <w:rFonts w:ascii="Arial" w:hAnsi="Arial" w:eastAsia="Arial" w:cs="Arial"/>
                 <w:b w:val="0"/>
                 <w:bCs w:val="0"/>
-                <w:noProof w:val="0"/>
-                <w:sz w:val="22"/>
-                <w:szCs w:val="22"/>
-                <w:lang w:val="en-US"/>
-              </w:rPr>
-            </w:pPr>
-            <w:r>
-              <w:rPr>
-                <w:rFonts w:ascii="Arial" w:hAnsi="Arial" w:eastAsia="Arial" w:cs="Arial"/>
-                <w:b w:val="0"/>
-                <w:bCs w:val="0"/>
                 <w:i w:val="0"/>
                 <w:iCs w:val="0"/>
                 <w:caps w:val="0"/>
@@ -16020,7 +16768,57 @@
                 <w:szCs w:val="22"/>
                 <w:lang w:val="en-US"/>
               </w:rPr>
-              <w:t>[FR-7] Plot Data Streams</w:t>
+            </w:pPr>
+            <w:r>
+              <w:rPr>
+                <w:rFonts w:ascii="Arial" w:hAnsi="Arial" w:eastAsia="Arial" w:cs="Arial"/>
+                <w:b w:val="0"/>
+                <w:bCs w:val="0"/>
+                <w:i w:val="0"/>
+                <w:iCs w:val="0"/>
+                <w:caps w:val="0"/>
+                <w:smallCaps w:val="0"/>
+                <w:noProof w:val="0"/>
+                <w:color w:val="000000" w:themeColor="text1" w:themeTint="FF" w:themeShade="FF"/>
+                <w:sz w:val="22"/>
+                <w:szCs w:val="22"/>
+                <w:lang w:val="en-US"/>
+              </w:rPr>
+              <w:t>[FR-</w:t>
+            </w:r>
+            <w:r>
+              <w:rPr>
+                <w:rFonts w:ascii="Arial" w:hAnsi="Arial" w:eastAsia="Arial" w:cs="Arial"/>
+                <w:b w:val="0"/>
+                <w:bCs w:val="0"/>
+                <w:i w:val="0"/>
+                <w:iCs w:val="0"/>
+                <w:caps w:val="0"/>
+                <w:smallCaps w:val="0"/>
+                <w:noProof w:val="0"/>
+                <w:color w:val="000000" w:themeColor="text1" w:themeTint="FF" w:themeShade="FF"/>
+                <w:sz w:val="22"/>
+                <w:szCs w:val="22"/>
+                <w:lang w:val="en-US"/>
+              </w:rPr>
+              <w:t>10</w:t>
+            </w:r>
+            <w:r>
+              <w:rPr>
+                <w:rFonts w:ascii="Arial" w:hAnsi="Arial" w:eastAsia="Arial" w:cs="Arial"/>
+                <w:b w:val="0"/>
+                <w:bCs w:val="0"/>
+                <w:i w:val="0"/>
+                <w:iCs w:val="0"/>
+                <w:caps w:val="0"/>
+                <w:smallCaps w:val="0"/>
+                <w:noProof w:val="0"/>
+                <w:color w:val="000000" w:themeColor="text1" w:themeTint="FF" w:themeShade="FF"/>
+                <w:sz w:val="22"/>
+                <w:szCs w:val="22"/>
+                <w:lang w:val="en-US"/>
+              </w:rPr>
+              <w:t>] Plot Data Streams</w:t>
             </w:r>
           </w:p>
         </w:tc>
@@ -16147,17 +16945,6 @@
                 <w:rFonts w:ascii="Arial" w:hAnsi="Arial" w:eastAsia="Arial" w:cs="Arial"/>
                 <w:b w:val="0"/>
                 <w:bCs w:val="0"/>
-                <w:noProof w:val="0"/>
-                <w:sz w:val="22"/>
-                <w:szCs w:val="22"/>
-                <w:lang w:val="en-US"/>
-              </w:rPr>
-            </w:pPr>
-            <w:r>
-              <w:rPr>
-                <w:rFonts w:ascii="Arial" w:hAnsi="Arial" w:eastAsia="Arial" w:cs="Arial"/>
-                <w:b w:val="0"/>
-                <w:bCs w:val="0"/>
                 <w:i w:val="0"/>
                 <w:iCs w:val="0"/>
                 <w:caps w:val="0"/>
@@ -16168,7 +16955,57 @@
                 <w:szCs w:val="22"/>
                 <w:lang w:val="en-US"/>
               </w:rPr>
-              <w:t>[FR-8] Manipulate Scale</w:t>
+            </w:pPr>
+            <w:r>
+              <w:rPr>
+                <w:rFonts w:ascii="Arial" w:hAnsi="Arial" w:eastAsia="Arial" w:cs="Arial"/>
+                <w:b w:val="0"/>
+                <w:bCs w:val="0"/>
+                <w:i w:val="0"/>
+                <w:iCs w:val="0"/>
+                <w:caps w:val="0"/>
+                <w:smallCaps w:val="0"/>
+                <w:noProof w:val="0"/>
+                <w:color w:val="000000" w:themeColor="text1" w:themeTint="FF" w:themeShade="FF"/>
+                <w:sz w:val="22"/>
+                <w:szCs w:val="22"/>
+                <w:lang w:val="en-US"/>
+              </w:rPr>
+              <w:t>[FR</w:t>
+            </w:r>
+            <w:r>
+              <w:rPr>
+                <w:rFonts w:ascii="Arial" w:hAnsi="Arial" w:eastAsia="Arial" w:cs="Arial"/>
+                <w:b w:val="0"/>
+                <w:bCs w:val="0"/>
+                <w:i w:val="0"/>
+                <w:iCs w:val="0"/>
+                <w:caps w:val="0"/>
+                <w:smallCaps w:val="0"/>
+                <w:noProof w:val="0"/>
+                <w:color w:val="000000" w:themeColor="text1" w:themeTint="FF" w:themeShade="FF"/>
+                <w:sz w:val="22"/>
+                <w:szCs w:val="22"/>
+                <w:lang w:val="en-US"/>
+              </w:rPr>
+              <w:t>-11</w:t>
+            </w:r>
+            <w:r>
+              <w:rPr>
+                <w:rFonts w:ascii="Arial" w:hAnsi="Arial" w:eastAsia="Arial" w:cs="Arial"/>
+                <w:b w:val="0"/>
+                <w:bCs w:val="0"/>
+                <w:i w:val="0"/>
+                <w:iCs w:val="0"/>
+                <w:caps w:val="0"/>
+                <w:smallCaps w:val="0"/>
+                <w:noProof w:val="0"/>
+                <w:color w:val="000000" w:themeColor="text1" w:themeTint="FF" w:themeShade="FF"/>
+                <w:sz w:val="22"/>
+                <w:szCs w:val="22"/>
+                <w:lang w:val="en-US"/>
+              </w:rPr>
+              <w:t>] Manipulate Scale</w:t>
             </w:r>
           </w:p>
         </w:tc>
@@ -16296,17 +17133,6 @@
                 <w:rFonts w:ascii="Arial" w:hAnsi="Arial" w:eastAsia="Arial" w:cs="Arial"/>
                 <w:b w:val="0"/>
                 <w:bCs w:val="0"/>
-                <w:noProof w:val="0"/>
-                <w:sz w:val="22"/>
-                <w:szCs w:val="22"/>
-                <w:lang w:val="en-US"/>
-              </w:rPr>
-            </w:pPr>
-            <w:r>
-              <w:rPr>
-                <w:rFonts w:ascii="Arial" w:hAnsi="Arial" w:eastAsia="Arial" w:cs="Arial"/>
-                <w:b w:val="0"/>
-                <w:bCs w:val="0"/>
                 <w:i w:val="0"/>
                 <w:iCs w:val="0"/>
                 <w:caps w:val="0"/>
@@ -16317,7 +17143,57 @@
                 <w:szCs w:val="22"/>
                 <w:lang w:val="en-US"/>
               </w:rPr>
-              <w:t>[FR-9] Change Plotting Speed</w:t>
+            </w:pPr>
+            <w:r>
+              <w:rPr>
+                <w:rFonts w:ascii="Arial" w:hAnsi="Arial" w:eastAsia="Arial" w:cs="Arial"/>
+                <w:b w:val="0"/>
+                <w:bCs w:val="0"/>
+                <w:i w:val="0"/>
+                <w:iCs w:val="0"/>
+                <w:caps w:val="0"/>
+                <w:smallCaps w:val="0"/>
+                <w:noProof w:val="0"/>
+                <w:color w:val="000000" w:themeColor="text1" w:themeTint="FF" w:themeShade="FF"/>
+                <w:sz w:val="22"/>
+                <w:szCs w:val="22"/>
+                <w:lang w:val="en-US"/>
+              </w:rPr>
+              <w:t>[FR-</w:t>
+            </w:r>
+            <w:r>
+              <w:rPr>
+                <w:rFonts w:ascii="Arial" w:hAnsi="Arial" w:eastAsia="Arial" w:cs="Arial"/>
+                <w:b w:val="0"/>
+                <w:bCs w:val="0"/>
+                <w:i w:val="0"/>
+                <w:iCs w:val="0"/>
+                <w:caps w:val="0"/>
+                <w:smallCaps w:val="0"/>
+                <w:noProof w:val="0"/>
+                <w:color w:val="000000" w:themeColor="text1" w:themeTint="FF" w:themeShade="FF"/>
+                <w:sz w:val="22"/>
+                <w:szCs w:val="22"/>
+                <w:lang w:val="en-US"/>
+              </w:rPr>
+              <w:t>12</w:t>
+            </w:r>
+            <w:r>
+              <w:rPr>
+                <w:rFonts w:ascii="Arial" w:hAnsi="Arial" w:eastAsia="Arial" w:cs="Arial"/>
+                <w:b w:val="0"/>
+                <w:bCs w:val="0"/>
+                <w:i w:val="0"/>
+                <w:iCs w:val="0"/>
+                <w:caps w:val="0"/>
+                <w:smallCaps w:val="0"/>
+                <w:noProof w:val="0"/>
+                <w:color w:val="000000" w:themeColor="text1" w:themeTint="FF" w:themeShade="FF"/>
+                <w:sz w:val="22"/>
+                <w:szCs w:val="22"/>
+                <w:lang w:val="en-US"/>
+              </w:rPr>
+              <w:t>] Change Plotting Speed</w:t>
             </w:r>
           </w:p>
         </w:tc>
@@ -16456,7 +17332,41 @@
                 <w:szCs w:val="22"/>
                 <w:lang w:val="en-US"/>
               </w:rPr>
-              <w:t>[FR-10] Mean Bars</w:t>
+              <w:t>[FR-1</w:t>
+            </w:r>
+            <w:r>
+              <w:rPr>
+                <w:rFonts w:ascii="Arial" w:hAnsi="Arial" w:eastAsia="Arial" w:cs="Arial"/>
+                <w:b w:val="0"/>
+                <w:bCs w:val="0"/>
+                <w:i w:val="0"/>
+                <w:iCs w:val="0"/>
+                <w:caps w:val="0"/>
+                <w:smallCaps w:val="0"/>
+                <w:noProof w:val="0"/>
+                <w:color w:val="000000" w:themeColor="text1" w:themeTint="FF" w:themeShade="FF"/>
+                <w:sz w:val="22"/>
+                <w:szCs w:val="22"/>
+                <w:lang w:val="en-US"/>
+              </w:rPr>
+              <w:t>3</w:t>
+            </w:r>
+            <w:r>
+              <w:rPr>
+                <w:rFonts w:ascii="Arial" w:hAnsi="Arial" w:eastAsia="Arial" w:cs="Arial"/>
+                <w:b w:val="0"/>
+                <w:bCs w:val="0"/>
+                <w:i w:val="0"/>
+                <w:iCs w:val="0"/>
+                <w:caps w:val="0"/>
+                <w:smallCaps w:val="0"/>
+                <w:noProof w:val="0"/>
+                <w:color w:val="000000" w:themeColor="text1" w:themeTint="FF" w:themeShade="FF"/>
+                <w:sz w:val="22"/>
+                <w:szCs w:val="22"/>
+                <w:lang w:val="en-US"/>
+              </w:rPr>
+              <w:t>] Mean Bars</w:t>
             </w:r>
           </w:p>
         </w:tc>
@@ -16608,7 +17518,41 @@
                 <w:szCs w:val="22"/>
                 <w:lang w:val="en-US"/>
               </w:rPr>
-              <w:t>[FR-11] Calculate Mean</w:t>
+              <w:t>[FR-1</w:t>
+            </w:r>
+            <w:r>
+              <w:rPr>
+                <w:rFonts w:ascii="Arial" w:hAnsi="Arial" w:eastAsia="Arial" w:cs="Arial"/>
+                <w:b w:val="0"/>
+                <w:bCs w:val="0"/>
+                <w:i w:val="0"/>
+                <w:iCs w:val="0"/>
+                <w:caps w:val="0"/>
+                <w:smallCaps w:val="0"/>
+                <w:noProof w:val="0"/>
+                <w:color w:val="000000" w:themeColor="text1" w:themeTint="FF" w:themeShade="FF"/>
+                <w:sz w:val="22"/>
+                <w:szCs w:val="22"/>
+                <w:lang w:val="en-US"/>
+              </w:rPr>
+              <w:t>4</w:t>
+            </w:r>
+            <w:r>
+              <w:rPr>
+                <w:rFonts w:ascii="Arial" w:hAnsi="Arial" w:eastAsia="Arial" w:cs="Arial"/>
+                <w:b w:val="0"/>
+                <w:bCs w:val="0"/>
+                <w:i w:val="0"/>
+                <w:iCs w:val="0"/>
+                <w:caps w:val="0"/>
+                <w:smallCaps w:val="0"/>
+                <w:noProof w:val="0"/>
+                <w:color w:val="000000" w:themeColor="text1" w:themeTint="FF" w:themeShade="FF"/>
+                <w:sz w:val="22"/>
+                <w:szCs w:val="22"/>
+                <w:lang w:val="en-US"/>
+              </w:rPr>
+              <w:t>] Calculate Mean</w:t>
             </w:r>
           </w:p>
         </w:tc>

</xml_diff>